<commit_message>
changed the design specification part
</commit_message>
<xml_diff>
--- a/Project_1/__report__/_Lab1Report_MinhPortion.docx
+++ b/Project_1/__report__/_Lab1Report_MinhPortion.docx
@@ -1,6 +1,6 @@
 
 <file path=word/document.xml><?xml version="1.0" encoding="utf-8"?>
-<w:document xmlns:wpc="http://schemas.microsoft.com/office/word/2010/wordprocessingCanvas" xmlns:cx="http://schemas.microsoft.com/office/drawing/2014/chartex" xmlns:cx1="http://schemas.microsoft.com/office/drawing/2015/9/8/chartex" xmlns:mc="http://schemas.openxmlformats.org/markup-compatibility/2006" xmlns:o="urn:schemas-microsoft-com:office:office" xmlns:r="http://schemas.openxmlformats.org/officeDocument/2006/relationships" xmlns:m="http://schemas.openxmlformats.org/officeDocument/2006/math" xmlns:v="urn:schemas-microsoft-com:vml" xmlns:wp14="http://schemas.microsoft.com/office/word/2010/wordprocessingDrawing" xmlns:wp="http://schemas.openxmlformats.org/drawingml/2006/wordprocessingDrawing" xmlns:w10="urn:schemas-microsoft-com:office:word" xmlns:w="http://schemas.openxmlformats.org/wordprocessingml/2006/main" xmlns:w14="http://schemas.microsoft.com/office/word/2010/wordml" xmlns:w15="http://schemas.microsoft.com/office/word/2012/wordml" xmlns:w16se="http://schemas.microsoft.com/office/word/2015/wordml/symex" xmlns:wpg="http://schemas.microsoft.com/office/word/2010/wordprocessingGroup" xmlns:wpi="http://schemas.microsoft.com/office/word/2010/wordprocessingInk" xmlns:wne="http://schemas.microsoft.com/office/word/2006/wordml" xmlns:wps="http://schemas.microsoft.com/office/word/2010/wordprocessingShape" mc:Ignorable="w14 w15 w16se wp14">
+<w:document xmlns:wpc="http://schemas.microsoft.com/office/word/2010/wordprocessingCanvas" xmlns:mo="http://schemas.microsoft.com/office/mac/office/2008/main" xmlns:mc="http://schemas.openxmlformats.org/markup-compatibility/2006" xmlns:mv="urn:schemas-microsoft-com:mac:vml" xmlns:o="urn:schemas-microsoft-com:office:office" xmlns:r="http://schemas.openxmlformats.org/officeDocument/2006/relationships" xmlns:m="http://schemas.openxmlformats.org/officeDocument/2006/math" xmlns:v="urn:schemas-microsoft-com:vml" xmlns:wp14="http://schemas.microsoft.com/office/word/2010/wordprocessingDrawing" xmlns:wp="http://schemas.openxmlformats.org/drawingml/2006/wordprocessingDrawing" xmlns:w10="urn:schemas-microsoft-com:office:word" xmlns:w="http://schemas.openxmlformats.org/wordprocessingml/2006/main" xmlns:w14="http://schemas.microsoft.com/office/word/2010/wordml" xmlns:wpg="http://schemas.microsoft.com/office/word/2010/wordprocessingGroup" xmlns:wpi="http://schemas.microsoft.com/office/word/2010/wordprocessingInk" xmlns:wne="http://schemas.microsoft.com/office/word/2006/wordml" xmlns:wps="http://schemas.microsoft.com/office/word/2010/wordprocessingShape" mc:Ignorable="w14 wp14">
   <w:body>
     <w:p>
       <w:pPr>
@@ -409,21 +409,12 @@
                 <w:szCs w:val="28"/>
               </w:rPr>
             </w:pPr>
-            <w:proofErr w:type="spellStart"/>
             <w:r>
               <w:rPr>
                 <w:sz w:val="28"/>
                 <w:szCs w:val="28"/>
               </w:rPr>
-              <w:t>Ruchira</w:t>
-            </w:r>
-            <w:proofErr w:type="spellEnd"/>
-            <w:r>
-              <w:rPr>
-                <w:sz w:val="28"/>
-                <w:szCs w:val="28"/>
-              </w:rPr>
-              <w:t xml:space="preserve"> Kulkarni</w:t>
+              <w:t>Ruchira Kulkarni</w:t>
             </w:r>
           </w:p>
         </w:tc>
@@ -3756,31 +3747,7 @@
         <w:ind w:firstLine="0"/>
       </w:pPr>
       <w:r>
-        <w:t xml:space="preserve">The goal of this lab was to understand different developing environments such as </w:t>
-      </w:r>
-      <w:proofErr w:type="spellStart"/>
-      <w:r>
-        <w:t>iVerilog</w:t>
-      </w:r>
-      <w:proofErr w:type="spellEnd"/>
-      <w:r>
-        <w:t xml:space="preserve"> and </w:t>
-      </w:r>
-      <w:proofErr w:type="spellStart"/>
-      <w:r>
-        <w:t>gtkwave</w:t>
-      </w:r>
-      <w:proofErr w:type="spellEnd"/>
-      <w:r>
-        <w:t xml:space="preserve"> and Signal Tap Tool in the </w:t>
-      </w:r>
-      <w:proofErr w:type="spellStart"/>
-      <w:r>
-        <w:t>Quartus</w:t>
-      </w:r>
-      <w:proofErr w:type="spellEnd"/>
-      <w:r>
-        <w:t xml:space="preserve"> II IDE for developing Verilog code. We achieved this by making four 4-bit down counters, namely the ripple-down counter, a four stage</w:t>
+        <w:t>The goal of this lab was to understand different developing environments such as iVerilog and gtkwave and Signal Tap Tool in the Quartus II IDE for developing Verilog code. We achieved this by making four 4-bit down counters, namely the ripple-down counter, a four stage</w:t>
       </w:r>
       <w:r>
         <w:t xml:space="preserve"> synchronous down counter and a Johnson down counter. </w:t>
@@ -3827,11 +3794,9 @@
           <w:numId w:val="27"/>
         </w:numPr>
       </w:pPr>
-      <w:proofErr w:type="spellStart"/>
       <w:r>
         <w:t>iVerilog</w:t>
       </w:r>
-      <w:proofErr w:type="spellEnd"/>
     </w:p>
     <w:p>
       <w:pPr>
@@ -3841,11 +3806,9 @@
           <w:numId w:val="27"/>
         </w:numPr>
       </w:pPr>
-      <w:proofErr w:type="spellStart"/>
       <w:r>
         <w:t>gtkwave</w:t>
       </w:r>
-      <w:proofErr w:type="spellEnd"/>
     </w:p>
     <w:p>
       <w:pPr>
@@ -3855,13 +3818,8 @@
           <w:numId w:val="27"/>
         </w:numPr>
       </w:pPr>
-      <w:proofErr w:type="spellStart"/>
-      <w:r>
-        <w:t>Quartus</w:t>
-      </w:r>
-      <w:proofErr w:type="spellEnd"/>
-      <w:r>
-        <w:t xml:space="preserve"> II Signal Tap</w:t>
+      <w:r>
+        <w:t>Quartus II Signal Tap</w:t>
       </w:r>
     </w:p>
     <w:p>
@@ -3908,11 +3866,9 @@
           <w:numId w:val="27"/>
         </w:numPr>
       </w:pPr>
-      <w:proofErr w:type="spellStart"/>
       <w:r>
         <w:t>CodeBlocks</w:t>
       </w:r>
-      <w:proofErr w:type="spellEnd"/>
     </w:p>
     <w:p>
       <w:pPr>
@@ -3935,14 +3891,126 @@
       <w:bookmarkEnd w:id="3"/>
     </w:p>
     <w:p>
+      <w:r>
+        <w:t>In this project, we implemented 4 counters in Verilog. Each of the counters was implemented at the different levels (gate</w:t>
+      </w:r>
+      <w:r>
+        <w:t xml:space="preserve"> </w:t>
+      </w:r>
+      <w:r>
+        <w:t xml:space="preserve"> level, behavioral level, etc.). All the counters were reset to 0000.</w:t>
+      </w:r>
+      <w:r>
+        <w:t xml:space="preserve"> </w:t>
+      </w:r>
+      <w:r>
+        <w:t xml:space="preserve">The 4 bit down counters were displayed on the 4 LEDs (LED[3:0]) on the DE1-SoC board. </w:t>
+      </w:r>
+      <w:r>
+        <w:t>The active low reset is implemented by one of the</w:t>
+      </w:r>
+      <w:r>
+        <w:t xml:space="preserve"> DE1­SoC’s keys</w:t>
+      </w:r>
+      <w:r>
+        <w:t xml:space="preserve"> (KEY[0])</w:t>
+      </w:r>
+      <w:r>
+        <w:t>.</w:t>
+      </w:r>
+      <w:r>
+        <w:t xml:space="preserve"> </w:t>
+      </w:r>
+    </w:p>
+    <w:p/>
+    <w:p>
+      <w:r>
+        <w:t>The 4-bit counters are as follows:</w:t>
+      </w:r>
+    </w:p>
+    <w:p>
+      <w:pPr>
+        <w:pStyle w:val="ListParagraph"/>
+        <w:numPr>
+          <w:ilvl w:val="0"/>
+          <w:numId w:val="39"/>
+        </w:numPr>
+      </w:pPr>
+      <w:r>
+        <w:t>Ripple Down Counter</w:t>
+      </w:r>
+      <w:r>
+        <w:t xml:space="preserve"> </w:t>
+      </w:r>
+      <w:r>
+        <w:t>(gate level/ structural level)</w:t>
+      </w:r>
+      <w:r>
+        <w:t>, an asynchronous 4-bit down counter with an active low reset.</w:t>
+      </w:r>
+    </w:p>
+    <w:p>
+      <w:pPr>
+        <w:pStyle w:val="ListParagraph"/>
+        <w:numPr>
+          <w:ilvl w:val="0"/>
+          <w:numId w:val="39"/>
+        </w:numPr>
+      </w:pPr>
+      <w:r>
+        <w:t>Synchronous Down Counter (dataflow model)</w:t>
+      </w:r>
+      <w:r>
+        <w:t>, a synchronous down 4-bit counter with an active low reset.</w:t>
+      </w:r>
+    </w:p>
+    <w:p>
+      <w:pPr>
+        <w:pStyle w:val="ListParagraph"/>
+        <w:numPr>
+          <w:ilvl w:val="0"/>
+          <w:numId w:val="39"/>
+        </w:numPr>
+      </w:pPr>
+      <w:r>
+        <w:t>Synchronous Johnson Counter (behavioral model)</w:t>
+      </w:r>
+      <w:r>
+        <w:t xml:space="preserve">, </w:t>
+      </w:r>
+      <w:r>
+        <w:t>a synchronous down 4-bit counter with an active low reset.</w:t>
+      </w:r>
+    </w:p>
+    <w:p>
+      <w:pPr>
+        <w:pStyle w:val="ListParagraph"/>
+        <w:numPr>
+          <w:ilvl w:val="0"/>
+          <w:numId w:val="39"/>
+        </w:numPr>
+      </w:pPr>
+      <w:r>
+        <w:t xml:space="preserve">Synchronous Down Counter (schematic design) </w:t>
+      </w:r>
+      <w:r>
+        <w:t xml:space="preserve">, </w:t>
+      </w:r>
+      <w:r>
+        <w:t>a synchronous down 4-bit counter with an active low reset.</w:t>
+      </w:r>
+      <w:bookmarkStart w:id="4" w:name="_GoBack"/>
+      <w:bookmarkEnd w:id="4"/>
+    </w:p>
+    <w:p>
       <w:pPr>
         <w:pStyle w:val="Heading3"/>
       </w:pPr>
-      <w:bookmarkStart w:id="4" w:name="_Toc440458146"/>
+      <w:bookmarkStart w:id="5" w:name="_Toc440458146"/>
       <w:r>
         <w:t>Four Bit Ripple Down Counter</w:t>
       </w:r>
-      <w:bookmarkEnd w:id="4"/>
+      <w:bookmarkEnd w:id="5"/>
     </w:p>
     <w:p>
       <w:pPr>
@@ -3960,6 +4028,7 @@
     </w:p>
     <w:p>
       <w:r>
+        <w:lastRenderedPageBreak/>
         <w:t xml:space="preserve">According to the design specifications given to us, we made a gate or structural model with active low reset. Gate level or structural </w:t>
       </w:r>
       <w:r>
@@ -3997,11 +4066,11 @@
       <w:pPr>
         <w:pStyle w:val="Heading3"/>
       </w:pPr>
-      <w:bookmarkStart w:id="5" w:name="_Toc440458147"/>
+      <w:bookmarkStart w:id="6" w:name="_Toc440458147"/>
       <w:r>
         <w:t>Synchronous Down Counter (Dataflow Model)</w:t>
       </w:r>
-      <w:bookmarkEnd w:id="5"/>
+      <w:bookmarkEnd w:id="6"/>
     </w:p>
     <w:p>
       <w:pPr>
@@ -4017,11 +4086,7 @@
         <w:t xml:space="preserve">In a synchronous down counter, all the output bits change state </w:t>
       </w:r>
       <w:r>
-        <w:t xml:space="preserve">simultaneously. We designed the counter using the data flow model as mentioned in the spec with an active low reset.  In a </w:t>
-      </w:r>
-      <w:r>
-        <w:lastRenderedPageBreak/>
-        <w:t xml:space="preserve">dataflow design, a module is implemented by specifying the movement of the data. This allowed us to use assign statements instead of using AND gates in our module for the counter. We also used the code snippet provided to us for the D flip flop in the spec. </w:t>
+        <w:t xml:space="preserve">simultaneously. We designed the counter using the data flow model as mentioned in the spec with an active low reset.  In a dataflow design, a module is implemented by specifying the movement of the data. This allowed us to use assign statements instead of using AND gates in our module for the counter. We also used the code snippet provided to us for the D flip flop in the spec. </w:t>
       </w:r>
     </w:p>
     <w:p/>
@@ -4034,136 +4099,128 @@
       <w:pPr>
         <w:pStyle w:val="Heading3"/>
       </w:pPr>
-      <w:bookmarkStart w:id="6" w:name="_Toc440458148"/>
+      <w:bookmarkStart w:id="7" w:name="_Toc440458148"/>
       <w:r>
         <w:t>Synchronous Johnson Counter</w:t>
       </w:r>
       <w:r>
+        <w:t xml:space="preserve"> (Behavioral Model)</w:t>
+      </w:r>
+      <w:bookmarkEnd w:id="7"/>
+    </w:p>
+    <w:p/>
+    <w:p>
+      <w:r>
+        <w:t>The </w:t>
+      </w:r>
+      <w:r>
+        <w:rPr>
+          <w:bCs/>
+        </w:rPr>
+        <w:t xml:space="preserve">Johnson </w:t>
+      </w:r>
+      <w:r>
+        <w:rPr>
+          <w:bCs/>
+        </w:rPr>
+        <w:t>Counter</w:t>
+      </w:r>
+      <w:r>
+        <w:t xml:space="preserve"> is </w:t>
+      </w:r>
+      <w:r>
+        <w:t>a</w:t>
+      </w:r>
+      <w:r>
+        <w:t xml:space="preserve"> shift register with f</w:t>
+      </w:r>
+      <w:r>
+        <w:t xml:space="preserve">eedback with </w:t>
+      </w:r>
+      <w:r>
+        <w:t>inverted output Q</w:t>
+      </w:r>
+      <w:r>
         <w:t xml:space="preserve"> </w:t>
       </w:r>
       <w:r>
-        <w:t>(Behavioral Model)</w:t>
-      </w:r>
-      <w:bookmarkEnd w:id="6"/>
+        <w:t>of the last flip-flop is now connected back to the input D o</w:t>
+      </w:r>
+      <w:r>
+        <w:t>f the first flip-flop</w:t>
+      </w:r>
+      <w:r>
+        <w:t>.</w:t>
+      </w:r>
     </w:p>
     <w:p/>
     <w:p>
       <w:r>
-        <w:t>The </w:t>
-      </w:r>
-      <w:r>
-        <w:rPr>
-          <w:bCs/>
-        </w:rPr>
-        <w:t xml:space="preserve">Johnson </w:t>
-      </w:r>
-      <w:r>
-        <w:rPr>
-          <w:bCs/>
-        </w:rPr>
-        <w:t>Counter</w:t>
-      </w:r>
-      <w:r>
-        <w:t xml:space="preserve"> is </w:t>
-      </w:r>
-      <w:r>
-        <w:t>a</w:t>
-      </w:r>
-      <w:r>
-        <w:t xml:space="preserve"> shift register with f</w:t>
-      </w:r>
-      <w:r>
-        <w:t xml:space="preserve">eedback with </w:t>
-      </w:r>
-      <w:r>
-        <w:t>inverted output Q</w:t>
-      </w:r>
-      <w:r>
-        <w:t xml:space="preserve"> </w:t>
-      </w:r>
-      <w:r>
-        <w:t>of the last flip-flop is now connected back to the input D o</w:t>
-      </w:r>
-      <w:r>
-        <w:t>f the first flip-flop</w:t>
-      </w:r>
-      <w:r>
-        <w:t>.</w:t>
+        <w:t>We designed the Johnson Counter using a behavioral model with reset on active low. In behavioral modelling, the underlying hardware is abstracted away based upon an algorithmic description.</w:t>
+      </w:r>
+      <w:r>
+        <w:t xml:space="preserve"> The Johnson 4-bit counter only takes</w:t>
+      </w:r>
+      <w:r>
+        <w:t xml:space="preserve"> 8</w:t>
+      </w:r>
+      <w:r>
+        <w:t xml:space="preserve"> different values.</w:t>
+      </w:r>
+      <w:r>
+        <w:t xml:space="preserve"> At reset the counter is set to 0000. It follows the pattern of 0000, 1000, 1100, 1110, 1111, 0111, 0011, 0001.</w:t>
+      </w:r>
+    </w:p>
+    <w:p>
+      <w:pPr>
+        <w:ind w:firstLine="0"/>
+        <w:rPr>
+          <w:b/>
+        </w:rPr>
+      </w:pPr>
+    </w:p>
+    <w:p>
+      <w:pPr>
+        <w:pStyle w:val="Heading3"/>
+      </w:pPr>
+      <w:bookmarkStart w:id="8" w:name="_Toc440458149"/>
+      <w:r>
+        <w:t>Synchronous Down Counter (Schematic Entry)</w:t>
+      </w:r>
+      <w:bookmarkEnd w:id="8"/>
+    </w:p>
+    <w:p>
+      <w:r>
+        <w:t>The syn</w:t>
       </w:r>
     </w:p>
     <w:p/>
     <w:p>
-      <w:r>
-        <w:t>We designed the Johnson Counter using a behavioral model with reset on active low. In behavioral modelling, the underlying hardware is abstracted away based upon an algorithmic description.</w:t>
-      </w:r>
-      <w:r>
-        <w:t xml:space="preserve"> The Johnson 4-bit counter only takes</w:t>
-      </w:r>
-      <w:r>
-        <w:t xml:space="preserve"> 8</w:t>
-      </w:r>
-      <w:r>
-        <w:t xml:space="preserve"> different values.</w:t>
-      </w:r>
-      <w:r>
-        <w:t xml:space="preserve"> At reset the counter is set to 0000. It follows the pattern of 0000, 1000, 1100, 1110, 1111, 0111, 0011, 0001.</w:t>
-      </w:r>
-    </w:p>
-    <w:p>
-      <w:pPr>
-        <w:ind w:firstLine="0"/>
-        <w:rPr>
-          <w:b/>
-        </w:rPr>
-      </w:pPr>
-    </w:p>
-    <w:p>
-      <w:pPr>
-        <w:pStyle w:val="Heading3"/>
-      </w:pPr>
-      <w:bookmarkStart w:id="7" w:name="_Toc440458149"/>
-      <w:r>
-        <w:t>Synchronous Down Counter (Schematic Entry)</w:t>
-      </w:r>
-      <w:bookmarkEnd w:id="7"/>
-    </w:p>
-    <w:p>
-      <w:r>
-        <w:t xml:space="preserve">The </w:t>
-      </w:r>
-      <w:proofErr w:type="spellStart"/>
-      <w:r>
-        <w:t>syn</w:t>
-      </w:r>
-      <w:proofErr w:type="spellEnd"/>
-    </w:p>
-    <w:p/>
-    <w:p>
       <w:pPr>
         <w:pStyle w:val="Heading2"/>
       </w:pPr>
-      <w:bookmarkStart w:id="8" w:name="_Toc440458150"/>
+      <w:bookmarkStart w:id="9" w:name="_Toc440458150"/>
       <w:r>
         <w:lastRenderedPageBreak/>
         <w:t>Design Procedure</w:t>
       </w:r>
-      <w:bookmarkEnd w:id="8"/>
+      <w:bookmarkEnd w:id="9"/>
     </w:p>
     <w:p>
       <w:pPr>
         <w:pStyle w:val="Heading3"/>
       </w:pPr>
-      <w:bookmarkStart w:id="9" w:name="_Toc440458151"/>
+      <w:bookmarkStart w:id="10" w:name="_Toc440458151"/>
       <w:r>
         <w:t>Four Bit Ripple Down Counter</w:t>
       </w:r>
-      <w:bookmarkEnd w:id="9"/>
+      <w:bookmarkEnd w:id="10"/>
     </w:p>
     <w:p>
       <w:pPr>
         <w:pStyle w:val="Caption"/>
       </w:pPr>
-      <w:bookmarkStart w:id="10" w:name="_Ref8089989"/>
+      <w:bookmarkStart w:id="11" w:name="_Ref8089989"/>
       <w:r>
         <w:rPr>
           <w:rStyle w:val="SubtleEmphasis"/>
@@ -4195,7 +4252,7 @@
       <w:r>
         <w:fldChar w:fldCharType="end"/>
       </w:r>
-      <w:bookmarkEnd w:id="10"/>
+      <w:bookmarkEnd w:id="11"/>
       <w:r>
         <w:rPr>
           <w:rStyle w:val="SubtleEmphasis"/>
@@ -5917,80 +5974,7 @@
                 <w:rFonts w:ascii="Arial" w:hAnsi="Arial" w:cs="Arial"/>
                 <w:sz w:val="22"/>
               </w:rPr>
-              <w:t xml:space="preserve">module </w:t>
-            </w:r>
-            <w:proofErr w:type="spellStart"/>
-            <w:proofErr w:type="gramStart"/>
-            <w:r>
-              <w:rPr>
-                <w:rFonts w:ascii="Arial" w:hAnsi="Arial" w:cs="Arial"/>
-                <w:sz w:val="22"/>
-              </w:rPr>
-              <w:t>DFlipFlop</w:t>
-            </w:r>
-            <w:proofErr w:type="spellEnd"/>
-            <w:r>
-              <w:rPr>
-                <w:rFonts w:ascii="Arial" w:hAnsi="Arial" w:cs="Arial"/>
-                <w:sz w:val="22"/>
-              </w:rPr>
-              <w:t>(</w:t>
-            </w:r>
-            <w:proofErr w:type="gramEnd"/>
-            <w:r>
-              <w:rPr>
-                <w:rFonts w:ascii="Arial" w:hAnsi="Arial" w:cs="Arial"/>
-                <w:sz w:val="22"/>
-              </w:rPr>
-              <w:t xml:space="preserve">q, </w:t>
-            </w:r>
-            <w:proofErr w:type="spellStart"/>
-            <w:r>
-              <w:rPr>
-                <w:rFonts w:ascii="Arial" w:hAnsi="Arial" w:cs="Arial"/>
-                <w:sz w:val="22"/>
-              </w:rPr>
-              <w:t>qBar</w:t>
-            </w:r>
-            <w:proofErr w:type="spellEnd"/>
-            <w:r>
-              <w:rPr>
-                <w:rFonts w:ascii="Arial" w:hAnsi="Arial" w:cs="Arial"/>
-                <w:sz w:val="22"/>
-              </w:rPr>
-              <w:t xml:space="preserve">, D, </w:t>
-            </w:r>
-            <w:proofErr w:type="spellStart"/>
-            <w:r>
-              <w:rPr>
-                <w:rFonts w:ascii="Arial" w:hAnsi="Arial" w:cs="Arial"/>
-                <w:sz w:val="22"/>
-              </w:rPr>
-              <w:t>clk</w:t>
-            </w:r>
-            <w:proofErr w:type="spellEnd"/>
-            <w:r>
-              <w:rPr>
-                <w:rFonts w:ascii="Arial" w:hAnsi="Arial" w:cs="Arial"/>
-                <w:sz w:val="22"/>
-              </w:rPr>
-              <w:t xml:space="preserve">, </w:t>
-            </w:r>
-            <w:proofErr w:type="spellStart"/>
-            <w:r>
-              <w:rPr>
-                <w:rFonts w:ascii="Arial" w:hAnsi="Arial" w:cs="Arial"/>
-                <w:sz w:val="22"/>
-              </w:rPr>
-              <w:t>rst</w:t>
-            </w:r>
-            <w:proofErr w:type="spellEnd"/>
-            <w:r>
-              <w:rPr>
-                <w:rFonts w:ascii="Arial" w:hAnsi="Arial" w:cs="Arial"/>
-                <w:sz w:val="22"/>
-              </w:rPr>
-              <w:t>);</w:t>
+              <w:t>module DFlipFlop(q, qBar, D, clk, rst);</w:t>
             </w:r>
           </w:p>
           <w:p>
@@ -6007,39 +5991,7 @@
                 <w:rFonts w:ascii="Arial" w:hAnsi="Arial" w:cs="Arial"/>
                 <w:sz w:val="22"/>
               </w:rPr>
-              <w:t xml:space="preserve">  input D, </w:t>
-            </w:r>
-            <w:proofErr w:type="spellStart"/>
-            <w:r>
-              <w:rPr>
-                <w:rFonts w:ascii="Arial" w:hAnsi="Arial" w:cs="Arial"/>
-                <w:sz w:val="22"/>
-              </w:rPr>
-              <w:t>clk</w:t>
-            </w:r>
-            <w:proofErr w:type="spellEnd"/>
-            <w:r>
-              <w:rPr>
-                <w:rFonts w:ascii="Arial" w:hAnsi="Arial" w:cs="Arial"/>
-                <w:sz w:val="22"/>
-              </w:rPr>
-              <w:t xml:space="preserve">, </w:t>
-            </w:r>
-            <w:proofErr w:type="spellStart"/>
-            <w:r>
-              <w:rPr>
-                <w:rFonts w:ascii="Arial" w:hAnsi="Arial" w:cs="Arial"/>
-                <w:sz w:val="22"/>
-              </w:rPr>
-              <w:t>rst</w:t>
-            </w:r>
-            <w:proofErr w:type="spellEnd"/>
-            <w:r>
-              <w:rPr>
-                <w:rFonts w:ascii="Arial" w:hAnsi="Arial" w:cs="Arial"/>
-                <w:sz w:val="22"/>
-              </w:rPr>
-              <w:t>;</w:t>
+              <w:t xml:space="preserve">  input D, clk, rst;</w:t>
             </w:r>
           </w:p>
           <w:p>
@@ -6056,23 +6008,7 @@
                 <w:rFonts w:ascii="Arial" w:hAnsi="Arial" w:cs="Arial"/>
                 <w:sz w:val="22"/>
               </w:rPr>
-              <w:t xml:space="preserve">  output q, </w:t>
-            </w:r>
-            <w:proofErr w:type="spellStart"/>
-            <w:r>
-              <w:rPr>
-                <w:rFonts w:ascii="Arial" w:hAnsi="Arial" w:cs="Arial"/>
-                <w:sz w:val="22"/>
-              </w:rPr>
-              <w:t>qBar</w:t>
-            </w:r>
-            <w:proofErr w:type="spellEnd"/>
-            <w:r>
-              <w:rPr>
-                <w:rFonts w:ascii="Arial" w:hAnsi="Arial" w:cs="Arial"/>
-                <w:sz w:val="22"/>
-              </w:rPr>
-              <w:t>;</w:t>
+              <w:t xml:space="preserve">  output q, qBar;</w:t>
             </w:r>
           </w:p>
           <w:p>
@@ -6089,23 +6025,7 @@
                 <w:rFonts w:ascii="Arial" w:hAnsi="Arial" w:cs="Arial"/>
                 <w:sz w:val="22"/>
               </w:rPr>
-              <w:t xml:space="preserve">  </w:t>
-            </w:r>
-            <w:proofErr w:type="spellStart"/>
-            <w:r>
-              <w:rPr>
-                <w:rFonts w:ascii="Arial" w:hAnsi="Arial" w:cs="Arial"/>
-                <w:sz w:val="22"/>
-              </w:rPr>
-              <w:t>reg</w:t>
-            </w:r>
-            <w:proofErr w:type="spellEnd"/>
-            <w:r>
-              <w:rPr>
-                <w:rFonts w:ascii="Arial" w:hAnsi="Arial" w:cs="Arial"/>
-                <w:sz w:val="22"/>
-              </w:rPr>
-              <w:t xml:space="preserve"> q;</w:t>
+              <w:t xml:space="preserve">  reg q;</w:t>
             </w:r>
           </w:p>
           <w:p>
@@ -6122,23 +6042,7 @@
                 <w:rFonts w:ascii="Arial" w:hAnsi="Arial" w:cs="Arial"/>
                 <w:sz w:val="22"/>
               </w:rPr>
-              <w:t xml:space="preserve">  not n1(</w:t>
-            </w:r>
-            <w:proofErr w:type="spellStart"/>
-            <w:r>
-              <w:rPr>
-                <w:rFonts w:ascii="Arial" w:hAnsi="Arial" w:cs="Arial"/>
-                <w:sz w:val="22"/>
-              </w:rPr>
-              <w:t>qBar</w:t>
-            </w:r>
-            <w:proofErr w:type="spellEnd"/>
-            <w:r>
-              <w:rPr>
-                <w:rFonts w:ascii="Arial" w:hAnsi="Arial" w:cs="Arial"/>
-                <w:sz w:val="22"/>
-              </w:rPr>
-              <w:t>, q)</w:t>
+              <w:t xml:space="preserve">  not n1(qBar, q)</w:t>
             </w:r>
           </w:p>
           <w:p>
@@ -6155,71 +6059,7 @@
                 <w:rFonts w:ascii="Arial" w:hAnsi="Arial" w:cs="Arial"/>
                 <w:sz w:val="22"/>
               </w:rPr>
-              <w:t xml:space="preserve">  always@ (</w:t>
-            </w:r>
-            <w:proofErr w:type="spellStart"/>
-            <w:r>
-              <w:rPr>
-                <w:rFonts w:ascii="Arial" w:hAnsi="Arial" w:cs="Arial"/>
-                <w:sz w:val="22"/>
-              </w:rPr>
-              <w:t>negedge</w:t>
-            </w:r>
-            <w:proofErr w:type="spellEnd"/>
-            <w:r>
-              <w:rPr>
-                <w:rFonts w:ascii="Arial" w:hAnsi="Arial" w:cs="Arial"/>
-                <w:sz w:val="22"/>
-              </w:rPr>
-              <w:t xml:space="preserve"> </w:t>
-            </w:r>
-            <w:proofErr w:type="spellStart"/>
-            <w:r>
-              <w:rPr>
-                <w:rFonts w:ascii="Arial" w:hAnsi="Arial" w:cs="Arial"/>
-                <w:sz w:val="22"/>
-              </w:rPr>
-              <w:t>rst</w:t>
-            </w:r>
-            <w:proofErr w:type="spellEnd"/>
-            <w:r>
-              <w:rPr>
-                <w:rFonts w:ascii="Arial" w:hAnsi="Arial" w:cs="Arial"/>
-                <w:sz w:val="22"/>
-              </w:rPr>
-              <w:t xml:space="preserve"> or </w:t>
-            </w:r>
-            <w:proofErr w:type="spellStart"/>
-            <w:r>
-              <w:rPr>
-                <w:rFonts w:ascii="Arial" w:hAnsi="Arial" w:cs="Arial"/>
-                <w:sz w:val="22"/>
-              </w:rPr>
-              <w:t>posedge</w:t>
-            </w:r>
-            <w:proofErr w:type="spellEnd"/>
-            <w:r>
-              <w:rPr>
-                <w:rFonts w:ascii="Arial" w:hAnsi="Arial" w:cs="Arial"/>
-                <w:sz w:val="22"/>
-              </w:rPr>
-              <w:t xml:space="preserve"> </w:t>
-            </w:r>
-            <w:proofErr w:type="spellStart"/>
-            <w:r>
-              <w:rPr>
-                <w:rFonts w:ascii="Arial" w:hAnsi="Arial" w:cs="Arial"/>
-                <w:sz w:val="22"/>
-              </w:rPr>
-              <w:t>clk</w:t>
-            </w:r>
-            <w:proofErr w:type="spellEnd"/>
-            <w:r>
-              <w:rPr>
-                <w:rFonts w:ascii="Arial" w:hAnsi="Arial" w:cs="Arial"/>
-                <w:sz w:val="22"/>
-              </w:rPr>
-              <w:t>) begin</w:t>
+              <w:t xml:space="preserve">  always@ (negedge rst or posedge clk) begin</w:t>
             </w:r>
           </w:p>
           <w:p>
@@ -6250,32 +6090,7 @@
                 <w:rFonts w:ascii="Arial" w:hAnsi="Arial" w:cs="Arial"/>
                 <w:sz w:val="22"/>
               </w:rPr>
-              <w:t xml:space="preserve">if </w:t>
-            </w:r>
-            <w:proofErr w:type="gramStart"/>
-            <w:r>
-              <w:rPr>
-                <w:rFonts w:ascii="Arial" w:hAnsi="Arial" w:cs="Arial"/>
-                <w:sz w:val="22"/>
-              </w:rPr>
-              <w:t>(!</w:t>
-            </w:r>
-            <w:proofErr w:type="spellStart"/>
-            <w:r>
-              <w:rPr>
-                <w:rFonts w:ascii="Arial" w:hAnsi="Arial" w:cs="Arial"/>
-                <w:sz w:val="22"/>
-              </w:rPr>
-              <w:t>rst</w:t>
-            </w:r>
-            <w:proofErr w:type="spellEnd"/>
-            <w:proofErr w:type="gramEnd"/>
-            <w:r>
-              <w:rPr>
-                <w:rFonts w:ascii="Arial" w:hAnsi="Arial" w:cs="Arial"/>
-                <w:sz w:val="22"/>
-              </w:rPr>
-              <w:t>)</w:t>
+              <w:t>if (!rst)</w:t>
             </w:r>
           </w:p>
           <w:p>
@@ -6396,7 +6211,6 @@
                 <w:rFonts w:ascii="Arial" w:hAnsi="Arial" w:cs="Arial"/>
               </w:rPr>
             </w:pPr>
-            <w:proofErr w:type="spellStart"/>
             <w:r>
               <w:rPr>
                 <w:rFonts w:ascii="Arial" w:hAnsi="Arial" w:cs="Arial"/>
@@ -6404,7 +6218,6 @@
               </w:rPr>
               <w:t>endmodule</w:t>
             </w:r>
-            <w:proofErr w:type="spellEnd"/>
           </w:p>
         </w:tc>
       </w:tr>
@@ -6469,15 +6282,7 @@
         <w:t>.</w:t>
       </w:r>
       <w:r>
-        <w:t xml:space="preserve"> Verilog code for </w:t>
-      </w:r>
-      <w:proofErr w:type="spellStart"/>
-      <w:r>
-        <w:t>DFlipFlop</w:t>
-      </w:r>
-      <w:proofErr w:type="spellEnd"/>
-      <w:r>
-        <w:t xml:space="preserve"> module.</w:t>
+        <w:t xml:space="preserve"> Verilog code for DFlipFlop module.</w:t>
       </w:r>
     </w:p>
     <w:p>
@@ -6502,7 +6307,7 @@
         </w:rPr>
         <w:lastRenderedPageBreak/>
         <w:drawing>
-          <wp:inline distT="0" distB="0" distL="0" distR="0" wp14:anchorId="4A6DA2D1" wp14:editId="6B0BF98D">
+          <wp:inline distT="0" distB="0" distL="0" distR="0" wp14:anchorId="0CF4E40C" wp14:editId="29DD5722">
             <wp:extent cx="3810000" cy="1514475"/>
             <wp:effectExtent l="0" t="0" r="0" b="9525"/>
             <wp:docPr id="1" name="Picture 1"/>
@@ -6517,7 +6322,7 @@
                     <pic:cNvPicPr/>
                   </pic:nvPicPr>
                   <pic:blipFill>
-                    <a:blip r:embed="rId8">
+                    <a:blip r:embed="rId9">
                       <a:extLst>
                         <a:ext uri="{28A0092B-C50C-407E-A947-70E740481C1C}">
                           <a14:useLocalDpi xmlns:a14="http://schemas.microsoft.com/office/drawing/2010/main" val="0"/>
@@ -6607,13 +6412,8 @@
         <w:t xml:space="preserve"> Ripple Down Counter Structural Diagram</w:t>
       </w:r>
       <w:r>
-        <w:t xml:space="preserve"> from </w:t>
-      </w:r>
-      <w:proofErr w:type="spellStart"/>
-      <w:r>
-        <w:t>Quartas</w:t>
-      </w:r>
-      <w:proofErr w:type="spellEnd"/>
+        <w:t xml:space="preserve"> from Quartas</w:t>
+      </w:r>
       <w:r>
         <w:t>.</w:t>
       </w:r>
@@ -6622,11 +6422,11 @@
       <w:pPr>
         <w:pStyle w:val="Heading3"/>
       </w:pPr>
-      <w:bookmarkStart w:id="11" w:name="_Toc440458152"/>
+      <w:bookmarkStart w:id="12" w:name="_Toc440458152"/>
       <w:r>
         <w:t>Synchronous Down Counter (Dataflow Model)</w:t>
       </w:r>
-      <w:bookmarkEnd w:id="11"/>
+      <w:bookmarkEnd w:id="12"/>
     </w:p>
     <w:p>
       <w:pPr>
@@ -6774,7 +6574,7 @@
       <w:r>
         <w:t>(</w:t>
       </w:r>
-      <w:bookmarkStart w:id="12" w:name="eq2_x1"/>
+      <w:bookmarkStart w:id="13" w:name="eq2_x1"/>
       <w:r>
         <w:rPr>
           <w:b/>
@@ -6802,7 +6602,7 @@
         </w:rPr>
         <w:fldChar w:fldCharType="end"/>
       </w:r>
-      <w:bookmarkEnd w:id="12"/>
+      <w:bookmarkEnd w:id="13"/>
       <w:r>
         <w:t>)</w:t>
       </w:r>
@@ -6825,7 +6625,7 @@
         <mc:AlternateContent>
           <mc:Choice Requires="wps">
             <w:drawing>
-              <wp:anchor distT="45720" distB="45720" distL="114300" distR="114300" simplePos="0" relativeHeight="251659264" behindDoc="0" locked="0" layoutInCell="1" allowOverlap="1" wp14:anchorId="457176F5" wp14:editId="2CED5BAA">
+              <wp:anchor distT="45720" distB="45720" distL="114300" distR="114300" simplePos="0" relativeHeight="251659264" behindDoc="0" locked="0" layoutInCell="1" allowOverlap="1" wp14:anchorId="2B6484BA" wp14:editId="4A449116">
                 <wp:simplePos x="0" y="0"/>
                 <wp:positionH relativeFrom="margin">
                   <wp:posOffset>1645920</wp:posOffset>
@@ -6833,7 +6633,7 @@
                 <wp:positionV relativeFrom="paragraph">
                   <wp:posOffset>479425</wp:posOffset>
                 </wp:positionV>
-                <wp:extent cx="822960" cy="1404620"/>
+                <wp:extent cx="822960" cy="275590"/>
                 <wp:effectExtent l="0" t="0" r="0" b="0"/>
                 <wp:wrapSquare wrapText="bothSides"/>
                 <wp:docPr id="217" name="Text Box 2"/>
@@ -6849,7 +6649,7 @@
                       <wps:spPr bwMode="auto">
                         <a:xfrm>
                           <a:off x="0" y="0"/>
-                          <a:ext cx="822960" cy="1404620"/>
+                          <a:ext cx="822960" cy="275590"/>
                         </a:xfrm>
                         <a:prstGeom prst="rect">
                           <a:avLst/>
@@ -6891,7 +6691,7 @@
               </wp:anchor>
             </w:drawing>
           </mc:Choice>
-          <mc:Fallback>
+          <mc:Fallback xmlns:w16se="http://schemas.microsoft.com/office/word/2015/wordml/symex" xmlns:w15="http://schemas.microsoft.com/office/word/2012/wordml" xmlns:cx1="http://schemas.microsoft.com/office/drawing/2015/9/8/chartex" xmlns:cx="http://schemas.microsoft.com/office/drawing/2014/chartex">
             <w:pict>
               <v:shapetype w14:anchorId="457176F5" id="_x0000_t202" coordsize="21600,21600" o:spt="202" path="m,l,21600r21600,l21600,xe">
                 <v:stroke joinstyle="miter"/>
@@ -7041,19 +6841,7 @@
               <w:rPr>
                 <w:rFonts w:ascii="Cambria Math" w:hAnsi="Cambria Math"/>
               </w:rPr>
-              <m:t>Q[1]</m:t>
-            </m:r>
-            <m:r>
-              <w:rPr>
-                <w:rFonts w:ascii="Cambria Math" w:hAnsi="Cambria Math"/>
-              </w:rPr>
-              <m:t>⊕</m:t>
-            </m:r>
-            <m:r>
-              <w:rPr>
-                <w:rFonts w:ascii="Cambria Math" w:hAnsi="Cambria Math"/>
-              </w:rPr>
-              <m:t>Q[0]</m:t>
+              <m:t>Q[1]⊕Q[0]</m:t>
             </m:r>
           </m:e>
         </m:bar>
@@ -7064,33 +6852,14 @@
       <w:r>
         <w:t>(</w:t>
       </w:r>
-      <w:r>
-        <w:rPr>
-          <w:b/>
-        </w:rPr>
-        <w:fldChar w:fldCharType="begin"/>
-      </w:r>
-      <w:r>
-        <w:instrText xml:space="preserve"> SEQ eq \* ARABIC </w:instrText>
-      </w:r>
-      <w:r>
-        <w:rPr>
-          <w:b/>
-        </w:rPr>
-        <w:fldChar w:fldCharType="separate"/>
-      </w:r>
-      <w:r>
-        <w:rPr>
-          <w:noProof/>
-        </w:rPr>
-        <w:t>2</w:t>
-      </w:r>
-      <w:r>
-        <w:rPr>
-          <w:b/>
-        </w:rPr>
-        <w:fldChar w:fldCharType="end"/>
-      </w:r>
+      <w:fldSimple w:instr=" SEQ eq \* ARABIC ">
+        <w:r>
+          <w:rPr>
+            <w:noProof/>
+          </w:rPr>
+          <w:t>2</w:t>
+        </w:r>
+      </w:fldSimple>
       <w:r>
         <w:t>)</w:t>
       </w:r>
@@ -7119,7 +6888,7 @@
         <mc:AlternateContent>
           <mc:Choice Requires="wps">
             <w:drawing>
-              <wp:anchor distT="45720" distB="45720" distL="114300" distR="114300" simplePos="0" relativeHeight="251661312" behindDoc="0" locked="0" layoutInCell="1" allowOverlap="1" wp14:anchorId="28E24740" wp14:editId="0BD42876">
+              <wp:anchor distT="45720" distB="45720" distL="114300" distR="114300" simplePos="0" relativeHeight="251661312" behindDoc="0" locked="0" layoutInCell="1" allowOverlap="1" wp14:anchorId="437ED7B4" wp14:editId="7425DEA4">
                 <wp:simplePos x="0" y="0"/>
                 <wp:positionH relativeFrom="column">
                   <wp:posOffset>1584960</wp:posOffset>
@@ -7127,7 +6896,7 @@
                 <wp:positionV relativeFrom="paragraph">
                   <wp:posOffset>7620</wp:posOffset>
                 </wp:positionV>
-                <wp:extent cx="861060" cy="1404620"/>
+                <wp:extent cx="861060" cy="275590"/>
                 <wp:effectExtent l="0" t="0" r="15240" b="10160"/>
                 <wp:wrapSquare wrapText="bothSides"/>
                 <wp:docPr id="3" name="Text Box 2"/>
@@ -7143,7 +6912,7 @@
                       <wps:spPr bwMode="auto">
                         <a:xfrm>
                           <a:off x="0" y="0"/>
-                          <a:ext cx="861060" cy="1404620"/>
+                          <a:ext cx="861060" cy="275590"/>
                         </a:xfrm>
                         <a:prstGeom prst="rect">
                           <a:avLst/>
@@ -7185,7 +6954,7 @@
               </wp:anchor>
             </w:drawing>
           </mc:Choice>
-          <mc:Fallback>
+          <mc:Fallback xmlns:w16se="http://schemas.microsoft.com/office/word/2015/wordml/symex" xmlns:w15="http://schemas.microsoft.com/office/word/2012/wordml" xmlns:cx1="http://schemas.microsoft.com/office/drawing/2015/9/8/chartex" xmlns:cx="http://schemas.microsoft.com/office/drawing/2014/chartex">
             <w:pict>
               <v:shape w14:anchorId="28E24740" id="_x0000_s1027" type="#_x0000_t202" style="position:absolute;left:0;text-align:left;margin-left:124.8pt;margin-top:.6pt;width:67.8pt;height:110.6pt;z-index:251661312;visibility:visible;mso-wrap-style:square;mso-width-percent:0;mso-height-percent:200;mso-wrap-distance-left:9pt;mso-wrap-distance-top:3.6pt;mso-wrap-distance-right:9pt;mso-wrap-distance-bottom:3.6pt;mso-position-horizontal:absolute;mso-position-horizontal-relative:text;mso-position-vertical:absolute;mso-position-vertical-relative:text;mso-width-percent:0;mso-height-percent:200;mso-width-relative:margin;mso-height-relative:margin;v-text-anchor:top" o:gfxdata="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" filled="f">
                 <v:textbox style="mso-fit-shape-to-text:t">
@@ -7559,33 +7328,14 @@
       <w:r>
         <w:t>(</w:t>
       </w:r>
-      <w:r>
-        <w:rPr>
-          <w:b/>
-        </w:rPr>
-        <w:fldChar w:fldCharType="begin"/>
-      </w:r>
-      <w:r>
-        <w:instrText xml:space="preserve"> SEQ eq \* ARABIC </w:instrText>
-      </w:r>
-      <w:r>
-        <w:rPr>
-          <w:b/>
-        </w:rPr>
-        <w:fldChar w:fldCharType="separate"/>
-      </w:r>
-      <w:r>
-        <w:rPr>
-          <w:noProof/>
-        </w:rPr>
-        <w:t>3</w:t>
-      </w:r>
-      <w:r>
-        <w:rPr>
-          <w:b/>
-        </w:rPr>
-        <w:fldChar w:fldCharType="end"/>
-      </w:r>
+      <w:fldSimple w:instr=" SEQ eq \* ARABIC ">
+        <w:r>
+          <w:rPr>
+            <w:noProof/>
+          </w:rPr>
+          <w:t>3</w:t>
+        </w:r>
+      </w:fldSimple>
       <w:r>
         <w:t>)</w:t>
       </w:r>
@@ -8141,33 +7891,14 @@
       <w:r>
         <w:t>(</w:t>
       </w:r>
-      <w:r>
-        <w:rPr>
-          <w:b/>
-        </w:rPr>
-        <w:fldChar w:fldCharType="begin"/>
-      </w:r>
-      <w:r>
-        <w:instrText xml:space="preserve"> SEQ eq \* ARABIC </w:instrText>
-      </w:r>
-      <w:r>
-        <w:rPr>
-          <w:b/>
-        </w:rPr>
-        <w:fldChar w:fldCharType="separate"/>
-      </w:r>
-      <w:r>
-        <w:rPr>
-          <w:noProof/>
-        </w:rPr>
-        <w:t>4</w:t>
-      </w:r>
-      <w:r>
-        <w:rPr>
-          <w:b/>
-        </w:rPr>
-        <w:fldChar w:fldCharType="end"/>
-      </w:r>
+      <w:fldSimple w:instr=" SEQ eq \* ARABIC ">
+        <w:r>
+          <w:rPr>
+            <w:noProof/>
+          </w:rPr>
+          <w:t>4</w:t>
+        </w:r>
+      </w:fldSimple>
       <w:r>
         <w:t>)</w:t>
       </w:r>
@@ -8218,7 +7949,7 @@
           <w:noProof/>
         </w:rPr>
         <w:drawing>
-          <wp:inline distT="0" distB="0" distL="0" distR="0" wp14:anchorId="6520F1E9" wp14:editId="3BED5694">
+          <wp:inline distT="0" distB="0" distL="0" distR="0" wp14:anchorId="6BDB3A01" wp14:editId="544D1F17">
             <wp:extent cx="5068395" cy="2092147"/>
             <wp:effectExtent l="0" t="0" r="0" b="3810"/>
             <wp:docPr id="4" name="Picture 4"/>
@@ -8233,7 +7964,7 @@
                     <pic:cNvPicPr/>
                   </pic:nvPicPr>
                   <pic:blipFill>
-                    <a:blip r:embed="rId9">
+                    <a:blip r:embed="rId10">
                       <a:extLst>
                         <a:ext uri="{28A0092B-C50C-407E-A947-70E740481C1C}">
                           <a14:useLocalDpi xmlns:a14="http://schemas.microsoft.com/office/drawing/2010/main" val="0"/>
@@ -8272,8 +8003,6 @@
         <w:pStyle w:val="ListParagraph"/>
         <w:ind w:left="1152" w:firstLine="0"/>
       </w:pPr>
-      <w:bookmarkStart w:id="13" w:name="_GoBack"/>
-      <w:bookmarkEnd w:id="13"/>
       <w:r>
         <w:rPr>
           <w:rStyle w:val="SubtleEmphasis"/>
@@ -8333,15 +8062,7 @@
         <w:t xml:space="preserve"> Counter Structural Diagram</w:t>
       </w:r>
       <w:r>
-        <w:t xml:space="preserve"> Implementation from </w:t>
-      </w:r>
-      <w:proofErr w:type="spellStart"/>
-      <w:r>
-        <w:t>Quartas</w:t>
-      </w:r>
-      <w:proofErr w:type="spellEnd"/>
-      <w:r>
-        <w:t>.</w:t>
+        <w:t xml:space="preserve"> Implementation from Quartas.</w:t>
       </w:r>
     </w:p>
     <w:p>
@@ -8359,10 +8080,7 @@
         <w:t>Synchronous Johnson Counter</w:t>
       </w:r>
       <w:r>
-        <w:t xml:space="preserve"> </w:t>
-      </w:r>
-      <w:r>
-        <w:t>(Behavioral Model)</w:t>
+        <w:t xml:space="preserve"> (Behavioral Model)</w:t>
       </w:r>
       <w:bookmarkEnd w:id="14"/>
     </w:p>
@@ -9190,7 +8908,7 @@
           <w:noProof/>
         </w:rPr>
         <w:drawing>
-          <wp:inline distT="0" distB="0" distL="0" distR="0" wp14:anchorId="7E2B96CB" wp14:editId="6944EA2C">
+          <wp:inline distT="0" distB="0" distL="0" distR="0" wp14:anchorId="2DAE9065" wp14:editId="1CE640C5">
             <wp:extent cx="3733800" cy="1781175"/>
             <wp:effectExtent l="0" t="0" r="0" b="9525"/>
             <wp:docPr id="5" name="Picture 5"/>
@@ -9205,7 +8923,7 @@
                     <pic:cNvPicPr/>
                   </pic:nvPicPr>
                   <pic:blipFill>
-                    <a:blip r:embed="rId10">
+                    <a:blip r:embed="rId11">
                       <a:extLst>
                         <a:ext uri="{28A0092B-C50C-407E-A947-70E740481C1C}">
                           <a14:useLocalDpi xmlns:a14="http://schemas.microsoft.com/office/drawing/2010/main" val="0"/>
@@ -9293,15 +9011,7 @@
         <w:t>.</w:t>
       </w:r>
       <w:r>
-        <w:t xml:space="preserve"> Johnson Down Counter Structural Diagram Implementation from </w:t>
-      </w:r>
-      <w:proofErr w:type="spellStart"/>
-      <w:r>
-        <w:t>Quartas</w:t>
-      </w:r>
-      <w:proofErr w:type="spellEnd"/>
-      <w:r>
-        <w:t>.</w:t>
+        <w:t xml:space="preserve"> Johnson Down Counter Structural Diagram Implementation from Quartas.</w:t>
       </w:r>
     </w:p>
     <w:p>
@@ -9358,15 +9068,7 @@
     </w:p>
     <w:p>
       <w:r>
-        <w:t xml:space="preserve">Please refer to the code submitted via canvas </w:t>
-      </w:r>
-      <w:proofErr w:type="spellStart"/>
-      <w:r>
-        <w:t>dropbox</w:t>
-      </w:r>
-      <w:proofErr w:type="spellEnd"/>
-      <w:r>
-        <w:t>.</w:t>
+        <w:t>Please refer to the code submitted via canvas dropbox.</w:t>
       </w:r>
     </w:p>
     <w:p>
@@ -9432,6 +9134,7 @@
         <w:t xml:space="preserve">corresponding output signal given a varying input signal. By using the truth tables derived from </w:t>
       </w:r>
       <w:r>
+        <w:lastRenderedPageBreak/>
         <w:fldChar w:fldCharType="begin"/>
       </w:r>
       <w:r>
@@ -9459,11 +9162,7 @@
         <w:fldChar w:fldCharType="end"/>
       </w:r>
       <w:r>
-        <w:t xml:space="preserve"> for the </w:t>
-      </w:r>
-      <w:r>
-        <w:lastRenderedPageBreak/>
-        <w:t xml:space="preserve">Ripple and Synchronous down counter and </w:t>
+        <w:t xml:space="preserve"> for the Ripple and Synchronous down counter and </w:t>
       </w:r>
       <w:r>
         <w:fldChar w:fldCharType="begin"/>
@@ -9516,19 +9215,9 @@
           <w:numId w:val="34"/>
         </w:numPr>
       </w:pPr>
-      <w:proofErr w:type="spellStart"/>
-      <w:r>
-        <w:t>iVerilog</w:t>
-      </w:r>
-      <w:proofErr w:type="spellEnd"/>
-      <w:r>
-        <w:t xml:space="preserve"> and </w:t>
-      </w:r>
-      <w:proofErr w:type="spellStart"/>
-      <w:r>
-        <w:t>gtkwave</w:t>
-      </w:r>
-      <w:proofErr w:type="spellEnd"/>
+      <w:r>
+        <w:t>iVerilog and gtkwave</w:t>
+      </w:r>
     </w:p>
     <w:p>
       <w:pPr>
@@ -9538,13 +9227,8 @@
           <w:numId w:val="34"/>
         </w:numPr>
       </w:pPr>
-      <w:proofErr w:type="spellStart"/>
-      <w:r>
-        <w:t>Quartas</w:t>
-      </w:r>
-      <w:proofErr w:type="spellEnd"/>
-      <w:r>
-        <w:t xml:space="preserve"> II and Signal Tap</w:t>
+      <w:r>
+        <w:t>Quartas II and Signal Tap</w:t>
       </w:r>
     </w:p>
     <w:p>
@@ -9555,32 +9239,14 @@
           <w:numId w:val="34"/>
         </w:numPr>
       </w:pPr>
-      <w:proofErr w:type="spellStart"/>
-      <w:r>
-        <w:t>Quartas</w:t>
-      </w:r>
-      <w:proofErr w:type="spellEnd"/>
-      <w:r>
-        <w:t xml:space="preserve"> II </w:t>
+      <w:r>
+        <w:t xml:space="preserve">Quartas II </w:t>
       </w:r>
       <w:r>
         <w:t xml:space="preserve">and </w:t>
       </w:r>
       <w:r>
-        <w:t xml:space="preserve">Waveform tool </w:t>
-      </w:r>
-      <w:proofErr w:type="gramStart"/>
-      <w:r>
-        <w:t>for .</w:t>
-      </w:r>
-      <w:proofErr w:type="spellStart"/>
-      <w:r>
-        <w:t>bdf</w:t>
-      </w:r>
-      <w:proofErr w:type="spellEnd"/>
-      <w:proofErr w:type="gramEnd"/>
-      <w:r>
-        <w:t xml:space="preserve"> files</w:t>
+        <w:t>Waveform tool for .bdf files</w:t>
       </w:r>
     </w:p>
     <w:p>
@@ -9588,40 +9254,14 @@
         <w:pStyle w:val="Heading3"/>
       </w:pPr>
       <w:bookmarkStart w:id="27" w:name="_Toc440458160"/>
-      <w:proofErr w:type="spellStart"/>
-      <w:r>
-        <w:t>iVerilog</w:t>
-      </w:r>
-      <w:proofErr w:type="spellEnd"/>
-      <w:r>
-        <w:t xml:space="preserve"> and </w:t>
-      </w:r>
-      <w:proofErr w:type="spellStart"/>
-      <w:r>
-        <w:t>gtkwave</w:t>
+      <w:r>
+        <w:t>iVerilog and gtkwave</w:t>
       </w:r>
       <w:bookmarkEnd w:id="27"/>
-      <w:proofErr w:type="spellEnd"/>
-    </w:p>
-    <w:p>
-      <w:r>
-        <w:t xml:space="preserve">The process of testing in </w:t>
-      </w:r>
-      <w:proofErr w:type="spellStart"/>
-      <w:r>
-        <w:t>iVerilog</w:t>
-      </w:r>
-      <w:proofErr w:type="spellEnd"/>
-      <w:r>
-        <w:t xml:space="preserve"> and </w:t>
-      </w:r>
-      <w:proofErr w:type="spellStart"/>
-      <w:r>
-        <w:t>gtkwave</w:t>
-      </w:r>
-      <w:proofErr w:type="spellEnd"/>
-      <w:r>
-        <w:t xml:space="preserve"> consists of the following steps:</w:t>
+    </w:p>
+    <w:p>
+      <w:r>
+        <w:t>The process of testing in iVerilog and gtkwave consists of the following steps:</w:t>
       </w:r>
     </w:p>
     <w:p>
@@ -9645,28 +9285,7 @@
         </w:numPr>
       </w:pPr>
       <w:r>
-        <w:t xml:space="preserve">Design a </w:t>
-      </w:r>
-      <w:proofErr w:type="spellStart"/>
-      <w:r>
-        <w:t>testbench</w:t>
-      </w:r>
-      <w:proofErr w:type="spellEnd"/>
-      <w:r>
-        <w:t xml:space="preserve"> module in Verilog to generate </w:t>
-      </w:r>
-      <w:proofErr w:type="gramStart"/>
-      <w:r>
-        <w:t>a .</w:t>
-      </w:r>
-      <w:proofErr w:type="spellStart"/>
-      <w:r>
-        <w:t>vcd</w:t>
-      </w:r>
-      <w:proofErr w:type="spellEnd"/>
-      <w:proofErr w:type="gramEnd"/>
-      <w:r>
-        <w:t xml:space="preserve"> file to view the waveform generated from the unit under test.</w:t>
+        <w:t>Design a testbench module in Verilog to generate a .vcd file to view the waveform generated from the unit under test.</w:t>
       </w:r>
     </w:p>
     <w:p>
@@ -9678,36 +9297,7 @@
         </w:numPr>
       </w:pPr>
       <w:r>
-        <w:t xml:space="preserve">Synthesize associated Verilog files in </w:t>
-      </w:r>
-      <w:proofErr w:type="spellStart"/>
-      <w:r>
-        <w:t>iVerilog</w:t>
-      </w:r>
-      <w:proofErr w:type="spellEnd"/>
-      <w:r>
-        <w:t xml:space="preserve"> and run the synthesized Verilog program to generate </w:t>
-      </w:r>
-      <w:proofErr w:type="gramStart"/>
-      <w:r>
-        <w:t>a .</w:t>
-      </w:r>
-      <w:proofErr w:type="spellStart"/>
-      <w:r>
-        <w:t>vcd</w:t>
-      </w:r>
-      <w:proofErr w:type="spellEnd"/>
-      <w:proofErr w:type="gramEnd"/>
-      <w:r>
-        <w:t xml:space="preserve"> file and run </w:t>
-      </w:r>
-      <w:proofErr w:type="spellStart"/>
-      <w:r>
-        <w:t>gtkwave</w:t>
-      </w:r>
-      <w:proofErr w:type="spellEnd"/>
-      <w:r>
-        <w:t xml:space="preserve"> to view the waveform.</w:t>
+        <w:t>Synthesize associated Verilog files in iVerilog and run the synthesized Verilog program to generate a .vcd file and run gtkwave to view the waveform.</w:t>
       </w:r>
     </w:p>
     <w:p>
@@ -9733,13 +9323,8 @@
         <w:pStyle w:val="Heading3"/>
       </w:pPr>
       <w:bookmarkStart w:id="28" w:name="_Toc440458161"/>
-      <w:proofErr w:type="spellStart"/>
-      <w:r>
-        <w:t>Quartas</w:t>
-      </w:r>
-      <w:proofErr w:type="spellEnd"/>
-      <w:r>
-        <w:t xml:space="preserve"> II and Signal Tap</w:t>
+      <w:r>
+        <w:t>Quartas II and Signal Tap</w:t>
       </w:r>
       <w:bookmarkEnd w:id="28"/>
     </w:p>
@@ -9757,15 +9342,7 @@
         </w:numPr>
       </w:pPr>
       <w:r>
-        <w:t xml:space="preserve">Design a top level module in Verilog under the </w:t>
-      </w:r>
-      <w:proofErr w:type="spellStart"/>
-      <w:r>
-        <w:t>Quartas</w:t>
-      </w:r>
-      <w:proofErr w:type="spellEnd"/>
-      <w:r>
-        <w:t xml:space="preserve"> II IDE.</w:t>
+        <w:t>Design a top level module in Verilog under the Quartas II IDE.</w:t>
       </w:r>
     </w:p>
     <w:p>
@@ -9825,20 +9402,7 @@
         </w:numPr>
       </w:pPr>
       <w:r>
-        <w:t xml:space="preserve">Load </w:t>
-      </w:r>
-      <w:proofErr w:type="gramStart"/>
-      <w:r>
-        <w:t>the .</w:t>
-      </w:r>
-      <w:proofErr w:type="spellStart"/>
-      <w:r>
-        <w:t>sof</w:t>
-      </w:r>
-      <w:proofErr w:type="spellEnd"/>
-      <w:proofErr w:type="gramEnd"/>
-      <w:r>
-        <w:t xml:space="preserve"> file into the DE1-SoC board.</w:t>
+        <w:t>Load the .sof file into the DE1-SoC board.</w:t>
       </w:r>
     </w:p>
     <w:p>
@@ -9879,16 +9443,8 @@
         <w:pStyle w:val="Heading3"/>
       </w:pPr>
       <w:bookmarkStart w:id="29" w:name="_Toc440458162"/>
-      <w:proofErr w:type="spellStart"/>
-      <w:r>
-        <w:t>Quartas</w:t>
-      </w:r>
-      <w:proofErr w:type="spellEnd"/>
-      <w:r>
-        <w:t xml:space="preserve"> II and </w:t>
-      </w:r>
-      <w:r>
-        <w:t>Waveform tool</w:t>
+      <w:r>
+        <w:t>Quartas II and Waveform tool</w:t>
       </w:r>
       <w:bookmarkEnd w:id="29"/>
     </w:p>
@@ -9906,15 +9462,7 @@
         </w:numPr>
       </w:pPr>
       <w:r>
-        <w:t xml:space="preserve">Create the schematic file using </w:t>
-      </w:r>
-      <w:proofErr w:type="spellStart"/>
-      <w:r>
-        <w:t>Quartas</w:t>
-      </w:r>
-      <w:proofErr w:type="spellEnd"/>
-      <w:r>
-        <w:t>.</w:t>
+        <w:t>Create the schematic file using Quartas.</w:t>
       </w:r>
     </w:p>
     <w:p>
@@ -10013,11 +9561,11 @@
         <w:t>two cases: (1) reset signal is low and (2) the reset signal is high.</w:t>
       </w:r>
       <w:r>
-        <w:t xml:space="preserve"> For the record, the clock should always </w:t>
+        <w:t xml:space="preserve"> For the record, the clock should </w:t>
       </w:r>
       <w:r>
         <w:lastRenderedPageBreak/>
-        <w:t>behave independently from the reset signal and continue alternating from high and low regardless of the state of the reset signal.</w:t>
+        <w:t>always behave independently from the reset signal and continue alternating from high and low regardless of the state of the reset signal.</w:t>
       </w:r>
     </w:p>
     <w:p>
@@ -10099,13 +9647,7 @@
         </w:numPr>
       </w:pPr>
       <w:r>
-        <w:t>I</w:t>
-      </w:r>
-      <w:r>
-        <w:t>ndependent of the clock cycle</w:t>
-      </w:r>
-      <w:r>
-        <w:t xml:space="preserve"> meaning the output can be change to 0000 during any stage of the clock cycle.</w:t>
+        <w:t>Independent of the clock cycle meaning the output can be change to 0000 during any stage of the clock cycle.</w:t>
       </w:r>
     </w:p>
     <w:p>
@@ -10149,10 +9691,7 @@
         </w:numPr>
       </w:pPr>
       <w:r>
-        <w:t xml:space="preserve">Reset signal is initially set </w:t>
-      </w:r>
-      <w:r>
-        <w:t>high</w:t>
+        <w:t>Reset signal is initially set high</w:t>
       </w:r>
     </w:p>
     <w:p>
@@ -10313,13 +9852,7 @@
         </w:numPr>
       </w:pPr>
       <w:r>
-        <w:t>If the current output is 0000, then the next output</w:t>
-      </w:r>
-      <w:r>
-        <w:t xml:space="preserve"> will jump to 1000</w:t>
-      </w:r>
-      <w:r>
-        <w:t>.</w:t>
+        <w:t>If the current output is 0000, then the next output will jump to 1000.</w:t>
       </w:r>
     </w:p>
     <w:p>
@@ -10331,10 +9864,7 @@
         </w:numPr>
       </w:pPr>
       <w:r>
-        <w:t xml:space="preserve">Otherwise, the next output will </w:t>
-      </w:r>
-      <w:r>
-        <w:t>“decrement” “Johnson style”</w:t>
+        <w:t>Otherwise, the next output will “decrement” “Johnson style”</w:t>
       </w:r>
     </w:p>
     <w:p>
@@ -10407,13 +9937,7 @@
         </w:numPr>
       </w:pPr>
       <w:r>
-        <w:t>The</w:t>
-      </w:r>
-      <w:r>
-        <w:t xml:space="preserve"> next output will always be 1000</w:t>
-      </w:r>
-      <w:r>
-        <w:t>.</w:t>
+        <w:t>The next output will always be 1000.</w:t>
       </w:r>
     </w:p>
     <w:p>
@@ -10457,20 +9981,10 @@
         <w:pStyle w:val="Heading3"/>
       </w:pPr>
       <w:bookmarkStart w:id="34" w:name="_Toc440458167"/>
-      <w:proofErr w:type="spellStart"/>
-      <w:r>
-        <w:t>iVerilog</w:t>
-      </w:r>
-      <w:proofErr w:type="spellEnd"/>
-      <w:r>
-        <w:t xml:space="preserve"> and </w:t>
-      </w:r>
-      <w:proofErr w:type="spellStart"/>
-      <w:r>
-        <w:t>gtkwave</w:t>
+      <w:r>
+        <w:t>iVerilog and gtkwave</w:t>
       </w:r>
       <w:bookmarkEnd w:id="34"/>
-      <w:proofErr w:type="spellEnd"/>
     </w:p>
     <w:p>
       <w:pPr>
@@ -10486,7 +10000,7 @@
           <w:noProof/>
         </w:rPr>
         <w:drawing>
-          <wp:inline distT="0" distB="0" distL="0" distR="0">
+          <wp:inline distT="0" distB="0" distL="0" distR="0" wp14:anchorId="484F8362" wp14:editId="2D701AD3">
             <wp:extent cx="5932805" cy="2121535"/>
             <wp:effectExtent l="0" t="0" r="0" b="0"/>
             <wp:docPr id="8" name="Picture 8" descr="C:\Users\minhkhuu\AppData\Local\Microsoft\Windows\INetCache\Content.Word\__output_waveform_structural.png"/>
@@ -10503,7 +10017,7 @@
                     </pic:cNvPicPr>
                   </pic:nvPicPr>
                   <pic:blipFill>
-                    <a:blip r:embed="rId11">
+                    <a:blip r:embed="rId12">
                       <a:extLst>
                         <a:ext uri="{28A0092B-C50C-407E-A947-70E740481C1C}">
                           <a14:useLocalDpi xmlns:a14="http://schemas.microsoft.com/office/drawing/2010/main" val="0"/>
@@ -10591,15 +10105,7 @@
         <w:t>.</w:t>
       </w:r>
       <w:r>
-        <w:t xml:space="preserve"> Four Bit Ripple Down Counter Waveform using </w:t>
-      </w:r>
-      <w:proofErr w:type="spellStart"/>
-      <w:r>
-        <w:t>gtkwave</w:t>
-      </w:r>
-      <w:proofErr w:type="spellEnd"/>
-      <w:r>
-        <w:t>.</w:t>
+        <w:t xml:space="preserve"> Four Bit Ripple Down Counter Waveform using gtkwave.</w:t>
       </w:r>
     </w:p>
     <w:p/>
@@ -10618,7 +10124,7 @@
           <w:noProof/>
         </w:rPr>
         <w:drawing>
-          <wp:inline distT="0" distB="0" distL="0" distR="0">
+          <wp:inline distT="0" distB="0" distL="0" distR="0" wp14:anchorId="40C1CA6C" wp14:editId="657F6CCB">
             <wp:extent cx="5932805" cy="2150745"/>
             <wp:effectExtent l="0" t="0" r="0" b="1905"/>
             <wp:docPr id="7" name="Picture 7" descr="C:\Users\minhkhuu\AppData\Local\Microsoft\Windows\INetCache\Content.Word\__output_waveform_dataflow.png"/>
@@ -10630,141 +10136,6 @@
                 <pic:pic xmlns:pic="http://schemas.openxmlformats.org/drawingml/2006/picture">
                   <pic:nvPicPr>
                     <pic:cNvPr id="0" name="Picture 55" descr="C:\Users\minhkhuu\AppData\Local\Microsoft\Windows\INetCache\Content.Word\__output_waveform_dataflow.png"/>
-                    <pic:cNvPicPr>
-                      <a:picLocks noChangeAspect="1" noChangeArrowheads="1"/>
-                    </pic:cNvPicPr>
-                  </pic:nvPicPr>
-                  <pic:blipFill>
-                    <a:blip r:embed="rId12">
-                      <a:extLst>
-                        <a:ext uri="{28A0092B-C50C-407E-A947-70E740481C1C}">
-                          <a14:useLocalDpi xmlns:a14="http://schemas.microsoft.com/office/drawing/2010/main" val="0"/>
-                        </a:ext>
-                      </a:extLst>
-                    </a:blip>
-                    <a:srcRect/>
-                    <a:stretch>
-                      <a:fillRect/>
-                    </a:stretch>
-                  </pic:blipFill>
-                  <pic:spPr bwMode="auto">
-                    <a:xfrm>
-                      <a:off x="0" y="0"/>
-                      <a:ext cx="5932805" cy="2150745"/>
-                    </a:xfrm>
-                    <a:prstGeom prst="rect">
-                      <a:avLst/>
-                    </a:prstGeom>
-                    <a:noFill/>
-                    <a:ln>
-                      <a:noFill/>
-                    </a:ln>
-                  </pic:spPr>
-                </pic:pic>
-              </a:graphicData>
-            </a:graphic>
-          </wp:inline>
-        </w:drawing>
-      </w:r>
-    </w:p>
-    <w:p/>
-    <w:p>
-      <w:pPr>
-        <w:pStyle w:val="ListParagraph"/>
-        <w:ind w:left="1152" w:firstLine="0"/>
-      </w:pPr>
-      <w:r>
-        <w:rPr>
-          <w:rStyle w:val="SubtleEmphasis"/>
-        </w:rPr>
-        <w:t>Figure</w:t>
-      </w:r>
-      <w:r>
-        <w:rPr>
-          <w:b/>
-        </w:rPr>
-        <w:t xml:space="preserve"> </w:t>
-      </w:r>
-      <w:r>
-        <w:rPr>
-          <w:b/>
-        </w:rPr>
-        <w:fldChar w:fldCharType="begin"/>
-      </w:r>
-      <w:r>
-        <w:rPr>
-          <w:b/>
-        </w:rPr>
-        <w:instrText xml:space="preserve"> SEQ Figure \* ARABIC </w:instrText>
-      </w:r>
-      <w:r>
-        <w:rPr>
-          <w:b/>
-        </w:rPr>
-        <w:fldChar w:fldCharType="separate"/>
-      </w:r>
-      <w:r>
-        <w:rPr>
-          <w:b/>
-          <w:noProof/>
-        </w:rPr>
-        <w:t>6</w:t>
-      </w:r>
-      <w:r>
-        <w:rPr>
-          <w:b/>
-        </w:rPr>
-        <w:fldChar w:fldCharType="end"/>
-      </w:r>
-      <w:r>
-        <w:rPr>
-          <w:b/>
-        </w:rPr>
-        <w:t>.</w:t>
-      </w:r>
-      <w:r>
-        <w:t xml:space="preserve"> Four Bit Synchronous Down Counter Waveform using </w:t>
-      </w:r>
-      <w:proofErr w:type="spellStart"/>
-      <w:r>
-        <w:t>gtkwave</w:t>
-      </w:r>
-      <w:proofErr w:type="spellEnd"/>
-      <w:r>
-        <w:t>.</w:t>
-      </w:r>
-    </w:p>
-    <w:p/>
-    <w:p>
-      <w:pPr>
-        <w:pStyle w:val="Heading4"/>
-      </w:pPr>
-      <w:r>
-        <w:lastRenderedPageBreak/>
-        <w:t>Synchronous Johnson Counter</w:t>
-      </w:r>
-      <w:r>
-        <w:t xml:space="preserve"> (Behavioral Model)</w:t>
-      </w:r>
-    </w:p>
-    <w:p>
-      <w:r>
-        <w:rPr>
-          <w:noProof/>
-        </w:rPr>
-        <w:drawing>
-          <wp:inline distT="0" distB="0" distL="0" distR="0">
-            <wp:extent cx="5932805" cy="2150745"/>
-            <wp:effectExtent l="0" t="0" r="0" b="1905"/>
-            <wp:docPr id="6" name="Picture 6" descr="C:\Users\minhkhuu\AppData\Local\Microsoft\Windows\INetCache\Content.Word\__output_waveform_behavioural.png"/>
-            <wp:cNvGraphicFramePr>
-              <a:graphicFrameLocks xmlns:a="http://schemas.openxmlformats.org/drawingml/2006/main" noChangeAspect="1"/>
-            </wp:cNvGraphicFramePr>
-            <a:graphic xmlns:a="http://schemas.openxmlformats.org/drawingml/2006/main">
-              <a:graphicData uri="http://schemas.openxmlformats.org/drawingml/2006/picture">
-                <pic:pic xmlns:pic="http://schemas.openxmlformats.org/drawingml/2006/picture">
-                  <pic:nvPicPr>
-                    <pic:cNvPr id="0" name="Picture 54" descr="C:\Users\minhkhuu\AppData\Local\Microsoft\Windows\INetCache\Content.Word\__output_waveform_behavioural.png"/>
                     <pic:cNvPicPr>
                       <a:picLocks noChangeAspect="1" noChangeArrowheads="1"/>
                     </pic:cNvPicPr>
@@ -10843,6 +10214,133 @@
           <w:b/>
           <w:noProof/>
         </w:rPr>
+        <w:t>6</w:t>
+      </w:r>
+      <w:r>
+        <w:rPr>
+          <w:b/>
+        </w:rPr>
+        <w:fldChar w:fldCharType="end"/>
+      </w:r>
+      <w:r>
+        <w:rPr>
+          <w:b/>
+        </w:rPr>
+        <w:t>.</w:t>
+      </w:r>
+      <w:r>
+        <w:t xml:space="preserve"> Four Bit Synchronous Down Counter Waveform using gtkwave.</w:t>
+      </w:r>
+    </w:p>
+    <w:p/>
+    <w:p>
+      <w:pPr>
+        <w:pStyle w:val="Heading4"/>
+      </w:pPr>
+      <w:r>
+        <w:lastRenderedPageBreak/>
+        <w:t>Synchronous Johnson Counter</w:t>
+      </w:r>
+      <w:r>
+        <w:t xml:space="preserve"> (Behavioral Model)</w:t>
+      </w:r>
+    </w:p>
+    <w:p>
+      <w:r>
+        <w:rPr>
+          <w:noProof/>
+        </w:rPr>
+        <w:drawing>
+          <wp:inline distT="0" distB="0" distL="0" distR="0" wp14:anchorId="647DA699" wp14:editId="436D2947">
+            <wp:extent cx="5932805" cy="2150745"/>
+            <wp:effectExtent l="0" t="0" r="0" b="1905"/>
+            <wp:docPr id="6" name="Picture 6" descr="C:\Users\minhkhuu\AppData\Local\Microsoft\Windows\INetCache\Content.Word\__output_waveform_behavioural.png"/>
+            <wp:cNvGraphicFramePr>
+              <a:graphicFrameLocks xmlns:a="http://schemas.openxmlformats.org/drawingml/2006/main" noChangeAspect="1"/>
+            </wp:cNvGraphicFramePr>
+            <a:graphic xmlns:a="http://schemas.openxmlformats.org/drawingml/2006/main">
+              <a:graphicData uri="http://schemas.openxmlformats.org/drawingml/2006/picture">
+                <pic:pic xmlns:pic="http://schemas.openxmlformats.org/drawingml/2006/picture">
+                  <pic:nvPicPr>
+                    <pic:cNvPr id="0" name="Picture 54" descr="C:\Users\minhkhuu\AppData\Local\Microsoft\Windows\INetCache\Content.Word\__output_waveform_behavioural.png"/>
+                    <pic:cNvPicPr>
+                      <a:picLocks noChangeAspect="1" noChangeArrowheads="1"/>
+                    </pic:cNvPicPr>
+                  </pic:nvPicPr>
+                  <pic:blipFill>
+                    <a:blip r:embed="rId14">
+                      <a:extLst>
+                        <a:ext uri="{28A0092B-C50C-407E-A947-70E740481C1C}">
+                          <a14:useLocalDpi xmlns:a14="http://schemas.microsoft.com/office/drawing/2010/main" val="0"/>
+                        </a:ext>
+                      </a:extLst>
+                    </a:blip>
+                    <a:srcRect/>
+                    <a:stretch>
+                      <a:fillRect/>
+                    </a:stretch>
+                  </pic:blipFill>
+                  <pic:spPr bwMode="auto">
+                    <a:xfrm>
+                      <a:off x="0" y="0"/>
+                      <a:ext cx="5932805" cy="2150745"/>
+                    </a:xfrm>
+                    <a:prstGeom prst="rect">
+                      <a:avLst/>
+                    </a:prstGeom>
+                    <a:noFill/>
+                    <a:ln>
+                      <a:noFill/>
+                    </a:ln>
+                  </pic:spPr>
+                </pic:pic>
+              </a:graphicData>
+            </a:graphic>
+          </wp:inline>
+        </w:drawing>
+      </w:r>
+    </w:p>
+    <w:p/>
+    <w:p>
+      <w:pPr>
+        <w:pStyle w:val="ListParagraph"/>
+        <w:ind w:left="1152" w:firstLine="0"/>
+      </w:pPr>
+      <w:r>
+        <w:rPr>
+          <w:rStyle w:val="SubtleEmphasis"/>
+        </w:rPr>
+        <w:t>Figure</w:t>
+      </w:r>
+      <w:r>
+        <w:rPr>
+          <w:b/>
+        </w:rPr>
+        <w:t xml:space="preserve"> </w:t>
+      </w:r>
+      <w:r>
+        <w:rPr>
+          <w:b/>
+        </w:rPr>
+        <w:fldChar w:fldCharType="begin"/>
+      </w:r>
+      <w:r>
+        <w:rPr>
+          <w:b/>
+        </w:rPr>
+        <w:instrText xml:space="preserve"> SEQ Figure \* ARABIC </w:instrText>
+      </w:r>
+      <w:r>
+        <w:rPr>
+          <w:b/>
+        </w:rPr>
+        <w:fldChar w:fldCharType="separate"/>
+      </w:r>
+      <w:r>
+        <w:rPr>
+          <w:b/>
+          <w:noProof/>
+        </w:rPr>
         <w:t>7</w:t>
       </w:r>
       <w:r>
@@ -10858,15 +10356,7 @@
         <w:t>.</w:t>
       </w:r>
       <w:r>
-        <w:t xml:space="preserve"> Four Bit Johnson Down Counter Waveform using </w:t>
-      </w:r>
-      <w:proofErr w:type="spellStart"/>
-      <w:r>
-        <w:t>gtkwave</w:t>
-      </w:r>
-      <w:proofErr w:type="spellEnd"/>
-      <w:r>
-        <w:t>.</w:t>
+        <w:t xml:space="preserve"> Four Bit Johnson Down Counter Waveform using gtkwave.</w:t>
       </w:r>
     </w:p>
     <w:p>
@@ -10874,13 +10364,8 @@
         <w:pStyle w:val="Heading3"/>
       </w:pPr>
       <w:bookmarkStart w:id="35" w:name="_Toc440458168"/>
-      <w:proofErr w:type="spellStart"/>
-      <w:r>
-        <w:t>Quartas</w:t>
-      </w:r>
-      <w:proofErr w:type="spellEnd"/>
-      <w:r>
-        <w:t xml:space="preserve"> II Signal Tap</w:t>
+      <w:r>
+        <w:t>Quartas II Signal Tap</w:t>
       </w:r>
       <w:bookmarkEnd w:id="35"/>
     </w:p>
@@ -10889,13 +10374,8 @@
         <w:pStyle w:val="Heading3"/>
       </w:pPr>
       <w:bookmarkStart w:id="36" w:name="_Toc440458169"/>
-      <w:proofErr w:type="spellStart"/>
-      <w:r>
-        <w:t>Quartas</w:t>
-      </w:r>
-      <w:proofErr w:type="spellEnd"/>
-      <w:r>
-        <w:t xml:space="preserve"> II Waveform tool</w:t>
+      <w:r>
+        <w:t>Quartas II Waveform tool</w:t>
       </w:r>
       <w:bookmarkEnd w:id="36"/>
     </w:p>
@@ -10943,15 +10423,7 @@
     </w:p>
     <w:p>
       <w:r>
-        <w:t xml:space="preserve">Software and tool problems. </w:t>
-      </w:r>
-      <w:proofErr w:type="spellStart"/>
-      <w:r>
-        <w:t>Iverilog</w:t>
-      </w:r>
-      <w:proofErr w:type="spellEnd"/>
-      <w:r>
-        <w:t xml:space="preserve"> not running because it is not included in windows path variable.</w:t>
+        <w:t>Software and tool problems. Iverilog not running because it is not included in windows path variable.</w:t>
       </w:r>
     </w:p>
     <w:p/>
@@ -11030,8 +10502,8 @@
       </w:pPr>
     </w:p>
     <w:sectPr>
-      <w:footerReference w:type="even" r:id="rId14"/>
-      <w:footerReference w:type="default" r:id="rId15"/>
+      <w:footerReference w:type="even" r:id="rId15"/>
+      <w:footerReference w:type="default" r:id="rId16"/>
       <w:pgSz w:w="12240" w:h="15840"/>
       <w:pgMar w:top="1440" w:right="1440" w:bottom="1440" w:left="1440" w:header="720" w:footer="720" w:gutter="0"/>
       <w:cols w:space="720"/>
@@ -11043,7 +10515,7 @@
 </file>
 
 <file path=word/endnotes.xml><?xml version="1.0" encoding="utf-8"?>
-<w:endnotes xmlns:wpc="http://schemas.microsoft.com/office/word/2010/wordprocessingCanvas" xmlns:cx="http://schemas.microsoft.com/office/drawing/2014/chartex" xmlns:cx1="http://schemas.microsoft.com/office/drawing/2015/9/8/chartex" xmlns:mc="http://schemas.openxmlformats.org/markup-compatibility/2006" xmlns:o="urn:schemas-microsoft-com:office:office" xmlns:r="http://schemas.openxmlformats.org/officeDocument/2006/relationships" xmlns:m="http://schemas.openxmlformats.org/officeDocument/2006/math" xmlns:v="urn:schemas-microsoft-com:vml" xmlns:wp14="http://schemas.microsoft.com/office/word/2010/wordprocessingDrawing" xmlns:wp="http://schemas.openxmlformats.org/drawingml/2006/wordprocessingDrawing" xmlns:w10="urn:schemas-microsoft-com:office:word" xmlns:w="http://schemas.openxmlformats.org/wordprocessingml/2006/main" xmlns:w14="http://schemas.microsoft.com/office/word/2010/wordml" xmlns:w15="http://schemas.microsoft.com/office/word/2012/wordml" xmlns:w16se="http://schemas.microsoft.com/office/word/2015/wordml/symex" xmlns:wpg="http://schemas.microsoft.com/office/word/2010/wordprocessingGroup" xmlns:wpi="http://schemas.microsoft.com/office/word/2010/wordprocessingInk" xmlns:wne="http://schemas.microsoft.com/office/word/2006/wordml" xmlns:wps="http://schemas.microsoft.com/office/word/2010/wordprocessingShape" mc:Ignorable="w14 w15 w16se wp14">
+<w:endnotes xmlns:wpc="http://schemas.microsoft.com/office/word/2010/wordprocessingCanvas" xmlns:mo="http://schemas.microsoft.com/office/mac/office/2008/main" xmlns:mc="http://schemas.openxmlformats.org/markup-compatibility/2006" xmlns:mv="urn:schemas-microsoft-com:mac:vml" xmlns:o="urn:schemas-microsoft-com:office:office" xmlns:r="http://schemas.openxmlformats.org/officeDocument/2006/relationships" xmlns:m="http://schemas.openxmlformats.org/officeDocument/2006/math" xmlns:v="urn:schemas-microsoft-com:vml" xmlns:wp14="http://schemas.microsoft.com/office/word/2010/wordprocessingDrawing" xmlns:wp="http://schemas.openxmlformats.org/drawingml/2006/wordprocessingDrawing" xmlns:w10="urn:schemas-microsoft-com:office:word" xmlns:w="http://schemas.openxmlformats.org/wordprocessingml/2006/main" xmlns:w14="http://schemas.microsoft.com/office/word/2010/wordml" xmlns:wpg="http://schemas.microsoft.com/office/word/2010/wordprocessingGroup" xmlns:wpi="http://schemas.microsoft.com/office/word/2010/wordprocessingInk" xmlns:wne="http://schemas.microsoft.com/office/word/2006/wordml" xmlns:wps="http://schemas.microsoft.com/office/word/2010/wordprocessingShape" mc:Ignorable="w14 wp14">
   <w:endnote w:type="separator" w:id="-1">
     <w:p>
       <w:r>
@@ -11062,7 +10534,7 @@
 </file>
 
 <file path=word/footer1.xml><?xml version="1.0" encoding="utf-8"?>
-<w:ftr xmlns:wpc="http://schemas.microsoft.com/office/word/2010/wordprocessingCanvas" xmlns:cx="http://schemas.microsoft.com/office/drawing/2014/chartex" xmlns:cx1="http://schemas.microsoft.com/office/drawing/2015/9/8/chartex" xmlns:mc="http://schemas.openxmlformats.org/markup-compatibility/2006" xmlns:o="urn:schemas-microsoft-com:office:office" xmlns:r="http://schemas.openxmlformats.org/officeDocument/2006/relationships" xmlns:m="http://schemas.openxmlformats.org/officeDocument/2006/math" xmlns:v="urn:schemas-microsoft-com:vml" xmlns:wp14="http://schemas.microsoft.com/office/word/2010/wordprocessingDrawing" xmlns:wp="http://schemas.openxmlformats.org/drawingml/2006/wordprocessingDrawing" xmlns:w10="urn:schemas-microsoft-com:office:word" xmlns:w="http://schemas.openxmlformats.org/wordprocessingml/2006/main" xmlns:w14="http://schemas.microsoft.com/office/word/2010/wordml" xmlns:w15="http://schemas.microsoft.com/office/word/2012/wordml" xmlns:w16se="http://schemas.microsoft.com/office/word/2015/wordml/symex" xmlns:wpg="http://schemas.microsoft.com/office/word/2010/wordprocessingGroup" xmlns:wpi="http://schemas.microsoft.com/office/word/2010/wordprocessingInk" xmlns:wne="http://schemas.microsoft.com/office/word/2006/wordml" xmlns:wps="http://schemas.microsoft.com/office/word/2010/wordprocessingShape" mc:Ignorable="w14 w15 w16se wp14">
+<w:ftr xmlns:wpc="http://schemas.microsoft.com/office/word/2010/wordprocessingCanvas" xmlns:mo="http://schemas.microsoft.com/office/mac/office/2008/main" xmlns:mc="http://schemas.openxmlformats.org/markup-compatibility/2006" xmlns:mv="urn:schemas-microsoft-com:mac:vml" xmlns:o="urn:schemas-microsoft-com:office:office" xmlns:r="http://schemas.openxmlformats.org/officeDocument/2006/relationships" xmlns:m="http://schemas.openxmlformats.org/officeDocument/2006/math" xmlns:v="urn:schemas-microsoft-com:vml" xmlns:wp14="http://schemas.microsoft.com/office/word/2010/wordprocessingDrawing" xmlns:wp="http://schemas.openxmlformats.org/drawingml/2006/wordprocessingDrawing" xmlns:w10="urn:schemas-microsoft-com:office:word" xmlns:w="http://schemas.openxmlformats.org/wordprocessingml/2006/main" xmlns:w14="http://schemas.microsoft.com/office/word/2010/wordml" xmlns:wpg="http://schemas.microsoft.com/office/word/2010/wordprocessingGroup" xmlns:wpi="http://schemas.microsoft.com/office/word/2010/wordprocessingInk" xmlns:wne="http://schemas.microsoft.com/office/word/2006/wordml" xmlns:wps="http://schemas.microsoft.com/office/word/2010/wordprocessingShape" mc:Ignorable="w14 wp14">
   <w:p>
     <w:pPr>
       <w:pStyle w:val="Footer"/>
@@ -11099,7 +10571,7 @@
 </file>
 
 <file path=word/footer2.xml><?xml version="1.0" encoding="utf-8"?>
-<w:ftr xmlns:wpc="http://schemas.microsoft.com/office/word/2010/wordprocessingCanvas" xmlns:cx="http://schemas.microsoft.com/office/drawing/2014/chartex" xmlns:cx1="http://schemas.microsoft.com/office/drawing/2015/9/8/chartex" xmlns:mc="http://schemas.openxmlformats.org/markup-compatibility/2006" xmlns:o="urn:schemas-microsoft-com:office:office" xmlns:r="http://schemas.openxmlformats.org/officeDocument/2006/relationships" xmlns:m="http://schemas.openxmlformats.org/officeDocument/2006/math" xmlns:v="urn:schemas-microsoft-com:vml" xmlns:wp14="http://schemas.microsoft.com/office/word/2010/wordprocessingDrawing" xmlns:wp="http://schemas.openxmlformats.org/drawingml/2006/wordprocessingDrawing" xmlns:w10="urn:schemas-microsoft-com:office:word" xmlns:w="http://schemas.openxmlformats.org/wordprocessingml/2006/main" xmlns:w14="http://schemas.microsoft.com/office/word/2010/wordml" xmlns:w15="http://schemas.microsoft.com/office/word/2012/wordml" xmlns:w16se="http://schemas.microsoft.com/office/word/2015/wordml/symex" xmlns:wpg="http://schemas.microsoft.com/office/word/2010/wordprocessingGroup" xmlns:wpi="http://schemas.microsoft.com/office/word/2010/wordprocessingInk" xmlns:wne="http://schemas.microsoft.com/office/word/2006/wordml" xmlns:wps="http://schemas.microsoft.com/office/word/2010/wordprocessingShape" mc:Ignorable="w14 w15 w16se wp14">
+<w:ftr xmlns:wpc="http://schemas.microsoft.com/office/word/2010/wordprocessingCanvas" xmlns:mo="http://schemas.microsoft.com/office/mac/office/2008/main" xmlns:mc="http://schemas.openxmlformats.org/markup-compatibility/2006" xmlns:mv="urn:schemas-microsoft-com:mac:vml" xmlns:o="urn:schemas-microsoft-com:office:office" xmlns:r="http://schemas.openxmlformats.org/officeDocument/2006/relationships" xmlns:m="http://schemas.openxmlformats.org/officeDocument/2006/math" xmlns:v="urn:schemas-microsoft-com:vml" xmlns:wp14="http://schemas.microsoft.com/office/word/2010/wordprocessingDrawing" xmlns:wp="http://schemas.openxmlformats.org/drawingml/2006/wordprocessingDrawing" xmlns:w10="urn:schemas-microsoft-com:office:word" xmlns:w="http://schemas.openxmlformats.org/wordprocessingml/2006/main" xmlns:w14="http://schemas.microsoft.com/office/word/2010/wordml" xmlns:wpg="http://schemas.microsoft.com/office/word/2010/wordprocessingGroup" xmlns:wpi="http://schemas.microsoft.com/office/word/2010/wordprocessingInk" xmlns:wne="http://schemas.microsoft.com/office/word/2006/wordml" xmlns:wps="http://schemas.microsoft.com/office/word/2010/wordprocessingShape" mc:Ignorable="w14 wp14">
   <w:p>
     <w:pPr>
       <w:pStyle w:val="Footer"/>
@@ -11131,7 +10603,7 @@
         <w:rStyle w:val="PageNumber"/>
         <w:noProof/>
       </w:rPr>
-      <w:t>8</w:t>
+      <w:t>4</w:t>
     </w:r>
     <w:r>
       <w:rPr>
@@ -11149,7 +10621,7 @@
 </file>
 
 <file path=word/footnotes.xml><?xml version="1.0" encoding="utf-8"?>
-<w:footnotes xmlns:wpc="http://schemas.microsoft.com/office/word/2010/wordprocessingCanvas" xmlns:cx="http://schemas.microsoft.com/office/drawing/2014/chartex" xmlns:cx1="http://schemas.microsoft.com/office/drawing/2015/9/8/chartex" xmlns:mc="http://schemas.openxmlformats.org/markup-compatibility/2006" xmlns:o="urn:schemas-microsoft-com:office:office" xmlns:r="http://schemas.openxmlformats.org/officeDocument/2006/relationships" xmlns:m="http://schemas.openxmlformats.org/officeDocument/2006/math" xmlns:v="urn:schemas-microsoft-com:vml" xmlns:wp14="http://schemas.microsoft.com/office/word/2010/wordprocessingDrawing" xmlns:wp="http://schemas.openxmlformats.org/drawingml/2006/wordprocessingDrawing" xmlns:w10="urn:schemas-microsoft-com:office:word" xmlns:w="http://schemas.openxmlformats.org/wordprocessingml/2006/main" xmlns:w14="http://schemas.microsoft.com/office/word/2010/wordml" xmlns:w15="http://schemas.microsoft.com/office/word/2012/wordml" xmlns:w16se="http://schemas.microsoft.com/office/word/2015/wordml/symex" xmlns:wpg="http://schemas.microsoft.com/office/word/2010/wordprocessingGroup" xmlns:wpi="http://schemas.microsoft.com/office/word/2010/wordprocessingInk" xmlns:wne="http://schemas.microsoft.com/office/word/2006/wordml" xmlns:wps="http://schemas.microsoft.com/office/word/2010/wordprocessingShape" mc:Ignorable="w14 w15 w16se wp14">
+<w:footnotes xmlns:wpc="http://schemas.microsoft.com/office/word/2010/wordprocessingCanvas" xmlns:mo="http://schemas.microsoft.com/office/mac/office/2008/main" xmlns:mc="http://schemas.openxmlformats.org/markup-compatibility/2006" xmlns:mv="urn:schemas-microsoft-com:mac:vml" xmlns:o="urn:schemas-microsoft-com:office:office" xmlns:r="http://schemas.openxmlformats.org/officeDocument/2006/relationships" xmlns:m="http://schemas.openxmlformats.org/officeDocument/2006/math" xmlns:v="urn:schemas-microsoft-com:vml" xmlns:wp14="http://schemas.microsoft.com/office/word/2010/wordprocessingDrawing" xmlns:wp="http://schemas.openxmlformats.org/drawingml/2006/wordprocessingDrawing" xmlns:w10="urn:schemas-microsoft-com:office:word" xmlns:w="http://schemas.openxmlformats.org/wordprocessingml/2006/main" xmlns:w14="http://schemas.microsoft.com/office/word/2010/wordml" xmlns:wpg="http://schemas.microsoft.com/office/word/2010/wordprocessingGroup" xmlns:wpi="http://schemas.microsoft.com/office/word/2010/wordprocessingInk" xmlns:wne="http://schemas.microsoft.com/office/word/2006/wordml" xmlns:wps="http://schemas.microsoft.com/office/word/2010/wordprocessingShape" mc:Ignorable="w14 wp14">
   <w:footnote w:type="separator" w:id="-1">
     <w:p>
       <w:r>
@@ -11168,8 +10640,8 @@
 </file>
 
 <file path=word/numbering.xml><?xml version="1.0" encoding="utf-8"?>
-<w:numbering xmlns:wpc="http://schemas.microsoft.com/office/word/2010/wordprocessingCanvas" xmlns:cx="http://schemas.microsoft.com/office/drawing/2014/chartex" xmlns:cx1="http://schemas.microsoft.com/office/drawing/2015/9/8/chartex" xmlns:mc="http://schemas.openxmlformats.org/markup-compatibility/2006" xmlns:o="urn:schemas-microsoft-com:office:office" xmlns:r="http://schemas.openxmlformats.org/officeDocument/2006/relationships" xmlns:m="http://schemas.openxmlformats.org/officeDocument/2006/math" xmlns:v="urn:schemas-microsoft-com:vml" xmlns:wp14="http://schemas.microsoft.com/office/word/2010/wordprocessingDrawing" xmlns:wp="http://schemas.openxmlformats.org/drawingml/2006/wordprocessingDrawing" xmlns:w10="urn:schemas-microsoft-com:office:word" xmlns:w="http://schemas.openxmlformats.org/wordprocessingml/2006/main" xmlns:w14="http://schemas.microsoft.com/office/word/2010/wordml" xmlns:w15="http://schemas.microsoft.com/office/word/2012/wordml" xmlns:w16se="http://schemas.microsoft.com/office/word/2015/wordml/symex" xmlns:wpg="http://schemas.microsoft.com/office/word/2010/wordprocessingGroup" xmlns:wpi="http://schemas.microsoft.com/office/word/2010/wordprocessingInk" xmlns:wne="http://schemas.microsoft.com/office/word/2006/wordml" xmlns:wps="http://schemas.microsoft.com/office/word/2010/wordprocessingShape" mc:Ignorable="w14 w15 w16se wp14">
-  <w:abstractNum w:abstractNumId="0" w15:restartNumberingAfterBreak="0">
+<w:numbering xmlns:wpc="http://schemas.microsoft.com/office/word/2010/wordprocessingCanvas" xmlns:mo="http://schemas.microsoft.com/office/mac/office/2008/main" xmlns:mc="http://schemas.openxmlformats.org/markup-compatibility/2006" xmlns:mv="urn:schemas-microsoft-com:mac:vml" xmlns:o="urn:schemas-microsoft-com:office:office" xmlns:r="http://schemas.openxmlformats.org/officeDocument/2006/relationships" xmlns:m="http://schemas.openxmlformats.org/officeDocument/2006/math" xmlns:v="urn:schemas-microsoft-com:vml" xmlns:wp14="http://schemas.microsoft.com/office/word/2010/wordprocessingDrawing" xmlns:wp="http://schemas.openxmlformats.org/drawingml/2006/wordprocessingDrawing" xmlns:w10="urn:schemas-microsoft-com:office:word" xmlns:w="http://schemas.openxmlformats.org/wordprocessingml/2006/main" xmlns:w14="http://schemas.microsoft.com/office/word/2010/wordml" xmlns:wpg="http://schemas.microsoft.com/office/word/2010/wordprocessingGroup" xmlns:wpi="http://schemas.microsoft.com/office/word/2010/wordprocessingInk" xmlns:wne="http://schemas.microsoft.com/office/word/2006/wordml" xmlns:wps="http://schemas.microsoft.com/office/word/2010/wordprocessingShape" mc:Ignorable="w14 wp14">
+  <w:abstractNum w:abstractNumId="0">
     <w:nsid w:val="00EC07B8"/>
     <w:multiLevelType w:val="multilevel"/>
     <w:tmpl w:val="0409001F"/>
@@ -11282,7 +10754,7 @@
       </w:pPr>
     </w:lvl>
   </w:abstractNum>
-  <w:abstractNum w:abstractNumId="1" w15:restartNumberingAfterBreak="0">
+  <w:abstractNum w:abstractNumId="1">
     <w:nsid w:val="0DF2339D"/>
     <w:multiLevelType w:val="multilevel"/>
     <w:tmpl w:val="7C1EEFE8"/>
@@ -11422,7 +10894,7 @@
       </w:rPr>
     </w:lvl>
   </w:abstractNum>
-  <w:abstractNum w:abstractNumId="2" w15:restartNumberingAfterBreak="0">
+  <w:abstractNum w:abstractNumId="2">
     <w:nsid w:val="0EAF0BC4"/>
     <w:multiLevelType w:val="multilevel"/>
     <w:tmpl w:val="953E0384"/>
@@ -11562,7 +11034,7 @@
       </w:rPr>
     </w:lvl>
   </w:abstractNum>
-  <w:abstractNum w:abstractNumId="3" w15:restartNumberingAfterBreak="0">
+  <w:abstractNum w:abstractNumId="3">
     <w:nsid w:val="11D41A24"/>
     <w:multiLevelType w:val="hybridMultilevel"/>
     <w:tmpl w:val="133E7CB0"/>
@@ -11702,7 +11174,7 @@
       </w:rPr>
     </w:lvl>
   </w:abstractNum>
-  <w:abstractNum w:abstractNumId="4" w15:restartNumberingAfterBreak="0">
+  <w:abstractNum w:abstractNumId="4">
     <w:nsid w:val="1D1A1CED"/>
     <w:multiLevelType w:val="hybridMultilevel"/>
     <w:tmpl w:val="AF90C294"/>
@@ -11815,7 +11287,7 @@
       </w:rPr>
     </w:lvl>
   </w:abstractNum>
-  <w:abstractNum w:abstractNumId="5" w15:restartNumberingAfterBreak="0">
+  <w:abstractNum w:abstractNumId="5">
     <w:nsid w:val="22611EAD"/>
     <w:multiLevelType w:val="hybridMultilevel"/>
     <w:tmpl w:val="5DA4D102"/>
@@ -11904,7 +11376,7 @@
       </w:pPr>
     </w:lvl>
   </w:abstractNum>
-  <w:abstractNum w:abstractNumId="6" w15:restartNumberingAfterBreak="0">
+  <w:abstractNum w:abstractNumId="6">
     <w:nsid w:val="22750E6E"/>
     <w:multiLevelType w:val="multilevel"/>
     <w:tmpl w:val="B700262E"/>
@@ -12053,7 +11525,7 @@
       </w:rPr>
     </w:lvl>
   </w:abstractNum>
-  <w:abstractNum w:abstractNumId="7" w15:restartNumberingAfterBreak="0">
+  <w:abstractNum w:abstractNumId="7">
     <w:nsid w:val="2C381FF5"/>
     <w:multiLevelType w:val="multilevel"/>
     <w:tmpl w:val="2794C6F0"/>
@@ -12193,7 +11665,93 @@
       </w:rPr>
     </w:lvl>
   </w:abstractNum>
-  <w:abstractNum w:abstractNumId="8" w15:restartNumberingAfterBreak="0">
+  <w:abstractNum w:abstractNumId="8">
+    <w:nsid w:val="37F458C7"/>
+    <w:multiLevelType w:val="hybridMultilevel"/>
+    <w:tmpl w:val="1D3CF036"/>
+    <w:lvl w:ilvl="0" w:tplc="0409000F">
+      <w:start w:val="1"/>
+      <w:numFmt w:val="decimal"/>
+      <w:lvlText w:val="%1."/>
+      <w:lvlJc w:val="left"/>
+      <w:pPr>
+        <w:ind w:left="1152" w:hanging="360"/>
+      </w:pPr>
+    </w:lvl>
+    <w:lvl w:ilvl="1" w:tplc="04090019" w:tentative="1">
+      <w:start w:val="1"/>
+      <w:numFmt w:val="lowerLetter"/>
+      <w:lvlText w:val="%2."/>
+      <w:lvlJc w:val="left"/>
+      <w:pPr>
+        <w:ind w:left="1872" w:hanging="360"/>
+      </w:pPr>
+    </w:lvl>
+    <w:lvl w:ilvl="2" w:tplc="0409001B" w:tentative="1">
+      <w:start w:val="1"/>
+      <w:numFmt w:val="lowerRoman"/>
+      <w:lvlText w:val="%3."/>
+      <w:lvlJc w:val="right"/>
+      <w:pPr>
+        <w:ind w:left="2592" w:hanging="180"/>
+      </w:pPr>
+    </w:lvl>
+    <w:lvl w:ilvl="3" w:tplc="0409000F" w:tentative="1">
+      <w:start w:val="1"/>
+      <w:numFmt w:val="decimal"/>
+      <w:lvlText w:val="%4."/>
+      <w:lvlJc w:val="left"/>
+      <w:pPr>
+        <w:ind w:left="3312" w:hanging="360"/>
+      </w:pPr>
+    </w:lvl>
+    <w:lvl w:ilvl="4" w:tplc="04090019" w:tentative="1">
+      <w:start w:val="1"/>
+      <w:numFmt w:val="lowerLetter"/>
+      <w:lvlText w:val="%5."/>
+      <w:lvlJc w:val="left"/>
+      <w:pPr>
+        <w:ind w:left="4032" w:hanging="360"/>
+      </w:pPr>
+    </w:lvl>
+    <w:lvl w:ilvl="5" w:tplc="0409001B" w:tentative="1">
+      <w:start w:val="1"/>
+      <w:numFmt w:val="lowerRoman"/>
+      <w:lvlText w:val="%6."/>
+      <w:lvlJc w:val="right"/>
+      <w:pPr>
+        <w:ind w:left="4752" w:hanging="180"/>
+      </w:pPr>
+    </w:lvl>
+    <w:lvl w:ilvl="6" w:tplc="0409000F" w:tentative="1">
+      <w:start w:val="1"/>
+      <w:numFmt w:val="decimal"/>
+      <w:lvlText w:val="%7."/>
+      <w:lvlJc w:val="left"/>
+      <w:pPr>
+        <w:ind w:left="5472" w:hanging="360"/>
+      </w:pPr>
+    </w:lvl>
+    <w:lvl w:ilvl="7" w:tplc="04090019" w:tentative="1">
+      <w:start w:val="1"/>
+      <w:numFmt w:val="lowerLetter"/>
+      <w:lvlText w:val="%8."/>
+      <w:lvlJc w:val="left"/>
+      <w:pPr>
+        <w:ind w:left="6192" w:hanging="360"/>
+      </w:pPr>
+    </w:lvl>
+    <w:lvl w:ilvl="8" w:tplc="0409001B" w:tentative="1">
+      <w:start w:val="1"/>
+      <w:numFmt w:val="lowerRoman"/>
+      <w:lvlText w:val="%9."/>
+      <w:lvlJc w:val="right"/>
+      <w:pPr>
+        <w:ind w:left="6912" w:hanging="180"/>
+      </w:pPr>
+    </w:lvl>
+  </w:abstractNum>
+  <w:abstractNum w:abstractNumId="9">
     <w:nsid w:val="390C4133"/>
     <w:multiLevelType w:val="hybridMultilevel"/>
     <w:tmpl w:val="26D2BD5C"/>
@@ -12306,7 +11864,7 @@
       </w:pPr>
     </w:lvl>
   </w:abstractNum>
-  <w:abstractNum w:abstractNumId="9" w15:restartNumberingAfterBreak="0">
+  <w:abstractNum w:abstractNumId="10">
     <w:nsid w:val="3F277A02"/>
     <w:multiLevelType w:val="multilevel"/>
     <w:tmpl w:val="CB2E2C18"/>
@@ -12446,7 +12004,7 @@
       </w:rPr>
     </w:lvl>
   </w:abstractNum>
-  <w:abstractNum w:abstractNumId="10" w15:restartNumberingAfterBreak="0">
+  <w:abstractNum w:abstractNumId="11">
     <w:nsid w:val="440D77F8"/>
     <w:multiLevelType w:val="hybridMultilevel"/>
     <w:tmpl w:val="E14017A4"/>
@@ -12535,7 +12093,7 @@
       </w:pPr>
     </w:lvl>
   </w:abstractNum>
-  <w:abstractNum w:abstractNumId="11" w15:restartNumberingAfterBreak="0">
+  <w:abstractNum w:abstractNumId="12">
     <w:nsid w:val="456D30CC"/>
     <w:multiLevelType w:val="hybridMultilevel"/>
     <w:tmpl w:val="2FA42806"/>
@@ -12624,7 +12182,7 @@
       </w:pPr>
     </w:lvl>
   </w:abstractNum>
-  <w:abstractNum w:abstractNumId="12" w15:restartNumberingAfterBreak="0">
+  <w:abstractNum w:abstractNumId="13">
     <w:nsid w:val="4A9570FB"/>
     <w:multiLevelType w:val="hybridMultilevel"/>
     <w:tmpl w:val="497C7230"/>
@@ -12737,7 +12295,7 @@
       </w:rPr>
     </w:lvl>
   </w:abstractNum>
-  <w:abstractNum w:abstractNumId="13" w15:restartNumberingAfterBreak="0">
+  <w:abstractNum w:abstractNumId="14">
     <w:nsid w:val="4AB42E4F"/>
     <w:multiLevelType w:val="multilevel"/>
     <w:tmpl w:val="0409001D"/>
@@ -12850,7 +12408,7 @@
       </w:pPr>
     </w:lvl>
   </w:abstractNum>
-  <w:abstractNum w:abstractNumId="14" w15:restartNumberingAfterBreak="0">
+  <w:abstractNum w:abstractNumId="15">
     <w:nsid w:val="4B0E2AFC"/>
     <w:multiLevelType w:val="multilevel"/>
     <w:tmpl w:val="046ABC90"/>
@@ -12990,7 +12548,7 @@
       </w:rPr>
     </w:lvl>
   </w:abstractNum>
-  <w:abstractNum w:abstractNumId="15" w15:restartNumberingAfterBreak="0">
+  <w:abstractNum w:abstractNumId="16">
     <w:nsid w:val="4C872B9F"/>
     <w:multiLevelType w:val="multilevel"/>
     <w:tmpl w:val="50F08E42"/>
@@ -13130,7 +12688,7 @@
       </w:rPr>
     </w:lvl>
   </w:abstractNum>
-  <w:abstractNum w:abstractNumId="16" w15:restartNumberingAfterBreak="0">
+  <w:abstractNum w:abstractNumId="17">
     <w:nsid w:val="64805596"/>
     <w:multiLevelType w:val="multilevel"/>
     <w:tmpl w:val="63FC19B8"/>
@@ -13270,7 +12828,7 @@
       </w:rPr>
     </w:lvl>
   </w:abstractNum>
-  <w:abstractNum w:abstractNumId="17" w15:restartNumberingAfterBreak="0">
+  <w:abstractNum w:abstractNumId="18">
     <w:nsid w:val="6746233E"/>
     <w:multiLevelType w:val="hybridMultilevel"/>
     <w:tmpl w:val="60F06F16"/>
@@ -13383,7 +12941,7 @@
       </w:rPr>
     </w:lvl>
   </w:abstractNum>
-  <w:abstractNum w:abstractNumId="18" w15:restartNumberingAfterBreak="0">
+  <w:abstractNum w:abstractNumId="19">
     <w:nsid w:val="699E2847"/>
     <w:multiLevelType w:val="hybridMultilevel"/>
     <w:tmpl w:val="D3B09A7A"/>
@@ -13472,7 +13030,7 @@
       </w:pPr>
     </w:lvl>
   </w:abstractNum>
-  <w:abstractNum w:abstractNumId="19" w15:restartNumberingAfterBreak="0">
+  <w:abstractNum w:abstractNumId="20">
     <w:nsid w:val="6A562C5D"/>
     <w:multiLevelType w:val="hybridMultilevel"/>
     <w:tmpl w:val="7E588DE6"/>
@@ -13561,7 +13119,7 @@
       </w:pPr>
     </w:lvl>
   </w:abstractNum>
-  <w:abstractNum w:abstractNumId="20" w15:restartNumberingAfterBreak="0">
+  <w:abstractNum w:abstractNumId="21">
     <w:nsid w:val="7296464D"/>
     <w:multiLevelType w:val="hybridMultilevel"/>
     <w:tmpl w:val="F1724638"/>
@@ -13650,7 +13208,7 @@
       </w:pPr>
     </w:lvl>
   </w:abstractNum>
-  <w:abstractNum w:abstractNumId="21" w15:restartNumberingAfterBreak="0">
+  <w:abstractNum w:abstractNumId="22">
     <w:nsid w:val="749D02D1"/>
     <w:multiLevelType w:val="hybridMultilevel"/>
     <w:tmpl w:val="92206462"/>
@@ -13790,7 +13348,7 @@
       </w:rPr>
     </w:lvl>
   </w:abstractNum>
-  <w:abstractNum w:abstractNumId="22" w15:restartNumberingAfterBreak="0">
+  <w:abstractNum w:abstractNumId="23">
     <w:nsid w:val="74A70834"/>
     <w:multiLevelType w:val="hybridMultilevel"/>
     <w:tmpl w:val="4B80F7DA"/>
@@ -13879,7 +13437,7 @@
       </w:pPr>
     </w:lvl>
   </w:abstractNum>
-  <w:abstractNum w:abstractNumId="23" w15:restartNumberingAfterBreak="0">
+  <w:abstractNum w:abstractNumId="24">
     <w:nsid w:val="74FB04A6"/>
     <w:multiLevelType w:val="multilevel"/>
     <w:tmpl w:val="FBF44C76"/>
@@ -14019,7 +13577,7 @@
       </w:rPr>
     </w:lvl>
   </w:abstractNum>
-  <w:abstractNum w:abstractNumId="24" w15:restartNumberingAfterBreak="0">
+  <w:abstractNum w:abstractNumId="25">
     <w:nsid w:val="7DA200AC"/>
     <w:multiLevelType w:val="hybridMultilevel"/>
     <w:tmpl w:val="9AD2F198"/>
@@ -14108,7 +13666,7 @@
       </w:pPr>
     </w:lvl>
   </w:abstractNum>
-  <w:abstractNum w:abstractNumId="25" w15:restartNumberingAfterBreak="0">
+  <w:abstractNum w:abstractNumId="26">
     <w:nsid w:val="7F651EB9"/>
     <w:multiLevelType w:val="hybridMultilevel"/>
     <w:tmpl w:val="220805E2"/>
@@ -14198,28 +13756,28 @@
     </w:lvl>
   </w:abstractNum>
   <w:num w:numId="1">
-    <w:abstractNumId w:val="23"/>
+    <w:abstractNumId w:val="24"/>
   </w:num>
   <w:num w:numId="2">
     <w:abstractNumId w:val="0"/>
   </w:num>
   <w:num w:numId="3">
-    <w:abstractNumId w:val="13"/>
+    <w:abstractNumId w:val="14"/>
   </w:num>
   <w:num w:numId="4">
     <w:abstractNumId w:val="1"/>
   </w:num>
   <w:num w:numId="5">
+    <w:abstractNumId w:val="17"/>
+  </w:num>
+  <w:num w:numId="6">
     <w:abstractNumId w:val="16"/>
   </w:num>
-  <w:num w:numId="6">
+  <w:num w:numId="7">
     <w:abstractNumId w:val="15"/>
   </w:num>
-  <w:num w:numId="7">
-    <w:abstractNumId w:val="14"/>
-  </w:num>
   <w:num w:numId="8">
-    <w:abstractNumId w:val="9"/>
+    <w:abstractNumId w:val="10"/>
   </w:num>
   <w:num w:numId="9">
     <w:abstractNumId w:val="2"/>
@@ -14402,55 +13960,58 @@
     </w:lvlOverride>
   </w:num>
   <w:num w:numId="24">
-    <w:abstractNumId w:val="21"/>
+    <w:abstractNumId w:val="22"/>
   </w:num>
   <w:num w:numId="25">
-    <w:abstractNumId w:val="8"/>
+    <w:abstractNumId w:val="9"/>
   </w:num>
   <w:num w:numId="26">
     <w:abstractNumId w:val="3"/>
   </w:num>
   <w:num w:numId="27">
-    <w:abstractNumId w:val="17"/>
+    <w:abstractNumId w:val="18"/>
   </w:num>
   <w:num w:numId="28">
-    <w:abstractNumId w:val="24"/>
+    <w:abstractNumId w:val="25"/>
   </w:num>
   <w:num w:numId="29">
-    <w:abstractNumId w:val="18"/>
+    <w:abstractNumId w:val="19"/>
   </w:num>
   <w:num w:numId="30">
-    <w:abstractNumId w:val="25"/>
+    <w:abstractNumId w:val="26"/>
   </w:num>
   <w:num w:numId="31">
-    <w:abstractNumId w:val="19"/>
+    <w:abstractNumId w:val="20"/>
   </w:num>
   <w:num w:numId="32">
     <w:abstractNumId w:val="5"/>
   </w:num>
   <w:num w:numId="33">
-    <w:abstractNumId w:val="11"/>
+    <w:abstractNumId w:val="12"/>
   </w:num>
   <w:num w:numId="34">
     <w:abstractNumId w:val="4"/>
   </w:num>
   <w:num w:numId="35">
-    <w:abstractNumId w:val="10"/>
+    <w:abstractNumId w:val="11"/>
   </w:num>
   <w:num w:numId="36">
-    <w:abstractNumId w:val="12"/>
+    <w:abstractNumId w:val="13"/>
   </w:num>
   <w:num w:numId="37">
-    <w:abstractNumId w:val="20"/>
+    <w:abstractNumId w:val="21"/>
   </w:num>
   <w:num w:numId="38">
-    <w:abstractNumId w:val="22"/>
+    <w:abstractNumId w:val="23"/>
+  </w:num>
+  <w:num w:numId="39">
+    <w:abstractNumId w:val="8"/>
   </w:num>
 </w:numbering>
 </file>
 
 <file path=word/styles.xml><?xml version="1.0" encoding="utf-8"?>
-<w:styles xmlns:mc="http://schemas.openxmlformats.org/markup-compatibility/2006" xmlns:r="http://schemas.openxmlformats.org/officeDocument/2006/relationships" xmlns:w="http://schemas.openxmlformats.org/wordprocessingml/2006/main" xmlns:w14="http://schemas.microsoft.com/office/word/2010/wordml" xmlns:w15="http://schemas.microsoft.com/office/word/2012/wordml" xmlns:w16se="http://schemas.microsoft.com/office/word/2015/wordml/symex" mc:Ignorable="w14 w15 w16se">
+<w:styles xmlns:mc="http://schemas.openxmlformats.org/markup-compatibility/2006" xmlns:r="http://schemas.openxmlformats.org/officeDocument/2006/relationships" xmlns:w="http://schemas.openxmlformats.org/wordprocessingml/2006/main" xmlns:w14="http://schemas.microsoft.com/office/word/2010/wordml" mc:Ignorable="w14">
   <w:docDefaults>
     <w:rPrDefault>
       <w:rPr>
@@ -14460,372 +14021,153 @@
     </w:rPrDefault>
     <w:pPrDefault/>
   </w:docDefaults>
-  <w:latentStyles w:defLockedState="0" w:defUIPriority="0" w:defSemiHidden="0" w:defUnhideWhenUsed="0" w:defQFormat="0" w:count="371">
-    <w:lsdException w:name="Normal" w:qFormat="1"/>
-    <w:lsdException w:name="heading 1" w:qFormat="1"/>
-    <w:lsdException w:name="heading 2" w:qFormat="1"/>
-    <w:lsdException w:name="heading 3" w:qFormat="1"/>
-    <w:lsdException w:name="heading 4" w:qFormat="1"/>
-    <w:lsdException w:name="heading 5" w:qFormat="1"/>
-    <w:lsdException w:name="heading 6" w:qFormat="1"/>
-    <w:lsdException w:name="heading 7" w:semiHidden="1" w:unhideWhenUsed="1" w:qFormat="1"/>
-    <w:lsdException w:name="heading 8" w:semiHidden="1" w:unhideWhenUsed="1" w:qFormat="1"/>
-    <w:lsdException w:name="heading 9" w:semiHidden="1" w:unhideWhenUsed="1" w:qFormat="1"/>
-    <w:lsdException w:name="index 1" w:semiHidden="1" w:unhideWhenUsed="1"/>
-    <w:lsdException w:name="index 2" w:semiHidden="1" w:unhideWhenUsed="1"/>
-    <w:lsdException w:name="index 3" w:semiHidden="1" w:unhideWhenUsed="1"/>
-    <w:lsdException w:name="index 4" w:semiHidden="1" w:unhideWhenUsed="1"/>
-    <w:lsdException w:name="index 5" w:semiHidden="1" w:unhideWhenUsed="1"/>
-    <w:lsdException w:name="index 6" w:semiHidden="1" w:unhideWhenUsed="1"/>
-    <w:lsdException w:name="index 7" w:semiHidden="1" w:unhideWhenUsed="1"/>
-    <w:lsdException w:name="index 8" w:semiHidden="1" w:unhideWhenUsed="1"/>
-    <w:lsdException w:name="index 9" w:semiHidden="1" w:unhideWhenUsed="1"/>
-    <w:lsdException w:name="toc 1" w:semiHidden="1" w:uiPriority="39" w:unhideWhenUsed="1"/>
-    <w:lsdException w:name="toc 2" w:semiHidden="1" w:uiPriority="39" w:unhideWhenUsed="1"/>
-    <w:lsdException w:name="toc 3" w:semiHidden="1" w:uiPriority="39" w:unhideWhenUsed="1"/>
-    <w:lsdException w:name="toc 4" w:semiHidden="1" w:unhideWhenUsed="1"/>
-    <w:lsdException w:name="toc 5" w:semiHidden="1" w:unhideWhenUsed="1"/>
-    <w:lsdException w:name="toc 6" w:semiHidden="1" w:unhideWhenUsed="1"/>
-    <w:lsdException w:name="toc 7" w:semiHidden="1" w:unhideWhenUsed="1"/>
-    <w:lsdException w:name="toc 8" w:semiHidden="1" w:unhideWhenUsed="1"/>
-    <w:lsdException w:name="toc 9" w:semiHidden="1" w:unhideWhenUsed="1"/>
-    <w:lsdException w:name="Normal Indent" w:semiHidden="1" w:unhideWhenUsed="1"/>
-    <w:lsdException w:name="footnote text" w:semiHidden="1" w:unhideWhenUsed="1"/>
-    <w:lsdException w:name="annotation text" w:semiHidden="1" w:unhideWhenUsed="1"/>
-    <w:lsdException w:name="header" w:semiHidden="1" w:unhideWhenUsed="1"/>
-    <w:lsdException w:name="footer" w:semiHidden="1" w:unhideWhenUsed="1"/>
-    <w:lsdException w:name="index heading" w:semiHidden="1" w:unhideWhenUsed="1"/>
-    <w:lsdException w:name="caption" w:semiHidden="1" w:unhideWhenUsed="1" w:qFormat="1"/>
-    <w:lsdException w:name="table of figures" w:semiHidden="1" w:unhideWhenUsed="1"/>
-    <w:lsdException w:name="envelope address" w:semiHidden="1" w:unhideWhenUsed="1"/>
-    <w:lsdException w:name="envelope return" w:semiHidden="1" w:unhideWhenUsed="1"/>
-    <w:lsdException w:name="footnote reference" w:semiHidden="1" w:unhideWhenUsed="1"/>
-    <w:lsdException w:name="annotation reference" w:semiHidden="1" w:unhideWhenUsed="1"/>
-    <w:lsdException w:name="line number" w:semiHidden="1" w:unhideWhenUsed="1"/>
-    <w:lsdException w:name="page number" w:semiHidden="1" w:unhideWhenUsed="1"/>
-    <w:lsdException w:name="endnote reference" w:semiHidden="1" w:unhideWhenUsed="1"/>
-    <w:lsdException w:name="endnote text" w:semiHidden="1" w:unhideWhenUsed="1"/>
-    <w:lsdException w:name="table of authorities" w:semiHidden="1" w:unhideWhenUsed="1"/>
-    <w:lsdException w:name="macro" w:semiHidden="1" w:unhideWhenUsed="1"/>
-    <w:lsdException w:name="toa heading" w:semiHidden="1" w:unhideWhenUsed="1"/>
-    <w:lsdException w:name="List" w:semiHidden="1" w:unhideWhenUsed="1"/>
-    <w:lsdException w:name="List Bullet" w:semiHidden="1" w:unhideWhenUsed="1"/>
-    <w:lsdException w:name="List 2" w:semiHidden="1" w:unhideWhenUsed="1"/>
-    <w:lsdException w:name="List 3" w:semiHidden="1" w:unhideWhenUsed="1"/>
-    <w:lsdException w:name="List Bullet 2" w:semiHidden="1" w:unhideWhenUsed="1"/>
-    <w:lsdException w:name="List Bullet 3" w:semiHidden="1" w:unhideWhenUsed="1"/>
-    <w:lsdException w:name="List Bullet 4" w:semiHidden="1" w:unhideWhenUsed="1"/>
-    <w:lsdException w:name="List Bullet 5" w:semiHidden="1" w:unhideWhenUsed="1"/>
-    <w:lsdException w:name="List Number 2" w:semiHidden="1" w:unhideWhenUsed="1"/>
-    <w:lsdException w:name="List Number 3" w:semiHidden="1" w:unhideWhenUsed="1"/>
-    <w:lsdException w:name="List Number 4" w:semiHidden="1" w:unhideWhenUsed="1"/>
-    <w:lsdException w:name="List Number 5" w:semiHidden="1" w:unhideWhenUsed="1"/>
-    <w:lsdException w:name="Title" w:qFormat="1"/>
-    <w:lsdException w:name="Closing" w:semiHidden="1" w:unhideWhenUsed="1"/>
-    <w:lsdException w:name="Signature" w:semiHidden="1" w:unhideWhenUsed="1"/>
-    <w:lsdException w:name="Default Paragraph Font" w:semiHidden="1" w:unhideWhenUsed="1"/>
-    <w:lsdException w:name="Body Text" w:semiHidden="1" w:unhideWhenUsed="1"/>
-    <w:lsdException w:name="Body Text Indent" w:semiHidden="1" w:unhideWhenUsed="1"/>
-    <w:lsdException w:name="List Continue" w:semiHidden="1" w:unhideWhenUsed="1"/>
-    <w:lsdException w:name="List Continue 2" w:semiHidden="1" w:unhideWhenUsed="1"/>
-    <w:lsdException w:name="List Continue 3" w:semiHidden="1" w:unhideWhenUsed="1"/>
-    <w:lsdException w:name="List Continue 4" w:semiHidden="1" w:unhideWhenUsed="1"/>
-    <w:lsdException w:name="List Continue 5" w:semiHidden="1" w:unhideWhenUsed="1"/>
-    <w:lsdException w:name="Message Header" w:semiHidden="1" w:unhideWhenUsed="1"/>
-    <w:lsdException w:name="Subtitle" w:qFormat="1"/>
-    <w:lsdException w:name="Body Text First Indent 2" w:semiHidden="1" w:unhideWhenUsed="1"/>
-    <w:lsdException w:name="Note Heading" w:semiHidden="1" w:unhideWhenUsed="1"/>
-    <w:lsdException w:name="Body Text 2" w:semiHidden="1" w:unhideWhenUsed="1"/>
-    <w:lsdException w:name="Body Text 3" w:semiHidden="1" w:unhideWhenUsed="1"/>
-    <w:lsdException w:name="Body Text Indent 2" w:semiHidden="1" w:unhideWhenUsed="1"/>
-    <w:lsdException w:name="Body Text Indent 3" w:semiHidden="1" w:unhideWhenUsed="1"/>
-    <w:lsdException w:name="Block Text" w:semiHidden="1" w:unhideWhenUsed="1"/>
-    <w:lsdException w:name="Hyperlink" w:semiHidden="1" w:uiPriority="99" w:unhideWhenUsed="1"/>
-    <w:lsdException w:name="FollowedHyperlink" w:semiHidden="1" w:unhideWhenUsed="1"/>
-    <w:lsdException w:name="Strong" w:qFormat="1"/>
-    <w:lsdException w:name="Emphasis" w:qFormat="1"/>
-    <w:lsdException w:name="Document Map" w:semiHidden="1" w:unhideWhenUsed="1"/>
-    <w:lsdException w:name="Plain Text" w:semiHidden="1" w:unhideWhenUsed="1"/>
-    <w:lsdException w:name="E-mail Signature" w:semiHidden="1" w:unhideWhenUsed="1"/>
-    <w:lsdException w:name="HTML Top of Form" w:semiHidden="1" w:unhideWhenUsed="1"/>
-    <w:lsdException w:name="HTML Bottom of Form" w:semiHidden="1" w:unhideWhenUsed="1"/>
-    <w:lsdException w:name="Normal (Web)" w:semiHidden="1" w:unhideWhenUsed="1"/>
-    <w:lsdException w:name="HTML Acronym" w:semiHidden="1" w:unhideWhenUsed="1"/>
-    <w:lsdException w:name="HTML Address" w:semiHidden="1" w:unhideWhenUsed="1"/>
-    <w:lsdException w:name="HTML Cite" w:semiHidden="1" w:unhideWhenUsed="1"/>
-    <w:lsdException w:name="HTML Code" w:semiHidden="1" w:unhideWhenUsed="1"/>
-    <w:lsdException w:name="HTML Definition" w:semiHidden="1" w:unhideWhenUsed="1"/>
-    <w:lsdException w:name="HTML Keyboard" w:semiHidden="1" w:unhideWhenUsed="1"/>
-    <w:lsdException w:name="HTML Preformatted" w:semiHidden="1" w:unhideWhenUsed="1"/>
-    <w:lsdException w:name="HTML Sample" w:semiHidden="1" w:unhideWhenUsed="1"/>
-    <w:lsdException w:name="HTML Typewriter" w:semiHidden="1" w:unhideWhenUsed="1"/>
-    <w:lsdException w:name="HTML Variable" w:semiHidden="1" w:unhideWhenUsed="1"/>
-    <w:lsdException w:name="Normal Table" w:semiHidden="1" w:unhideWhenUsed="1"/>
-    <w:lsdException w:name="annotation subject" w:semiHidden="1" w:unhideWhenUsed="1"/>
-    <w:lsdException w:name="No List" w:semiHidden="1" w:unhideWhenUsed="1"/>
-    <w:lsdException w:name="Outline List 1" w:semiHidden="1" w:unhideWhenUsed="1"/>
-    <w:lsdException w:name="Outline List 2" w:semiHidden="1" w:unhideWhenUsed="1"/>
-    <w:lsdException w:name="Outline List 3" w:semiHidden="1" w:unhideWhenUsed="1"/>
-    <w:lsdException w:name="Table Simple 1" w:semiHidden="1" w:unhideWhenUsed="1"/>
-    <w:lsdException w:name="Table Simple 2" w:semiHidden="1" w:unhideWhenUsed="1"/>
-    <w:lsdException w:name="Table Simple 3" w:semiHidden="1" w:unhideWhenUsed="1"/>
-    <w:lsdException w:name="Table Classic 1" w:semiHidden="1" w:unhideWhenUsed="1"/>
-    <w:lsdException w:name="Table Classic 2" w:semiHidden="1" w:unhideWhenUsed="1"/>
-    <w:lsdException w:name="Table Classic 3" w:semiHidden="1" w:unhideWhenUsed="1"/>
-    <w:lsdException w:name="Table Classic 4" w:semiHidden="1" w:unhideWhenUsed="1"/>
-    <w:lsdException w:name="Table Colorful 1" w:semiHidden="1" w:unhideWhenUsed="1"/>
-    <w:lsdException w:name="Table Colorful 2" w:semiHidden="1" w:unhideWhenUsed="1"/>
-    <w:lsdException w:name="Table Colorful 3" w:semiHidden="1" w:unhideWhenUsed="1"/>
-    <w:lsdException w:name="Table Columns 1" w:semiHidden="1" w:unhideWhenUsed="1"/>
-    <w:lsdException w:name="Table Columns 2" w:semiHidden="1" w:unhideWhenUsed="1"/>
-    <w:lsdException w:name="Table Columns 3" w:semiHidden="1" w:unhideWhenUsed="1"/>
-    <w:lsdException w:name="Table Columns 4" w:semiHidden="1" w:unhideWhenUsed="1"/>
-    <w:lsdException w:name="Table Columns 5" w:semiHidden="1" w:unhideWhenUsed="1"/>
-    <w:lsdException w:name="Table Grid 1" w:semiHidden="1" w:unhideWhenUsed="1"/>
-    <w:lsdException w:name="Table Grid 2" w:semiHidden="1" w:unhideWhenUsed="1"/>
-    <w:lsdException w:name="Table Grid 3" w:semiHidden="1" w:unhideWhenUsed="1"/>
-    <w:lsdException w:name="Table Grid 4" w:semiHidden="1" w:unhideWhenUsed="1"/>
-    <w:lsdException w:name="Table Grid 5" w:semiHidden="1" w:unhideWhenUsed="1"/>
-    <w:lsdException w:name="Table Grid 6" w:semiHidden="1" w:unhideWhenUsed="1"/>
-    <w:lsdException w:name="Table Grid 7" w:semiHidden="1" w:unhideWhenUsed="1"/>
-    <w:lsdException w:name="Table Grid 8" w:semiHidden="1" w:unhideWhenUsed="1"/>
-    <w:lsdException w:name="Table List 1" w:semiHidden="1" w:unhideWhenUsed="1"/>
-    <w:lsdException w:name="Table List 2" w:semiHidden="1" w:unhideWhenUsed="1"/>
-    <w:lsdException w:name="Table List 3" w:semiHidden="1" w:unhideWhenUsed="1"/>
-    <w:lsdException w:name="Table List 4" w:semiHidden="1" w:unhideWhenUsed="1"/>
-    <w:lsdException w:name="Table List 5" w:semiHidden="1" w:unhideWhenUsed="1"/>
-    <w:lsdException w:name="Table List 6" w:semiHidden="1" w:unhideWhenUsed="1"/>
-    <w:lsdException w:name="Table List 7" w:semiHidden="1" w:unhideWhenUsed="1"/>
-    <w:lsdException w:name="Table List 8" w:semiHidden="1" w:unhideWhenUsed="1"/>
-    <w:lsdException w:name="Table 3D effects 1" w:semiHidden="1" w:unhideWhenUsed="1"/>
-    <w:lsdException w:name="Table 3D effects 2" w:semiHidden="1" w:unhideWhenUsed="1"/>
-    <w:lsdException w:name="Table 3D effects 3" w:semiHidden="1" w:unhideWhenUsed="1"/>
-    <w:lsdException w:name="Table Contemporary" w:semiHidden="1" w:unhideWhenUsed="1"/>
-    <w:lsdException w:name="Table Elegant" w:semiHidden="1" w:unhideWhenUsed="1"/>
-    <w:lsdException w:name="Table Professional" w:semiHidden="1" w:unhideWhenUsed="1"/>
-    <w:lsdException w:name="Table Subtle 1" w:semiHidden="1" w:unhideWhenUsed="1"/>
-    <w:lsdException w:name="Table Subtle 2" w:semiHidden="1" w:unhideWhenUsed="1"/>
-    <w:lsdException w:name="Table Web 1" w:semiHidden="1" w:unhideWhenUsed="1"/>
-    <w:lsdException w:name="Table Web 2" w:semiHidden="1" w:unhideWhenUsed="1"/>
-    <w:lsdException w:name="Table Web 3" w:semiHidden="1" w:unhideWhenUsed="1"/>
-    <w:lsdException w:name="Balloon Text" w:semiHidden="1" w:unhideWhenUsed="1"/>
-    <w:lsdException w:name="Table Grid" w:uiPriority="39"/>
-    <w:lsdException w:name="Table Theme" w:semiHidden="1" w:unhideWhenUsed="1"/>
-    <w:lsdException w:name="Placeholder Text" w:semiHidden="1" w:uiPriority="99"/>
-    <w:lsdException w:name="No Spacing" w:uiPriority="1" w:qFormat="1"/>
-    <w:lsdException w:name="Light Shading" w:uiPriority="60"/>
-    <w:lsdException w:name="Light List" w:uiPriority="61"/>
-    <w:lsdException w:name="Light Grid" w:uiPriority="62"/>
-    <w:lsdException w:name="Medium Shading 1" w:uiPriority="63"/>
-    <w:lsdException w:name="Medium Shading 2" w:uiPriority="64"/>
-    <w:lsdException w:name="Medium List 1" w:uiPriority="65"/>
-    <w:lsdException w:name="Medium List 2" w:uiPriority="66"/>
-    <w:lsdException w:name="Medium Grid 1" w:uiPriority="67"/>
-    <w:lsdException w:name="Medium Grid 2" w:uiPriority="68"/>
-    <w:lsdException w:name="Medium Grid 3" w:uiPriority="69"/>
-    <w:lsdException w:name="Dark List" w:uiPriority="70"/>
-    <w:lsdException w:name="Colorful Shading" w:uiPriority="71"/>
-    <w:lsdException w:name="Colorful List" w:uiPriority="72"/>
-    <w:lsdException w:name="Colorful Grid" w:uiPriority="73"/>
-    <w:lsdException w:name="Light Shading Accent 1" w:uiPriority="60"/>
-    <w:lsdException w:name="Light List Accent 1" w:uiPriority="61"/>
-    <w:lsdException w:name="Light Grid Accent 1" w:uiPriority="62"/>
-    <w:lsdException w:name="Medium Shading 1 Accent 1" w:uiPriority="63"/>
-    <w:lsdException w:name="Medium Shading 2 Accent 1" w:uiPriority="64"/>
-    <w:lsdException w:name="Medium List 1 Accent 1" w:uiPriority="65"/>
-    <w:lsdException w:name="Revision" w:semiHidden="1" w:uiPriority="99"/>
-    <w:lsdException w:name="List Paragraph" w:uiPriority="34" w:qFormat="1"/>
-    <w:lsdException w:name="Quote" w:uiPriority="29" w:qFormat="1"/>
-    <w:lsdException w:name="Intense Quote" w:uiPriority="30" w:qFormat="1"/>
-    <w:lsdException w:name="Medium List 2 Accent 1" w:uiPriority="66"/>
-    <w:lsdException w:name="Medium Grid 1 Accent 1" w:uiPriority="67"/>
-    <w:lsdException w:name="Medium Grid 2 Accent 1" w:uiPriority="68"/>
-    <w:lsdException w:name="Medium Grid 3 Accent 1" w:uiPriority="69"/>
-    <w:lsdException w:name="Dark List Accent 1" w:uiPriority="70"/>
-    <w:lsdException w:name="Colorful Shading Accent 1" w:uiPriority="71"/>
-    <w:lsdException w:name="Colorful List Accent 1" w:uiPriority="72"/>
-    <w:lsdException w:name="Colorful Grid Accent 1" w:uiPriority="73"/>
-    <w:lsdException w:name="Light Shading Accent 2" w:uiPriority="60"/>
-    <w:lsdException w:name="Light List Accent 2" w:uiPriority="61"/>
-    <w:lsdException w:name="Light Grid Accent 2" w:uiPriority="62"/>
-    <w:lsdException w:name="Medium Shading 1 Accent 2" w:uiPriority="63"/>
-    <w:lsdException w:name="Medium Shading 2 Accent 2" w:uiPriority="64"/>
-    <w:lsdException w:name="Medium List 1 Accent 2" w:uiPriority="65"/>
-    <w:lsdException w:name="Medium List 2 Accent 2" w:uiPriority="66"/>
-    <w:lsdException w:name="Medium Grid 1 Accent 2" w:uiPriority="67"/>
-    <w:lsdException w:name="Medium Grid 2 Accent 2" w:uiPriority="68"/>
-    <w:lsdException w:name="Medium Grid 3 Accent 2" w:uiPriority="69"/>
-    <w:lsdException w:name="Dark List Accent 2" w:uiPriority="70"/>
-    <w:lsdException w:name="Colorful Shading Accent 2" w:uiPriority="71"/>
-    <w:lsdException w:name="Colorful List Accent 2" w:uiPriority="72"/>
-    <w:lsdException w:name="Colorful Grid Accent 2" w:uiPriority="73"/>
-    <w:lsdException w:name="Light Shading Accent 3" w:uiPriority="60"/>
-    <w:lsdException w:name="Light List Accent 3" w:uiPriority="61"/>
-    <w:lsdException w:name="Light Grid Accent 3" w:uiPriority="62"/>
-    <w:lsdException w:name="Medium Shading 1 Accent 3" w:uiPriority="63"/>
-    <w:lsdException w:name="Medium Shading 2 Accent 3" w:uiPriority="64"/>
-    <w:lsdException w:name="Medium List 1 Accent 3" w:uiPriority="65"/>
-    <w:lsdException w:name="Medium List 2 Accent 3" w:uiPriority="66"/>
-    <w:lsdException w:name="Medium Grid 1 Accent 3" w:uiPriority="67"/>
-    <w:lsdException w:name="Medium Grid 2 Accent 3" w:uiPriority="68"/>
-    <w:lsdException w:name="Medium Grid 3 Accent 3" w:uiPriority="69"/>
-    <w:lsdException w:name="Dark List Accent 3" w:uiPriority="70"/>
-    <w:lsdException w:name="Colorful Shading Accent 3" w:uiPriority="71"/>
-    <w:lsdException w:name="Colorful List Accent 3" w:uiPriority="72"/>
-    <w:lsdException w:name="Colorful Grid Accent 3" w:uiPriority="73"/>
-    <w:lsdException w:name="Light Shading Accent 4" w:uiPriority="60"/>
-    <w:lsdException w:name="Light List Accent 4" w:uiPriority="61"/>
-    <w:lsdException w:name="Light Grid Accent 4" w:uiPriority="62"/>
-    <w:lsdException w:name="Medium Shading 1 Accent 4" w:uiPriority="63"/>
-    <w:lsdException w:name="Medium Shading 2 Accent 4" w:uiPriority="64"/>
-    <w:lsdException w:name="Medium List 1 Accent 4" w:uiPriority="65"/>
-    <w:lsdException w:name="Medium List 2 Accent 4" w:uiPriority="66"/>
-    <w:lsdException w:name="Medium Grid 1 Accent 4" w:uiPriority="67"/>
-    <w:lsdException w:name="Medium Grid 2 Accent 4" w:uiPriority="68"/>
-    <w:lsdException w:name="Medium Grid 3 Accent 4" w:uiPriority="69"/>
-    <w:lsdException w:name="Dark List Accent 4" w:uiPriority="70"/>
-    <w:lsdException w:name="Colorful Shading Accent 4" w:uiPriority="71"/>
-    <w:lsdException w:name="Colorful List Accent 4" w:uiPriority="72"/>
-    <w:lsdException w:name="Colorful Grid Accent 4" w:uiPriority="73"/>
-    <w:lsdException w:name="Light Shading Accent 5" w:uiPriority="60"/>
-    <w:lsdException w:name="Light List Accent 5" w:uiPriority="61"/>
-    <w:lsdException w:name="Light Grid Accent 5" w:uiPriority="62"/>
-    <w:lsdException w:name="Medium Shading 1 Accent 5" w:uiPriority="63"/>
-    <w:lsdException w:name="Medium Shading 2 Accent 5" w:uiPriority="64"/>
-    <w:lsdException w:name="Medium List 1 Accent 5" w:uiPriority="65"/>
-    <w:lsdException w:name="Medium List 2 Accent 5" w:uiPriority="66"/>
-    <w:lsdException w:name="Medium Grid 1 Accent 5" w:uiPriority="67"/>
-    <w:lsdException w:name="Medium Grid 2 Accent 5" w:uiPriority="68"/>
-    <w:lsdException w:name="Medium Grid 3 Accent 5" w:uiPriority="69"/>
-    <w:lsdException w:name="Dark List Accent 5" w:uiPriority="70"/>
-    <w:lsdException w:name="Colorful Shading Accent 5" w:uiPriority="71"/>
-    <w:lsdException w:name="Colorful List Accent 5" w:uiPriority="72"/>
-    <w:lsdException w:name="Colorful Grid Accent 5" w:uiPriority="73"/>
-    <w:lsdException w:name="Light Shading Accent 6" w:uiPriority="60"/>
-    <w:lsdException w:name="Light List Accent 6" w:uiPriority="61"/>
-    <w:lsdException w:name="Light Grid Accent 6" w:uiPriority="62"/>
-    <w:lsdException w:name="Medium Shading 1 Accent 6" w:uiPriority="63"/>
-    <w:lsdException w:name="Medium Shading 2 Accent 6" w:uiPriority="64"/>
-    <w:lsdException w:name="Medium List 1 Accent 6" w:uiPriority="65"/>
-    <w:lsdException w:name="Medium List 2 Accent 6" w:uiPriority="66"/>
-    <w:lsdException w:name="Medium Grid 1 Accent 6" w:uiPriority="67"/>
-    <w:lsdException w:name="Medium Grid 2 Accent 6" w:uiPriority="68"/>
-    <w:lsdException w:name="Medium Grid 3 Accent 6" w:uiPriority="69"/>
-    <w:lsdException w:name="Dark List Accent 6" w:uiPriority="70"/>
-    <w:lsdException w:name="Colorful Shading Accent 6" w:uiPriority="71"/>
-    <w:lsdException w:name="Colorful List Accent 6" w:uiPriority="72"/>
-    <w:lsdException w:name="Colorful Grid Accent 6" w:uiPriority="73"/>
-    <w:lsdException w:name="Subtle Emphasis" w:uiPriority="19" w:qFormat="1"/>
-    <w:lsdException w:name="Intense Emphasis" w:uiPriority="21" w:qFormat="1"/>
-    <w:lsdException w:name="Subtle Reference" w:uiPriority="31" w:qFormat="1"/>
-    <w:lsdException w:name="Intense Reference" w:uiPriority="32" w:qFormat="1"/>
-    <w:lsdException w:name="Book Title" w:uiPriority="33" w:qFormat="1"/>
-    <w:lsdException w:name="Bibliography" w:semiHidden="1" w:uiPriority="37" w:unhideWhenUsed="1"/>
-    <w:lsdException w:name="TOC Heading" w:semiHidden="1" w:uiPriority="39" w:unhideWhenUsed="1" w:qFormat="1"/>
-    <w:lsdException w:name="Plain Table 1" w:uiPriority="41"/>
-    <w:lsdException w:name="Plain Table 2" w:uiPriority="42"/>
-    <w:lsdException w:name="Plain Table 3" w:uiPriority="43"/>
-    <w:lsdException w:name="Plain Table 4" w:uiPriority="44"/>
-    <w:lsdException w:name="Plain Table 5" w:uiPriority="45"/>
-    <w:lsdException w:name="Grid Table Light" w:uiPriority="40"/>
-    <w:lsdException w:name="Grid Table 1 Light" w:uiPriority="46"/>
-    <w:lsdException w:name="Grid Table 2" w:uiPriority="47"/>
-    <w:lsdException w:name="Grid Table 3" w:uiPriority="48"/>
-    <w:lsdException w:name="Grid Table 4" w:uiPriority="49"/>
-    <w:lsdException w:name="Grid Table 5 Dark" w:uiPriority="50"/>
-    <w:lsdException w:name="Grid Table 6 Colorful" w:uiPriority="51"/>
-    <w:lsdException w:name="Grid Table 7 Colorful" w:uiPriority="52"/>
-    <w:lsdException w:name="Grid Table 1 Light Accent 1" w:uiPriority="46"/>
-    <w:lsdException w:name="Grid Table 2 Accent 1" w:uiPriority="47"/>
-    <w:lsdException w:name="Grid Table 3 Accent 1" w:uiPriority="48"/>
-    <w:lsdException w:name="Grid Table 4 Accent 1" w:uiPriority="49"/>
-    <w:lsdException w:name="Grid Table 5 Dark Accent 1" w:uiPriority="50"/>
-    <w:lsdException w:name="Grid Table 6 Colorful Accent 1" w:uiPriority="51"/>
-    <w:lsdException w:name="Grid Table 7 Colorful Accent 1" w:uiPriority="52"/>
-    <w:lsdException w:name="Grid Table 1 Light Accent 2" w:uiPriority="46"/>
-    <w:lsdException w:name="Grid Table 2 Accent 2" w:uiPriority="47"/>
-    <w:lsdException w:name="Grid Table 3 Accent 2" w:uiPriority="48"/>
-    <w:lsdException w:name="Grid Table 4 Accent 2" w:uiPriority="49"/>
-    <w:lsdException w:name="Grid Table 5 Dark Accent 2" w:uiPriority="50"/>
-    <w:lsdException w:name="Grid Table 6 Colorful Accent 2" w:uiPriority="51"/>
-    <w:lsdException w:name="Grid Table 7 Colorful Accent 2" w:uiPriority="52"/>
-    <w:lsdException w:name="Grid Table 1 Light Accent 3" w:uiPriority="46"/>
-    <w:lsdException w:name="Grid Table 2 Accent 3" w:uiPriority="47"/>
-    <w:lsdException w:name="Grid Table 3 Accent 3" w:uiPriority="48"/>
-    <w:lsdException w:name="Grid Table 4 Accent 3" w:uiPriority="49"/>
-    <w:lsdException w:name="Grid Table 5 Dark Accent 3" w:uiPriority="50"/>
-    <w:lsdException w:name="Grid Table 6 Colorful Accent 3" w:uiPriority="51"/>
-    <w:lsdException w:name="Grid Table 7 Colorful Accent 3" w:uiPriority="52"/>
-    <w:lsdException w:name="Grid Table 1 Light Accent 4" w:uiPriority="46"/>
-    <w:lsdException w:name="Grid Table 2 Accent 4" w:uiPriority="47"/>
-    <w:lsdException w:name="Grid Table 3 Accent 4" w:uiPriority="48"/>
-    <w:lsdException w:name="Grid Table 4 Accent 4" w:uiPriority="49"/>
-    <w:lsdException w:name="Grid Table 5 Dark Accent 4" w:uiPriority="50"/>
-    <w:lsdException w:name="Grid Table 6 Colorful Accent 4" w:uiPriority="51"/>
-    <w:lsdException w:name="Grid Table 7 Colorful Accent 4" w:uiPriority="52"/>
-    <w:lsdException w:name="Grid Table 1 Light Accent 5" w:uiPriority="46"/>
-    <w:lsdException w:name="Grid Table 2 Accent 5" w:uiPriority="47"/>
-    <w:lsdException w:name="Grid Table 3 Accent 5" w:uiPriority="48"/>
-    <w:lsdException w:name="Grid Table 4 Accent 5" w:uiPriority="49"/>
-    <w:lsdException w:name="Grid Table 5 Dark Accent 5" w:uiPriority="50"/>
-    <w:lsdException w:name="Grid Table 6 Colorful Accent 5" w:uiPriority="51"/>
-    <w:lsdException w:name="Grid Table 7 Colorful Accent 5" w:uiPriority="52"/>
-    <w:lsdException w:name="Grid Table 1 Light Accent 6" w:uiPriority="46"/>
-    <w:lsdException w:name="Grid Table 2 Accent 6" w:uiPriority="47"/>
-    <w:lsdException w:name="Grid Table 3 Accent 6" w:uiPriority="48"/>
-    <w:lsdException w:name="Grid Table 4 Accent 6" w:uiPriority="49"/>
-    <w:lsdException w:name="Grid Table 5 Dark Accent 6" w:uiPriority="50"/>
-    <w:lsdException w:name="Grid Table 6 Colorful Accent 6" w:uiPriority="51"/>
-    <w:lsdException w:name="Grid Table 7 Colorful Accent 6" w:uiPriority="52"/>
-    <w:lsdException w:name="List Table 1 Light" w:uiPriority="46"/>
-    <w:lsdException w:name="List Table 2" w:uiPriority="47"/>
-    <w:lsdException w:name="List Table 3" w:uiPriority="48"/>
-    <w:lsdException w:name="List Table 4" w:uiPriority="49"/>
-    <w:lsdException w:name="List Table 5 Dark" w:uiPriority="50"/>
-    <w:lsdException w:name="List Table 6 Colorful" w:uiPriority="51"/>
-    <w:lsdException w:name="List Table 7 Colorful" w:uiPriority="52"/>
-    <w:lsdException w:name="List Table 1 Light Accent 1" w:uiPriority="46"/>
-    <w:lsdException w:name="List Table 2 Accent 1" w:uiPriority="47"/>
-    <w:lsdException w:name="List Table 3 Accent 1" w:uiPriority="48"/>
-    <w:lsdException w:name="List Table 4 Accent 1" w:uiPriority="49"/>
-    <w:lsdException w:name="List Table 5 Dark Accent 1" w:uiPriority="50"/>
-    <w:lsdException w:name="List Table 6 Colorful Accent 1" w:uiPriority="51"/>
-    <w:lsdException w:name="List Table 7 Colorful Accent 1" w:uiPriority="52"/>
-    <w:lsdException w:name="List Table 1 Light Accent 2" w:uiPriority="46"/>
-    <w:lsdException w:name="List Table 2 Accent 2" w:uiPriority="47"/>
-    <w:lsdException w:name="List Table 3 Accent 2" w:uiPriority="48"/>
-    <w:lsdException w:name="List Table 4 Accent 2" w:uiPriority="49"/>
-    <w:lsdException w:name="List Table 5 Dark Accent 2" w:uiPriority="50"/>
-    <w:lsdException w:name="List Table 6 Colorful Accent 2" w:uiPriority="51"/>
-    <w:lsdException w:name="List Table 7 Colorful Accent 2" w:uiPriority="52"/>
-    <w:lsdException w:name="List Table 1 Light Accent 3" w:uiPriority="46"/>
-    <w:lsdException w:name="List Table 2 Accent 3" w:uiPriority="47"/>
-    <w:lsdException w:name="List Table 3 Accent 3" w:uiPriority="48"/>
-    <w:lsdException w:name="List Table 4 Accent 3" w:uiPriority="49"/>
-    <w:lsdException w:name="List Table 5 Dark Accent 3" w:uiPriority="50"/>
-    <w:lsdException w:name="List Table 6 Colorful Accent 3" w:uiPriority="51"/>
-    <w:lsdException w:name="List Table 7 Colorful Accent 3" w:uiPriority="52"/>
-    <w:lsdException w:name="List Table 1 Light Accent 4" w:uiPriority="46"/>
-    <w:lsdException w:name="List Table 2 Accent 4" w:uiPriority="47"/>
-    <w:lsdException w:name="List Table 3 Accent 4" w:uiPriority="48"/>
-    <w:lsdException w:name="List Table 4 Accent 4" w:uiPriority="49"/>
-    <w:lsdException w:name="List Table 5 Dark Accent 4" w:uiPriority="50"/>
-    <w:lsdException w:name="List Table 6 Colorful Accent 4" w:uiPriority="51"/>
-    <w:lsdException w:name="List Table 7 Colorful Accent 4" w:uiPriority="52"/>
-    <w:lsdException w:name="List Table 1 Light Accent 5" w:uiPriority="46"/>
-    <w:lsdException w:name="List Table 2 Accent 5" w:uiPriority="47"/>
-    <w:lsdException w:name="List Table 3 Accent 5" w:uiPriority="48"/>
-    <w:lsdException w:name="List Table 4 Accent 5" w:uiPriority="49"/>
-    <w:lsdException w:name="List Table 5 Dark Accent 5" w:uiPriority="50"/>
-    <w:lsdException w:name="List Table 6 Colorful Accent 5" w:uiPriority="51"/>
-    <w:lsdException w:name="List Table 7 Colorful Accent 5" w:uiPriority="52"/>
-    <w:lsdException w:name="List Table 1 Light Accent 6" w:uiPriority="46"/>
-    <w:lsdException w:name="List Table 2 Accent 6" w:uiPriority="47"/>
-    <w:lsdException w:name="List Table 3 Accent 6" w:uiPriority="48"/>
-    <w:lsdException w:name="List Table 4 Accent 6" w:uiPriority="49"/>
-    <w:lsdException w:name="List Table 5 Dark Accent 6" w:uiPriority="50"/>
-    <w:lsdException w:name="List Table 6 Colorful Accent 6" w:uiPriority="51"/>
-    <w:lsdException w:name="List Table 7 Colorful Accent 6" w:uiPriority="52"/>
+  <w:latentStyles w:defLockedState="0" w:defUIPriority="0" w:defSemiHidden="1" w:defUnhideWhenUsed="1" w:defQFormat="0" w:count="276">
+    <w:lsdException w:name="Normal" w:semiHidden="0" w:unhideWhenUsed="0" w:qFormat="1"/>
+    <w:lsdException w:name="heading 1" w:semiHidden="0" w:unhideWhenUsed="0" w:qFormat="1"/>
+    <w:lsdException w:name="heading 2" w:semiHidden="0" w:unhideWhenUsed="0" w:qFormat="1"/>
+    <w:lsdException w:name="heading 3" w:semiHidden="0" w:unhideWhenUsed="0" w:qFormat="1"/>
+    <w:lsdException w:name="heading 4" w:semiHidden="0" w:unhideWhenUsed="0" w:qFormat="1"/>
+    <w:lsdException w:name="heading 5" w:semiHidden="0" w:unhideWhenUsed="0" w:qFormat="1"/>
+    <w:lsdException w:name="heading 6" w:semiHidden="0" w:unhideWhenUsed="0" w:qFormat="1"/>
+    <w:lsdException w:name="heading 7" w:qFormat="1"/>
+    <w:lsdException w:name="heading 8" w:qFormat="1"/>
+    <w:lsdException w:name="heading 9" w:qFormat="1"/>
+    <w:lsdException w:name="toc 1" w:uiPriority="39"/>
+    <w:lsdException w:name="toc 2" w:uiPriority="39"/>
+    <w:lsdException w:name="toc 3" w:uiPriority="39"/>
+    <w:lsdException w:name="caption" w:qFormat="1"/>
+    <w:lsdException w:name="List Number" w:semiHidden="0" w:unhideWhenUsed="0"/>
+    <w:lsdException w:name="List 4" w:semiHidden="0" w:unhideWhenUsed="0"/>
+    <w:lsdException w:name="List 5" w:semiHidden="0" w:unhideWhenUsed="0"/>
+    <w:lsdException w:name="Title" w:semiHidden="0" w:unhideWhenUsed="0" w:qFormat="1"/>
+    <w:lsdException w:name="Subtitle" w:semiHidden="0" w:unhideWhenUsed="0" w:qFormat="1"/>
+    <w:lsdException w:name="Salutation" w:semiHidden="0" w:unhideWhenUsed="0"/>
+    <w:lsdException w:name="Date" w:semiHidden="0" w:unhideWhenUsed="0"/>
+    <w:lsdException w:name="Body Text First Indent" w:semiHidden="0" w:unhideWhenUsed="0"/>
+    <w:lsdException w:name="Hyperlink" w:uiPriority="99"/>
+    <w:lsdException w:name="Strong" w:semiHidden="0" w:unhideWhenUsed="0" w:qFormat="1"/>
+    <w:lsdException w:name="Emphasis" w:semiHidden="0" w:unhideWhenUsed="0" w:qFormat="1"/>
+    <w:lsdException w:name="Table Grid" w:semiHidden="0" w:uiPriority="39" w:unhideWhenUsed="0"/>
+    <w:lsdException w:name="Note Level 1" w:semiHidden="0" w:unhideWhenUsed="0"/>
+    <w:lsdException w:name="Note Level 2" w:semiHidden="0" w:unhideWhenUsed="0"/>
+    <w:lsdException w:name="Note Level 3" w:semiHidden="0" w:unhideWhenUsed="0"/>
+    <w:lsdException w:name="Note Level 4" w:semiHidden="0" w:unhideWhenUsed="0"/>
+    <w:lsdException w:name="Note Level 5" w:semiHidden="0" w:unhideWhenUsed="0"/>
+    <w:lsdException w:name="Note Level 6" w:semiHidden="0" w:unhideWhenUsed="0"/>
+    <w:lsdException w:name="Note Level 7" w:semiHidden="0" w:unhideWhenUsed="0"/>
+    <w:lsdException w:name="Note Level 8" w:semiHidden="0" w:unhideWhenUsed="0"/>
+    <w:lsdException w:name="Note Level 9" w:semiHidden="0" w:unhideWhenUsed="0"/>
+    <w:lsdException w:name="Placeholder Text" w:uiPriority="99" w:unhideWhenUsed="0"/>
+    <w:lsdException w:name="No Spacing" w:semiHidden="0" w:uiPriority="1" w:unhideWhenUsed="0" w:qFormat="1"/>
+    <w:lsdException w:name="Light Shading" w:semiHidden="0" w:uiPriority="60" w:unhideWhenUsed="0"/>
+    <w:lsdException w:name="Light List" w:semiHidden="0" w:uiPriority="61" w:unhideWhenUsed="0"/>
+    <w:lsdException w:name="Light Grid" w:semiHidden="0" w:uiPriority="62" w:unhideWhenUsed="0"/>
+    <w:lsdException w:name="Medium Shading 1" w:semiHidden="0" w:uiPriority="63" w:unhideWhenUsed="0"/>
+    <w:lsdException w:name="Medium Shading 2" w:semiHidden="0" w:uiPriority="64" w:unhideWhenUsed="0"/>
+    <w:lsdException w:name="Medium List 1" w:semiHidden="0" w:uiPriority="65" w:unhideWhenUsed="0"/>
+    <w:lsdException w:name="Medium List 2" w:semiHidden="0" w:uiPriority="66" w:unhideWhenUsed="0"/>
+    <w:lsdException w:name="Medium Grid 1" w:semiHidden="0" w:uiPriority="67" w:unhideWhenUsed="0"/>
+    <w:lsdException w:name="Medium Grid 2" w:semiHidden="0" w:uiPriority="68" w:unhideWhenUsed="0"/>
+    <w:lsdException w:name="Medium Grid 3" w:semiHidden="0" w:uiPriority="69" w:unhideWhenUsed="0"/>
+    <w:lsdException w:name="Dark List" w:semiHidden="0" w:uiPriority="70" w:unhideWhenUsed="0"/>
+    <w:lsdException w:name="Colorful Shading" w:semiHidden="0" w:uiPriority="71" w:unhideWhenUsed="0"/>
+    <w:lsdException w:name="Colorful List" w:semiHidden="0" w:uiPriority="72" w:unhideWhenUsed="0"/>
+    <w:lsdException w:name="Colorful Grid" w:semiHidden="0" w:uiPriority="73" w:unhideWhenUsed="0"/>
+    <w:lsdException w:name="Light Shading Accent 1" w:semiHidden="0" w:uiPriority="60" w:unhideWhenUsed="0"/>
+    <w:lsdException w:name="Light List Accent 1" w:semiHidden="0" w:uiPriority="61" w:unhideWhenUsed="0"/>
+    <w:lsdException w:name="Light Grid Accent 1" w:semiHidden="0" w:uiPriority="62" w:unhideWhenUsed="0"/>
+    <w:lsdException w:name="Medium Shading 1 Accent 1" w:semiHidden="0" w:uiPriority="63" w:unhideWhenUsed="0"/>
+    <w:lsdException w:name="Medium Shading 2 Accent 1" w:semiHidden="0" w:uiPriority="64" w:unhideWhenUsed="0"/>
+    <w:lsdException w:name="Medium List 1 Accent 1" w:semiHidden="0" w:uiPriority="65" w:unhideWhenUsed="0"/>
+    <w:lsdException w:name="Revision" w:uiPriority="99" w:unhideWhenUsed="0"/>
+    <w:lsdException w:name="List Paragraph" w:semiHidden="0" w:uiPriority="34" w:unhideWhenUsed="0" w:qFormat="1"/>
+    <w:lsdException w:name="Quote" w:semiHidden="0" w:uiPriority="29" w:unhideWhenUsed="0" w:qFormat="1"/>
+    <w:lsdException w:name="Intense Quote" w:semiHidden="0" w:uiPriority="30" w:unhideWhenUsed="0" w:qFormat="1"/>
+    <w:lsdException w:name="Medium List 2 Accent 1" w:semiHidden="0" w:uiPriority="66" w:unhideWhenUsed="0"/>
+    <w:lsdException w:name="Medium Grid 1 Accent 1" w:semiHidden="0" w:uiPriority="67" w:unhideWhenUsed="0"/>
+    <w:lsdException w:name="Medium Grid 2 Accent 1" w:semiHidden="0" w:uiPriority="68" w:unhideWhenUsed="0"/>
+    <w:lsdException w:name="Medium Grid 3 Accent 1" w:semiHidden="0" w:uiPriority="69" w:unhideWhenUsed="0"/>
+    <w:lsdException w:name="Dark List Accent 1" w:semiHidden="0" w:uiPriority="70" w:unhideWhenUsed="0"/>
+    <w:lsdException w:name="Colorful Shading Accent 1" w:semiHidden="0" w:uiPriority="71" w:unhideWhenUsed="0"/>
+    <w:lsdException w:name="Colorful List Accent 1" w:semiHidden="0" w:uiPriority="72" w:unhideWhenUsed="0"/>
+    <w:lsdException w:name="Colorful Grid Accent 1" w:semiHidden="0" w:uiPriority="73" w:unhideWhenUsed="0"/>
+    <w:lsdException w:name="Light Shading Accent 2" w:semiHidden="0" w:uiPriority="60" w:unhideWhenUsed="0"/>
+    <w:lsdException w:name="Light List Accent 2" w:semiHidden="0" w:uiPriority="61" w:unhideWhenUsed="0"/>
+    <w:lsdException w:name="Light Grid Accent 2" w:semiHidden="0" w:uiPriority="62" w:unhideWhenUsed="0"/>
+    <w:lsdException w:name="Medium Shading 1 Accent 2" w:semiHidden="0" w:uiPriority="63" w:unhideWhenUsed="0"/>
+    <w:lsdException w:name="Medium Shading 2 Accent 2" w:semiHidden="0" w:uiPriority="64" w:unhideWhenUsed="0"/>
+    <w:lsdException w:name="Medium List 1 Accent 2" w:semiHidden="0" w:uiPriority="65" w:unhideWhenUsed="0"/>
+    <w:lsdException w:name="Medium List 2 Accent 2" w:semiHidden="0" w:uiPriority="66" w:unhideWhenUsed="0"/>
+    <w:lsdException w:name="Medium Grid 1 Accent 2" w:semiHidden="0" w:uiPriority="67" w:unhideWhenUsed="0"/>
+    <w:lsdException w:name="Medium Grid 2 Accent 2" w:semiHidden="0" w:uiPriority="68" w:unhideWhenUsed="0"/>
+    <w:lsdException w:name="Medium Grid 3 Accent 2" w:semiHidden="0" w:uiPriority="69" w:unhideWhenUsed="0"/>
+    <w:lsdException w:name="Dark List Accent 2" w:semiHidden="0" w:uiPriority="70" w:unhideWhenUsed="0"/>
+    <w:lsdException w:name="Colorful Shading Accent 2" w:semiHidden="0" w:uiPriority="71" w:unhideWhenUsed="0"/>
+    <w:lsdException w:name="Colorful List Accent 2" w:semiHidden="0" w:uiPriority="72" w:unhideWhenUsed="0"/>
+    <w:lsdException w:name="Colorful Grid Accent 2" w:semiHidden="0" w:uiPriority="73" w:unhideWhenUsed="0"/>
+    <w:lsdException w:name="Light Shading Accent 3" w:semiHidden="0" w:uiPriority="60" w:unhideWhenUsed="0"/>
+    <w:lsdException w:name="Light List Accent 3" w:semiHidden="0" w:uiPriority="61" w:unhideWhenUsed="0"/>
+    <w:lsdException w:name="Light Grid Accent 3" w:semiHidden="0" w:uiPriority="62" w:unhideWhenUsed="0"/>
+    <w:lsdException w:name="Medium Shading 1 Accent 3" w:semiHidden="0" w:uiPriority="63" w:unhideWhenUsed="0"/>
+    <w:lsdException w:name="Medium Shading 2 Accent 3" w:semiHidden="0" w:uiPriority="64" w:unhideWhenUsed="0"/>
+    <w:lsdException w:name="Medium List 1 Accent 3" w:semiHidden="0" w:uiPriority="65" w:unhideWhenUsed="0"/>
+    <w:lsdException w:name="Medium List 2 Accent 3" w:semiHidden="0" w:uiPriority="66" w:unhideWhenUsed="0"/>
+    <w:lsdException w:name="Medium Grid 1 Accent 3" w:semiHidden="0" w:uiPriority="67" w:unhideWhenUsed="0"/>
+    <w:lsdException w:name="Medium Grid 2 Accent 3" w:semiHidden="0" w:uiPriority="68" w:unhideWhenUsed="0"/>
+    <w:lsdException w:name="Medium Grid 3 Accent 3" w:semiHidden="0" w:uiPriority="69" w:unhideWhenUsed="0"/>
+    <w:lsdException w:name="Dark List Accent 3" w:semiHidden="0" w:uiPriority="70" w:unhideWhenUsed="0"/>
+    <w:lsdException w:name="Colorful Shading Accent 3" w:semiHidden="0" w:uiPriority="71" w:unhideWhenUsed="0"/>
+    <w:lsdException w:name="Colorful List Accent 3" w:semiHidden="0" w:uiPriority="72" w:unhideWhenUsed="0"/>
+    <w:lsdException w:name="Colorful Grid Accent 3" w:semiHidden="0" w:uiPriority="73" w:unhideWhenUsed="0"/>
+    <w:lsdException w:name="Light Shading Accent 4" w:semiHidden="0" w:uiPriority="60" w:unhideWhenUsed="0"/>
+    <w:lsdException w:name="Light List Accent 4" w:semiHidden="0" w:uiPriority="61" w:unhideWhenUsed="0"/>
+    <w:lsdException w:name="Light Grid Accent 4" w:semiHidden="0" w:uiPriority="62" w:unhideWhenUsed="0"/>
+    <w:lsdException w:name="Medium Shading 1 Accent 4" w:semiHidden="0" w:uiPriority="63" w:unhideWhenUsed="0"/>
+    <w:lsdException w:name="Medium Shading 2 Accent 4" w:semiHidden="0" w:uiPriority="64" w:unhideWhenUsed="0"/>
+    <w:lsdException w:name="Medium List 1 Accent 4" w:semiHidden="0" w:uiPriority="65" w:unhideWhenUsed="0"/>
+    <w:lsdException w:name="Medium List 2 Accent 4" w:semiHidden="0" w:uiPriority="66" w:unhideWhenUsed="0"/>
+    <w:lsdException w:name="Medium Grid 1 Accent 4" w:semiHidden="0" w:uiPriority="67" w:unhideWhenUsed="0"/>
+    <w:lsdException w:name="Medium Grid 2 Accent 4" w:semiHidden="0" w:uiPriority="68" w:unhideWhenUsed="0"/>
+    <w:lsdException w:name="Medium Grid 3 Accent 4" w:semiHidden="0" w:uiPriority="69" w:unhideWhenUsed="0"/>
+    <w:lsdException w:name="Dark List Accent 4" w:semiHidden="0" w:uiPriority="70" w:unhideWhenUsed="0"/>
+    <w:lsdException w:name="Colorful Shading Accent 4" w:semiHidden="0" w:uiPriority="71" w:unhideWhenUsed="0"/>
+    <w:lsdException w:name="Colorful List Accent 4" w:semiHidden="0" w:uiPriority="72" w:unhideWhenUsed="0"/>
+    <w:lsdException w:name="Colorful Grid Accent 4" w:semiHidden="0" w:uiPriority="73" w:unhideWhenUsed="0"/>
+    <w:lsdException w:name="Light Shading Accent 5" w:semiHidden="0" w:uiPriority="60" w:unhideWhenUsed="0"/>
+    <w:lsdException w:name="Light List Accent 5" w:semiHidden="0" w:uiPriority="61" w:unhideWhenUsed="0"/>
+    <w:lsdException w:name="Light Grid Accent 5" w:semiHidden="0" w:uiPriority="62" w:unhideWhenUsed="0"/>
+    <w:lsdException w:name="Medium Shading 1 Accent 5" w:semiHidden="0" w:uiPriority="63" w:unhideWhenUsed="0"/>
+    <w:lsdException w:name="Medium Shading 2 Accent 5" w:semiHidden="0" w:uiPriority="64" w:unhideWhenUsed="0"/>
+    <w:lsdException w:name="Medium List 1 Accent 5" w:semiHidden="0" w:uiPriority="65" w:unhideWhenUsed="0"/>
+    <w:lsdException w:name="Medium List 2 Accent 5" w:semiHidden="0" w:uiPriority="66" w:unhideWhenUsed="0"/>
+    <w:lsdException w:name="Medium Grid 1 Accent 5" w:semiHidden="0" w:uiPriority="67" w:unhideWhenUsed="0"/>
+    <w:lsdException w:name="Medium Grid 2 Accent 5" w:semiHidden="0" w:uiPriority="68" w:unhideWhenUsed="0"/>
+    <w:lsdException w:name="Medium Grid 3 Accent 5" w:semiHidden="0" w:uiPriority="69" w:unhideWhenUsed="0"/>
+    <w:lsdException w:name="Dark List Accent 5" w:semiHidden="0" w:uiPriority="70" w:unhideWhenUsed="0"/>
+    <w:lsdException w:name="Colorful Shading Accent 5" w:semiHidden="0" w:uiPriority="71" w:unhideWhenUsed="0"/>
+    <w:lsdException w:name="Colorful List Accent 5" w:semiHidden="0" w:uiPriority="72" w:unhideWhenUsed="0"/>
+    <w:lsdException w:name="Colorful Grid Accent 5" w:semiHidden="0" w:uiPriority="73" w:unhideWhenUsed="0"/>
+    <w:lsdException w:name="Light Shading Accent 6" w:semiHidden="0" w:uiPriority="60" w:unhideWhenUsed="0"/>
+    <w:lsdException w:name="Light List Accent 6" w:semiHidden="0" w:uiPriority="61" w:unhideWhenUsed="0"/>
+    <w:lsdException w:name="Light Grid Accent 6" w:semiHidden="0" w:uiPriority="62" w:unhideWhenUsed="0"/>
+    <w:lsdException w:name="Medium Shading 1 Accent 6" w:semiHidden="0" w:uiPriority="63" w:unhideWhenUsed="0"/>
+    <w:lsdException w:name="Medium Shading 2 Accent 6" w:semiHidden="0" w:uiPriority="64" w:unhideWhenUsed="0"/>
+    <w:lsdException w:name="Medium List 1 Accent 6" w:semiHidden="0" w:uiPriority="65" w:unhideWhenUsed="0"/>
+    <w:lsdException w:name="Medium List 2 Accent 6" w:semiHidden="0" w:uiPriority="66" w:unhideWhenUsed="0"/>
+    <w:lsdException w:name="Medium Grid 1 Accent 6" w:semiHidden="0" w:uiPriority="67" w:unhideWhenUsed="0"/>
+    <w:lsdException w:name="Medium Grid 2 Accent 6" w:semiHidden="0" w:uiPriority="68" w:unhideWhenUsed="0"/>
+    <w:lsdException w:name="Medium Grid 3 Accent 6" w:semiHidden="0" w:uiPriority="69" w:unhideWhenUsed="0"/>
+    <w:lsdException w:name="Dark List Accent 6" w:semiHidden="0" w:uiPriority="70" w:unhideWhenUsed="0"/>
+    <w:lsdException w:name="Colorful Shading Accent 6" w:semiHidden="0" w:uiPriority="71" w:unhideWhenUsed="0"/>
+    <w:lsdException w:name="Colorful List Accent 6" w:semiHidden="0" w:uiPriority="72" w:unhideWhenUsed="0"/>
+    <w:lsdException w:name="Colorful Grid Accent 6" w:semiHidden="0" w:uiPriority="73" w:unhideWhenUsed="0"/>
+    <w:lsdException w:name="Subtle Emphasis" w:semiHidden="0" w:uiPriority="19" w:unhideWhenUsed="0" w:qFormat="1"/>
+    <w:lsdException w:name="Intense Emphasis" w:semiHidden="0" w:uiPriority="21" w:unhideWhenUsed="0" w:qFormat="1"/>
+    <w:lsdException w:name="Subtle Reference" w:semiHidden="0" w:uiPriority="31" w:unhideWhenUsed="0" w:qFormat="1"/>
+    <w:lsdException w:name="Intense Reference" w:semiHidden="0" w:uiPriority="32" w:unhideWhenUsed="0" w:qFormat="1"/>
+    <w:lsdException w:name="Book Title" w:semiHidden="0" w:uiPriority="33" w:unhideWhenUsed="0" w:qFormat="1"/>
+    <w:lsdException w:name="Bibliography" w:uiPriority="37"/>
+    <w:lsdException w:name="TOC Heading" w:uiPriority="39" w:qFormat="1"/>
   </w:latentStyles>
   <w:style w:type="paragraph" w:default="1" w:styleId="Normal">
     <w:name w:val="Normal"/>
@@ -15492,6 +14834,7 @@
     <w:uiPriority w:val="39"/>
     <w:rsid w:val="00371B8C"/>
     <w:tblPr>
+      <w:tblInd w:w="0" w:type="dxa"/>
       <w:tblBorders>
         <w:top w:val="single" w:sz="4" w:space="0" w:color="auto"/>
         <w:left w:val="single" w:sz="4" w:space="0" w:color="auto"/>
@@ -15500,6 +14843,877 @@
         <w:insideH w:val="single" w:sz="4" w:space="0" w:color="auto"/>
         <w:insideV w:val="single" w:sz="4" w:space="0" w:color="auto"/>
       </w:tblBorders>
+      <w:tblCellMar>
+        <w:top w:w="0" w:type="dxa"/>
+        <w:left w:w="108" w:type="dxa"/>
+        <w:bottom w:w="0" w:type="dxa"/>
+        <w:right w:w="108" w:type="dxa"/>
+      </w:tblCellMar>
+    </w:tblPr>
+  </w:style>
+  <w:style w:type="character" w:styleId="PlaceholderText">
+    <w:name w:val="Placeholder Text"/>
+    <w:basedOn w:val="DefaultParagraphFont"/>
+    <w:uiPriority w:val="99"/>
+    <w:semiHidden/>
+    <w:rsid w:val="00B035BB"/>
+    <w:rPr>
+      <w:color w:val="808080"/>
+    </w:rPr>
+  </w:style>
+  <w:style w:type="paragraph" w:styleId="ListParagraph">
+    <w:name w:val="List Paragraph"/>
+    <w:basedOn w:val="Normal"/>
+    <w:uiPriority w:val="34"/>
+    <w:qFormat/>
+    <w:rsid w:val="00C947B3"/>
+    <w:pPr>
+      <w:ind w:left="720"/>
+      <w:contextualSpacing/>
+    </w:pPr>
+  </w:style>
+</w:styles>
+</file>
+
+<file path=word/stylesWithEffects.xml><?xml version="1.0" encoding="utf-8"?>
+<w:styles xmlns:wpc="http://schemas.microsoft.com/office/word/2010/wordprocessingCanvas" xmlns:mo="http://schemas.microsoft.com/office/mac/office/2008/main" xmlns:mc="http://schemas.openxmlformats.org/markup-compatibility/2006" xmlns:mv="urn:schemas-microsoft-com:mac:vml" xmlns:o="urn:schemas-microsoft-com:office:office" xmlns:r="http://schemas.openxmlformats.org/officeDocument/2006/relationships" xmlns:m="http://schemas.openxmlformats.org/officeDocument/2006/math" xmlns:v="urn:schemas-microsoft-com:vml" xmlns:wp14="http://schemas.microsoft.com/office/word/2010/wordprocessingDrawing" xmlns:wp="http://schemas.openxmlformats.org/drawingml/2006/wordprocessingDrawing" xmlns:w10="urn:schemas-microsoft-com:office:word" xmlns:w="http://schemas.openxmlformats.org/wordprocessingml/2006/main" xmlns:w14="http://schemas.microsoft.com/office/word/2010/wordml" xmlns:wpg="http://schemas.microsoft.com/office/word/2010/wordprocessingGroup" xmlns:wpi="http://schemas.microsoft.com/office/word/2010/wordprocessingInk" xmlns:wne="http://schemas.microsoft.com/office/word/2006/wordml" xmlns:wps="http://schemas.microsoft.com/office/word/2010/wordprocessingShape" mc:Ignorable="w14 wp14">
+  <w:docDefaults>
+    <w:rPrDefault>
+      <w:rPr>
+        <w:rFonts w:ascii="Times New Roman" w:eastAsia="Times New Roman" w:hAnsi="Times New Roman" w:cs="Times New Roman"/>
+        <w:lang w:val="en-US" w:eastAsia="en-US" w:bidi="ar-SA"/>
+      </w:rPr>
+    </w:rPrDefault>
+    <w:pPrDefault/>
+  </w:docDefaults>
+  <w:latentStyles w:defLockedState="0" w:defUIPriority="0" w:defSemiHidden="1" w:defUnhideWhenUsed="1" w:defQFormat="0" w:count="276">
+    <w:lsdException w:name="Normal" w:semiHidden="0" w:unhideWhenUsed="0" w:qFormat="1"/>
+    <w:lsdException w:name="heading 1" w:semiHidden="0" w:unhideWhenUsed="0" w:qFormat="1"/>
+    <w:lsdException w:name="heading 2" w:semiHidden="0" w:unhideWhenUsed="0" w:qFormat="1"/>
+    <w:lsdException w:name="heading 3" w:semiHidden="0" w:unhideWhenUsed="0" w:qFormat="1"/>
+    <w:lsdException w:name="heading 4" w:semiHidden="0" w:unhideWhenUsed="0" w:qFormat="1"/>
+    <w:lsdException w:name="heading 5" w:semiHidden="0" w:unhideWhenUsed="0" w:qFormat="1"/>
+    <w:lsdException w:name="heading 6" w:semiHidden="0" w:unhideWhenUsed="0" w:qFormat="1"/>
+    <w:lsdException w:name="heading 7" w:qFormat="1"/>
+    <w:lsdException w:name="heading 8" w:qFormat="1"/>
+    <w:lsdException w:name="heading 9" w:qFormat="1"/>
+    <w:lsdException w:name="toc 1" w:uiPriority="39"/>
+    <w:lsdException w:name="toc 2" w:uiPriority="39"/>
+    <w:lsdException w:name="toc 3" w:uiPriority="39"/>
+    <w:lsdException w:name="caption" w:qFormat="1"/>
+    <w:lsdException w:name="List Number" w:semiHidden="0" w:unhideWhenUsed="0"/>
+    <w:lsdException w:name="List 4" w:semiHidden="0" w:unhideWhenUsed="0"/>
+    <w:lsdException w:name="List 5" w:semiHidden="0" w:unhideWhenUsed="0"/>
+    <w:lsdException w:name="Title" w:semiHidden="0" w:unhideWhenUsed="0" w:qFormat="1"/>
+    <w:lsdException w:name="Subtitle" w:semiHidden="0" w:unhideWhenUsed="0" w:qFormat="1"/>
+    <w:lsdException w:name="Salutation" w:semiHidden="0" w:unhideWhenUsed="0"/>
+    <w:lsdException w:name="Date" w:semiHidden="0" w:unhideWhenUsed="0"/>
+    <w:lsdException w:name="Body Text First Indent" w:semiHidden="0" w:unhideWhenUsed="0"/>
+    <w:lsdException w:name="Hyperlink" w:uiPriority="99"/>
+    <w:lsdException w:name="Strong" w:semiHidden="0" w:unhideWhenUsed="0" w:qFormat="1"/>
+    <w:lsdException w:name="Emphasis" w:semiHidden="0" w:unhideWhenUsed="0" w:qFormat="1"/>
+    <w:lsdException w:name="Table Grid" w:semiHidden="0" w:uiPriority="39" w:unhideWhenUsed="0"/>
+    <w:lsdException w:name="Note Level 1" w:semiHidden="0" w:unhideWhenUsed="0"/>
+    <w:lsdException w:name="Note Level 2" w:semiHidden="0" w:unhideWhenUsed="0"/>
+    <w:lsdException w:name="Note Level 3" w:semiHidden="0" w:unhideWhenUsed="0"/>
+    <w:lsdException w:name="Note Level 4" w:semiHidden="0" w:unhideWhenUsed="0"/>
+    <w:lsdException w:name="Note Level 5" w:semiHidden="0" w:unhideWhenUsed="0"/>
+    <w:lsdException w:name="Note Level 6" w:semiHidden="0" w:unhideWhenUsed="0"/>
+    <w:lsdException w:name="Note Level 7" w:semiHidden="0" w:unhideWhenUsed="0"/>
+    <w:lsdException w:name="Note Level 8" w:semiHidden="0" w:unhideWhenUsed="0"/>
+    <w:lsdException w:name="Note Level 9" w:semiHidden="0" w:unhideWhenUsed="0"/>
+    <w:lsdException w:name="Placeholder Text" w:uiPriority="99" w:unhideWhenUsed="0"/>
+    <w:lsdException w:name="No Spacing" w:semiHidden="0" w:uiPriority="1" w:unhideWhenUsed="0" w:qFormat="1"/>
+    <w:lsdException w:name="Light Shading" w:semiHidden="0" w:uiPriority="60" w:unhideWhenUsed="0"/>
+    <w:lsdException w:name="Light List" w:semiHidden="0" w:uiPriority="61" w:unhideWhenUsed="0"/>
+    <w:lsdException w:name="Light Grid" w:semiHidden="0" w:uiPriority="62" w:unhideWhenUsed="0"/>
+    <w:lsdException w:name="Medium Shading 1" w:semiHidden="0" w:uiPriority="63" w:unhideWhenUsed="0"/>
+    <w:lsdException w:name="Medium Shading 2" w:semiHidden="0" w:uiPriority="64" w:unhideWhenUsed="0"/>
+    <w:lsdException w:name="Medium List 1" w:semiHidden="0" w:uiPriority="65" w:unhideWhenUsed="0"/>
+    <w:lsdException w:name="Medium List 2" w:semiHidden="0" w:uiPriority="66" w:unhideWhenUsed="0"/>
+    <w:lsdException w:name="Medium Grid 1" w:semiHidden="0" w:uiPriority="67" w:unhideWhenUsed="0"/>
+    <w:lsdException w:name="Medium Grid 2" w:semiHidden="0" w:uiPriority="68" w:unhideWhenUsed="0"/>
+    <w:lsdException w:name="Medium Grid 3" w:semiHidden="0" w:uiPriority="69" w:unhideWhenUsed="0"/>
+    <w:lsdException w:name="Dark List" w:semiHidden="0" w:uiPriority="70" w:unhideWhenUsed="0"/>
+    <w:lsdException w:name="Colorful Shading" w:semiHidden="0" w:uiPriority="71" w:unhideWhenUsed="0"/>
+    <w:lsdException w:name="Colorful List" w:semiHidden="0" w:uiPriority="72" w:unhideWhenUsed="0"/>
+    <w:lsdException w:name="Colorful Grid" w:semiHidden="0" w:uiPriority="73" w:unhideWhenUsed="0"/>
+    <w:lsdException w:name="Light Shading Accent 1" w:semiHidden="0" w:uiPriority="60" w:unhideWhenUsed="0"/>
+    <w:lsdException w:name="Light List Accent 1" w:semiHidden="0" w:uiPriority="61" w:unhideWhenUsed="0"/>
+    <w:lsdException w:name="Light Grid Accent 1" w:semiHidden="0" w:uiPriority="62" w:unhideWhenUsed="0"/>
+    <w:lsdException w:name="Medium Shading 1 Accent 1" w:semiHidden="0" w:uiPriority="63" w:unhideWhenUsed="0"/>
+    <w:lsdException w:name="Medium Shading 2 Accent 1" w:semiHidden="0" w:uiPriority="64" w:unhideWhenUsed="0"/>
+    <w:lsdException w:name="Medium List 1 Accent 1" w:semiHidden="0" w:uiPriority="65" w:unhideWhenUsed="0"/>
+    <w:lsdException w:name="Revision" w:uiPriority="99" w:unhideWhenUsed="0"/>
+    <w:lsdException w:name="List Paragraph" w:semiHidden="0" w:uiPriority="34" w:unhideWhenUsed="0" w:qFormat="1"/>
+    <w:lsdException w:name="Quote" w:semiHidden="0" w:uiPriority="29" w:unhideWhenUsed="0" w:qFormat="1"/>
+    <w:lsdException w:name="Intense Quote" w:semiHidden="0" w:uiPriority="30" w:unhideWhenUsed="0" w:qFormat="1"/>
+    <w:lsdException w:name="Medium List 2 Accent 1" w:semiHidden="0" w:uiPriority="66" w:unhideWhenUsed="0"/>
+    <w:lsdException w:name="Medium Grid 1 Accent 1" w:semiHidden="0" w:uiPriority="67" w:unhideWhenUsed="0"/>
+    <w:lsdException w:name="Medium Grid 2 Accent 1" w:semiHidden="0" w:uiPriority="68" w:unhideWhenUsed="0"/>
+    <w:lsdException w:name="Medium Grid 3 Accent 1" w:semiHidden="0" w:uiPriority="69" w:unhideWhenUsed="0"/>
+    <w:lsdException w:name="Dark List Accent 1" w:semiHidden="0" w:uiPriority="70" w:unhideWhenUsed="0"/>
+    <w:lsdException w:name="Colorful Shading Accent 1" w:semiHidden="0" w:uiPriority="71" w:unhideWhenUsed="0"/>
+    <w:lsdException w:name="Colorful List Accent 1" w:semiHidden="0" w:uiPriority="72" w:unhideWhenUsed="0"/>
+    <w:lsdException w:name="Colorful Grid Accent 1" w:semiHidden="0" w:uiPriority="73" w:unhideWhenUsed="0"/>
+    <w:lsdException w:name="Light Shading Accent 2" w:semiHidden="0" w:uiPriority="60" w:unhideWhenUsed="0"/>
+    <w:lsdException w:name="Light List Accent 2" w:semiHidden="0" w:uiPriority="61" w:unhideWhenUsed="0"/>
+    <w:lsdException w:name="Light Grid Accent 2" w:semiHidden="0" w:uiPriority="62" w:unhideWhenUsed="0"/>
+    <w:lsdException w:name="Medium Shading 1 Accent 2" w:semiHidden="0" w:uiPriority="63" w:unhideWhenUsed="0"/>
+    <w:lsdException w:name="Medium Shading 2 Accent 2" w:semiHidden="0" w:uiPriority="64" w:unhideWhenUsed="0"/>
+    <w:lsdException w:name="Medium List 1 Accent 2" w:semiHidden="0" w:uiPriority="65" w:unhideWhenUsed="0"/>
+    <w:lsdException w:name="Medium List 2 Accent 2" w:semiHidden="0" w:uiPriority="66" w:unhideWhenUsed="0"/>
+    <w:lsdException w:name="Medium Grid 1 Accent 2" w:semiHidden="0" w:uiPriority="67" w:unhideWhenUsed="0"/>
+    <w:lsdException w:name="Medium Grid 2 Accent 2" w:semiHidden="0" w:uiPriority="68" w:unhideWhenUsed="0"/>
+    <w:lsdException w:name="Medium Grid 3 Accent 2" w:semiHidden="0" w:uiPriority="69" w:unhideWhenUsed="0"/>
+    <w:lsdException w:name="Dark List Accent 2" w:semiHidden="0" w:uiPriority="70" w:unhideWhenUsed="0"/>
+    <w:lsdException w:name="Colorful Shading Accent 2" w:semiHidden="0" w:uiPriority="71" w:unhideWhenUsed="0"/>
+    <w:lsdException w:name="Colorful List Accent 2" w:semiHidden="0" w:uiPriority="72" w:unhideWhenUsed="0"/>
+    <w:lsdException w:name="Colorful Grid Accent 2" w:semiHidden="0" w:uiPriority="73" w:unhideWhenUsed="0"/>
+    <w:lsdException w:name="Light Shading Accent 3" w:semiHidden="0" w:uiPriority="60" w:unhideWhenUsed="0"/>
+    <w:lsdException w:name="Light List Accent 3" w:semiHidden="0" w:uiPriority="61" w:unhideWhenUsed="0"/>
+    <w:lsdException w:name="Light Grid Accent 3" w:semiHidden="0" w:uiPriority="62" w:unhideWhenUsed="0"/>
+    <w:lsdException w:name="Medium Shading 1 Accent 3" w:semiHidden="0" w:uiPriority="63" w:unhideWhenUsed="0"/>
+    <w:lsdException w:name="Medium Shading 2 Accent 3" w:semiHidden="0" w:uiPriority="64" w:unhideWhenUsed="0"/>
+    <w:lsdException w:name="Medium List 1 Accent 3" w:semiHidden="0" w:uiPriority="65" w:unhideWhenUsed="0"/>
+    <w:lsdException w:name="Medium List 2 Accent 3" w:semiHidden="0" w:uiPriority="66" w:unhideWhenUsed="0"/>
+    <w:lsdException w:name="Medium Grid 1 Accent 3" w:semiHidden="0" w:uiPriority="67" w:unhideWhenUsed="0"/>
+    <w:lsdException w:name="Medium Grid 2 Accent 3" w:semiHidden="0" w:uiPriority="68" w:unhideWhenUsed="0"/>
+    <w:lsdException w:name="Medium Grid 3 Accent 3" w:semiHidden="0" w:uiPriority="69" w:unhideWhenUsed="0"/>
+    <w:lsdException w:name="Dark List Accent 3" w:semiHidden="0" w:uiPriority="70" w:unhideWhenUsed="0"/>
+    <w:lsdException w:name="Colorful Shading Accent 3" w:semiHidden="0" w:uiPriority="71" w:unhideWhenUsed="0"/>
+    <w:lsdException w:name="Colorful List Accent 3" w:semiHidden="0" w:uiPriority="72" w:unhideWhenUsed="0"/>
+    <w:lsdException w:name="Colorful Grid Accent 3" w:semiHidden="0" w:uiPriority="73" w:unhideWhenUsed="0"/>
+    <w:lsdException w:name="Light Shading Accent 4" w:semiHidden="0" w:uiPriority="60" w:unhideWhenUsed="0"/>
+    <w:lsdException w:name="Light List Accent 4" w:semiHidden="0" w:uiPriority="61" w:unhideWhenUsed="0"/>
+    <w:lsdException w:name="Light Grid Accent 4" w:semiHidden="0" w:uiPriority="62" w:unhideWhenUsed="0"/>
+    <w:lsdException w:name="Medium Shading 1 Accent 4" w:semiHidden="0" w:uiPriority="63" w:unhideWhenUsed="0"/>
+    <w:lsdException w:name="Medium Shading 2 Accent 4" w:semiHidden="0" w:uiPriority="64" w:unhideWhenUsed="0"/>
+    <w:lsdException w:name="Medium List 1 Accent 4" w:semiHidden="0" w:uiPriority="65" w:unhideWhenUsed="0"/>
+    <w:lsdException w:name="Medium List 2 Accent 4" w:semiHidden="0" w:uiPriority="66" w:unhideWhenUsed="0"/>
+    <w:lsdException w:name="Medium Grid 1 Accent 4" w:semiHidden="0" w:uiPriority="67" w:unhideWhenUsed="0"/>
+    <w:lsdException w:name="Medium Grid 2 Accent 4" w:semiHidden="0" w:uiPriority="68" w:unhideWhenUsed="0"/>
+    <w:lsdException w:name="Medium Grid 3 Accent 4" w:semiHidden="0" w:uiPriority="69" w:unhideWhenUsed="0"/>
+    <w:lsdException w:name="Dark List Accent 4" w:semiHidden="0" w:uiPriority="70" w:unhideWhenUsed="0"/>
+    <w:lsdException w:name="Colorful Shading Accent 4" w:semiHidden="0" w:uiPriority="71" w:unhideWhenUsed="0"/>
+    <w:lsdException w:name="Colorful List Accent 4" w:semiHidden="0" w:uiPriority="72" w:unhideWhenUsed="0"/>
+    <w:lsdException w:name="Colorful Grid Accent 4" w:semiHidden="0" w:uiPriority="73" w:unhideWhenUsed="0"/>
+    <w:lsdException w:name="Light Shading Accent 5" w:semiHidden="0" w:uiPriority="60" w:unhideWhenUsed="0"/>
+    <w:lsdException w:name="Light List Accent 5" w:semiHidden="0" w:uiPriority="61" w:unhideWhenUsed="0"/>
+    <w:lsdException w:name="Light Grid Accent 5" w:semiHidden="0" w:uiPriority="62" w:unhideWhenUsed="0"/>
+    <w:lsdException w:name="Medium Shading 1 Accent 5" w:semiHidden="0" w:uiPriority="63" w:unhideWhenUsed="0"/>
+    <w:lsdException w:name="Medium Shading 2 Accent 5" w:semiHidden="0" w:uiPriority="64" w:unhideWhenUsed="0"/>
+    <w:lsdException w:name="Medium List 1 Accent 5" w:semiHidden="0" w:uiPriority="65" w:unhideWhenUsed="0"/>
+    <w:lsdException w:name="Medium List 2 Accent 5" w:semiHidden="0" w:uiPriority="66" w:unhideWhenUsed="0"/>
+    <w:lsdException w:name="Medium Grid 1 Accent 5" w:semiHidden="0" w:uiPriority="67" w:unhideWhenUsed="0"/>
+    <w:lsdException w:name="Medium Grid 2 Accent 5" w:semiHidden="0" w:uiPriority="68" w:unhideWhenUsed="0"/>
+    <w:lsdException w:name="Medium Grid 3 Accent 5" w:semiHidden="0" w:uiPriority="69" w:unhideWhenUsed="0"/>
+    <w:lsdException w:name="Dark List Accent 5" w:semiHidden="0" w:uiPriority="70" w:unhideWhenUsed="0"/>
+    <w:lsdException w:name="Colorful Shading Accent 5" w:semiHidden="0" w:uiPriority="71" w:unhideWhenUsed="0"/>
+    <w:lsdException w:name="Colorful List Accent 5" w:semiHidden="0" w:uiPriority="72" w:unhideWhenUsed="0"/>
+    <w:lsdException w:name="Colorful Grid Accent 5" w:semiHidden="0" w:uiPriority="73" w:unhideWhenUsed="0"/>
+    <w:lsdException w:name="Light Shading Accent 6" w:semiHidden="0" w:uiPriority="60" w:unhideWhenUsed="0"/>
+    <w:lsdException w:name="Light List Accent 6" w:semiHidden="0" w:uiPriority="61" w:unhideWhenUsed="0"/>
+    <w:lsdException w:name="Light Grid Accent 6" w:semiHidden="0" w:uiPriority="62" w:unhideWhenUsed="0"/>
+    <w:lsdException w:name="Medium Shading 1 Accent 6" w:semiHidden="0" w:uiPriority="63" w:unhideWhenUsed="0"/>
+    <w:lsdException w:name="Medium Shading 2 Accent 6" w:semiHidden="0" w:uiPriority="64" w:unhideWhenUsed="0"/>
+    <w:lsdException w:name="Medium List 1 Accent 6" w:semiHidden="0" w:uiPriority="65" w:unhideWhenUsed="0"/>
+    <w:lsdException w:name="Medium List 2 Accent 6" w:semiHidden="0" w:uiPriority="66" w:unhideWhenUsed="0"/>
+    <w:lsdException w:name="Medium Grid 1 Accent 6" w:semiHidden="0" w:uiPriority="67" w:unhideWhenUsed="0"/>
+    <w:lsdException w:name="Medium Grid 2 Accent 6" w:semiHidden="0" w:uiPriority="68" w:unhideWhenUsed="0"/>
+    <w:lsdException w:name="Medium Grid 3 Accent 6" w:semiHidden="0" w:uiPriority="69" w:unhideWhenUsed="0"/>
+    <w:lsdException w:name="Dark List Accent 6" w:semiHidden="0" w:uiPriority="70" w:unhideWhenUsed="0"/>
+    <w:lsdException w:name="Colorful Shading Accent 6" w:semiHidden="0" w:uiPriority="71" w:unhideWhenUsed="0"/>
+    <w:lsdException w:name="Colorful List Accent 6" w:semiHidden="0" w:uiPriority="72" w:unhideWhenUsed="0"/>
+    <w:lsdException w:name="Colorful Grid Accent 6" w:semiHidden="0" w:uiPriority="73" w:unhideWhenUsed="0"/>
+    <w:lsdException w:name="Subtle Emphasis" w:semiHidden="0" w:uiPriority="19" w:unhideWhenUsed="0" w:qFormat="1"/>
+    <w:lsdException w:name="Intense Emphasis" w:semiHidden="0" w:uiPriority="21" w:unhideWhenUsed="0" w:qFormat="1"/>
+    <w:lsdException w:name="Subtle Reference" w:semiHidden="0" w:uiPriority="31" w:unhideWhenUsed="0" w:qFormat="1"/>
+    <w:lsdException w:name="Intense Reference" w:semiHidden="0" w:uiPriority="32" w:unhideWhenUsed="0" w:qFormat="1"/>
+    <w:lsdException w:name="Book Title" w:semiHidden="0" w:uiPriority="33" w:unhideWhenUsed="0" w:qFormat="1"/>
+    <w:lsdException w:name="Bibliography" w:uiPriority="37"/>
+    <w:lsdException w:name="TOC Heading" w:uiPriority="39" w:qFormat="1"/>
+  </w:latentStyles>
+  <w:style w:type="paragraph" w:default="1" w:styleId="Normal">
+    <w:name w:val="Normal"/>
+    <w:qFormat/>
+    <w:rsid w:val="00403293"/>
+    <w:pPr>
+      <w:ind w:firstLine="432"/>
+      <w:jc w:val="both"/>
+    </w:pPr>
+    <w:rPr>
+      <w:sz w:val="24"/>
+      <w:szCs w:val="24"/>
+    </w:rPr>
+  </w:style>
+  <w:style w:type="paragraph" w:styleId="Heading1">
+    <w:name w:val="heading 1"/>
+    <w:basedOn w:val="Normal"/>
+    <w:next w:val="Normal"/>
+    <w:qFormat/>
+    <w:rsid w:val="00616DD4"/>
+    <w:pPr>
+      <w:keepNext/>
+      <w:numPr>
+        <w:numId w:val="21"/>
+      </w:numPr>
+      <w:spacing w:before="240" w:after="60"/>
+      <w:outlineLvl w:val="0"/>
+    </w:pPr>
+    <w:rPr>
+      <w:b/>
+      <w:bCs/>
+      <w:kern w:val="32"/>
+      <w:sz w:val="28"/>
+      <w:szCs w:val="32"/>
+    </w:rPr>
+  </w:style>
+  <w:style w:type="paragraph" w:styleId="Heading2">
+    <w:name w:val="heading 2"/>
+    <w:basedOn w:val="Normal"/>
+    <w:next w:val="Normal"/>
+    <w:qFormat/>
+    <w:rsid w:val="00616DD4"/>
+    <w:pPr>
+      <w:keepNext/>
+      <w:numPr>
+        <w:ilvl w:val="1"/>
+        <w:numId w:val="21"/>
+      </w:numPr>
+      <w:spacing w:before="240" w:after="60"/>
+      <w:outlineLvl w:val="1"/>
+    </w:pPr>
+    <w:rPr>
+      <w:b/>
+      <w:bCs/>
+      <w:sz w:val="26"/>
+      <w:szCs w:val="28"/>
+    </w:rPr>
+  </w:style>
+  <w:style w:type="paragraph" w:styleId="Heading3">
+    <w:name w:val="heading 3"/>
+    <w:basedOn w:val="Normal"/>
+    <w:next w:val="Normal"/>
+    <w:qFormat/>
+    <w:rsid w:val="008A45DF"/>
+    <w:pPr>
+      <w:keepNext/>
+      <w:numPr>
+        <w:ilvl w:val="2"/>
+        <w:numId w:val="21"/>
+      </w:numPr>
+      <w:spacing w:before="240" w:after="60"/>
+      <w:outlineLvl w:val="2"/>
+    </w:pPr>
+    <w:rPr>
+      <w:b/>
+      <w:bCs/>
+      <w:szCs w:val="26"/>
+    </w:rPr>
+  </w:style>
+  <w:style w:type="paragraph" w:styleId="Heading4">
+    <w:name w:val="heading 4"/>
+    <w:basedOn w:val="Normal"/>
+    <w:next w:val="Normal"/>
+    <w:qFormat/>
+    <w:rsid w:val="008A45DF"/>
+    <w:pPr>
+      <w:keepNext/>
+      <w:numPr>
+        <w:ilvl w:val="3"/>
+        <w:numId w:val="21"/>
+      </w:numPr>
+      <w:spacing w:before="240" w:after="60"/>
+      <w:outlineLvl w:val="3"/>
+    </w:pPr>
+    <w:rPr>
+      <w:b/>
+      <w:bCs/>
+      <w:i/>
+      <w:szCs w:val="28"/>
+    </w:rPr>
+  </w:style>
+  <w:style w:type="paragraph" w:styleId="Heading5">
+    <w:name w:val="heading 5"/>
+    <w:basedOn w:val="Normal"/>
+    <w:next w:val="Normal"/>
+    <w:qFormat/>
+    <w:rsid w:val="008C09A9"/>
+    <w:pPr>
+      <w:numPr>
+        <w:ilvl w:val="4"/>
+        <w:numId w:val="21"/>
+      </w:numPr>
+      <w:spacing w:before="240" w:after="60"/>
+      <w:outlineLvl w:val="4"/>
+    </w:pPr>
+    <w:rPr>
+      <w:b/>
+      <w:bCs/>
+      <w:i/>
+      <w:iCs/>
+      <w:sz w:val="26"/>
+      <w:szCs w:val="26"/>
+    </w:rPr>
+  </w:style>
+  <w:style w:type="paragraph" w:styleId="Heading6">
+    <w:name w:val="heading 6"/>
+    <w:basedOn w:val="Normal"/>
+    <w:next w:val="Normal"/>
+    <w:qFormat/>
+    <w:rsid w:val="008C09A9"/>
+    <w:pPr>
+      <w:numPr>
+        <w:ilvl w:val="5"/>
+        <w:numId w:val="21"/>
+      </w:numPr>
+      <w:spacing w:before="240" w:after="60"/>
+      <w:outlineLvl w:val="5"/>
+    </w:pPr>
+    <w:rPr>
+      <w:b/>
+      <w:bCs/>
+      <w:sz w:val="22"/>
+      <w:szCs w:val="22"/>
+    </w:rPr>
+  </w:style>
+  <w:style w:type="paragraph" w:styleId="Heading7">
+    <w:name w:val="heading 7"/>
+    <w:basedOn w:val="Normal"/>
+    <w:next w:val="Normal"/>
+    <w:qFormat/>
+    <w:rsid w:val="008C09A9"/>
+    <w:pPr>
+      <w:numPr>
+        <w:ilvl w:val="6"/>
+        <w:numId w:val="21"/>
+      </w:numPr>
+      <w:spacing w:before="240" w:after="60"/>
+      <w:outlineLvl w:val="6"/>
+    </w:pPr>
+  </w:style>
+  <w:style w:type="paragraph" w:styleId="Heading8">
+    <w:name w:val="heading 8"/>
+    <w:basedOn w:val="Normal"/>
+    <w:next w:val="Normal"/>
+    <w:qFormat/>
+    <w:rsid w:val="008C09A9"/>
+    <w:pPr>
+      <w:numPr>
+        <w:ilvl w:val="7"/>
+        <w:numId w:val="21"/>
+      </w:numPr>
+      <w:spacing w:before="240" w:after="60"/>
+      <w:outlineLvl w:val="7"/>
+    </w:pPr>
+    <w:rPr>
+      <w:i/>
+      <w:iCs/>
+    </w:rPr>
+  </w:style>
+  <w:style w:type="paragraph" w:styleId="Heading9">
+    <w:name w:val="heading 9"/>
+    <w:basedOn w:val="Normal"/>
+    <w:next w:val="Normal"/>
+    <w:qFormat/>
+    <w:rsid w:val="008C09A9"/>
+    <w:pPr>
+      <w:numPr>
+        <w:ilvl w:val="8"/>
+        <w:numId w:val="21"/>
+      </w:numPr>
+      <w:spacing w:before="240" w:after="60"/>
+      <w:outlineLvl w:val="8"/>
+    </w:pPr>
+    <w:rPr>
+      <w:rFonts w:ascii="Arial" w:hAnsi="Arial" w:cs="Arial"/>
+      <w:sz w:val="22"/>
+      <w:szCs w:val="22"/>
+    </w:rPr>
+  </w:style>
+  <w:style w:type="character" w:default="1" w:styleId="DefaultParagraphFont">
+    <w:name w:val="Default Paragraph Font"/>
+    <w:uiPriority w:val="1"/>
+    <w:semiHidden/>
+    <w:unhideWhenUsed/>
+  </w:style>
+  <w:style w:type="table" w:default="1" w:styleId="TableNormal">
+    <w:name w:val="Normal Table"/>
+    <w:uiPriority w:val="99"/>
+    <w:semiHidden/>
+    <w:unhideWhenUsed/>
+    <w:tblPr>
+      <w:tblInd w:w="0" w:type="dxa"/>
+      <w:tblCellMar>
+        <w:top w:w="0" w:type="dxa"/>
+        <w:left w:w="108" w:type="dxa"/>
+        <w:bottom w:w="0" w:type="dxa"/>
+        <w:right w:w="108" w:type="dxa"/>
+      </w:tblCellMar>
+    </w:tblPr>
+  </w:style>
+  <w:style w:type="numbering" w:default="1" w:styleId="NoList">
+    <w:name w:val="No List"/>
+    <w:uiPriority w:val="99"/>
+    <w:semiHidden/>
+    <w:unhideWhenUsed/>
+  </w:style>
+  <w:style w:type="paragraph" w:styleId="BodyText">
+    <w:name w:val="Body Text"/>
+    <w:basedOn w:val="Normal"/>
+    <w:rsid w:val="008C09A9"/>
+    <w:pPr>
+      <w:autoSpaceDE w:val="0"/>
+      <w:autoSpaceDN w:val="0"/>
+      <w:adjustRightInd w:val="0"/>
+    </w:pPr>
+    <w:rPr>
+      <w:color w:val="000000"/>
+    </w:rPr>
+  </w:style>
+  <w:style w:type="character" w:customStyle="1" w:styleId="MTEquationSection">
+    <w:name w:val="MTEquationSection"/>
+    <w:basedOn w:val="DefaultParagraphFont"/>
+    <w:rsid w:val="008C09A9"/>
+    <w:rPr>
+      <w:vanish w:val="0"/>
+      <w:color w:val="FF0000"/>
+    </w:rPr>
+  </w:style>
+  <w:style w:type="paragraph" w:styleId="TOC1">
+    <w:name w:val="toc 1"/>
+    <w:basedOn w:val="Normal"/>
+    <w:next w:val="Normal"/>
+    <w:autoRedefine/>
+    <w:uiPriority w:val="39"/>
+    <w:rsid w:val="00D85024"/>
+    <w:pPr>
+      <w:keepNext/>
+      <w:keepLines/>
+      <w:spacing w:before="120" w:after="120"/>
+      <w:jc w:val="center"/>
+    </w:pPr>
+    <w:rPr>
+      <w:bCs/>
+      <w:caps/>
+      <w:sz w:val="20"/>
+      <w:szCs w:val="20"/>
+    </w:rPr>
+  </w:style>
+  <w:style w:type="paragraph" w:styleId="TOC2">
+    <w:name w:val="toc 2"/>
+    <w:basedOn w:val="Normal"/>
+    <w:next w:val="Normal"/>
+    <w:autoRedefine/>
+    <w:uiPriority w:val="39"/>
+    <w:rsid w:val="008C09A9"/>
+    <w:pPr>
+      <w:ind w:left="240"/>
+      <w:jc w:val="left"/>
+    </w:pPr>
+    <w:rPr>
+      <w:smallCaps/>
+      <w:sz w:val="20"/>
+      <w:szCs w:val="20"/>
+    </w:rPr>
+  </w:style>
+  <w:style w:type="paragraph" w:styleId="TOC3">
+    <w:name w:val="toc 3"/>
+    <w:basedOn w:val="Normal"/>
+    <w:next w:val="Normal"/>
+    <w:autoRedefine/>
+    <w:uiPriority w:val="39"/>
+    <w:rsid w:val="008C09A9"/>
+    <w:pPr>
+      <w:ind w:left="480"/>
+      <w:jc w:val="left"/>
+    </w:pPr>
+    <w:rPr>
+      <w:i/>
+      <w:iCs/>
+      <w:sz w:val="20"/>
+      <w:szCs w:val="20"/>
+    </w:rPr>
+  </w:style>
+  <w:style w:type="paragraph" w:styleId="TOC4">
+    <w:name w:val="toc 4"/>
+    <w:basedOn w:val="Normal"/>
+    <w:next w:val="Normal"/>
+    <w:autoRedefine/>
+    <w:semiHidden/>
+    <w:rsid w:val="008C09A9"/>
+    <w:pPr>
+      <w:ind w:left="720"/>
+      <w:jc w:val="left"/>
+    </w:pPr>
+    <w:rPr>
+      <w:sz w:val="18"/>
+      <w:szCs w:val="18"/>
+    </w:rPr>
+  </w:style>
+  <w:style w:type="paragraph" w:styleId="TOC5">
+    <w:name w:val="toc 5"/>
+    <w:basedOn w:val="Normal"/>
+    <w:next w:val="Normal"/>
+    <w:autoRedefine/>
+    <w:semiHidden/>
+    <w:rsid w:val="008C09A9"/>
+    <w:pPr>
+      <w:ind w:left="960"/>
+      <w:jc w:val="left"/>
+    </w:pPr>
+    <w:rPr>
+      <w:sz w:val="18"/>
+      <w:szCs w:val="18"/>
+    </w:rPr>
+  </w:style>
+  <w:style w:type="paragraph" w:styleId="TOC6">
+    <w:name w:val="toc 6"/>
+    <w:basedOn w:val="Normal"/>
+    <w:next w:val="Normal"/>
+    <w:autoRedefine/>
+    <w:semiHidden/>
+    <w:rsid w:val="008C09A9"/>
+    <w:pPr>
+      <w:ind w:left="1200"/>
+      <w:jc w:val="left"/>
+    </w:pPr>
+    <w:rPr>
+      <w:sz w:val="18"/>
+      <w:szCs w:val="18"/>
+    </w:rPr>
+  </w:style>
+  <w:style w:type="paragraph" w:styleId="TOC7">
+    <w:name w:val="toc 7"/>
+    <w:basedOn w:val="Normal"/>
+    <w:next w:val="Normal"/>
+    <w:autoRedefine/>
+    <w:semiHidden/>
+    <w:rsid w:val="008C09A9"/>
+    <w:pPr>
+      <w:ind w:left="1440"/>
+      <w:jc w:val="left"/>
+    </w:pPr>
+    <w:rPr>
+      <w:sz w:val="18"/>
+      <w:szCs w:val="18"/>
+    </w:rPr>
+  </w:style>
+  <w:style w:type="paragraph" w:styleId="TOC8">
+    <w:name w:val="toc 8"/>
+    <w:basedOn w:val="Normal"/>
+    <w:next w:val="Normal"/>
+    <w:autoRedefine/>
+    <w:semiHidden/>
+    <w:rsid w:val="008C09A9"/>
+    <w:pPr>
+      <w:ind w:left="1680"/>
+      <w:jc w:val="left"/>
+    </w:pPr>
+    <w:rPr>
+      <w:sz w:val="18"/>
+      <w:szCs w:val="18"/>
+    </w:rPr>
+  </w:style>
+  <w:style w:type="paragraph" w:styleId="TOC9">
+    <w:name w:val="toc 9"/>
+    <w:basedOn w:val="Normal"/>
+    <w:next w:val="Normal"/>
+    <w:autoRedefine/>
+    <w:semiHidden/>
+    <w:rsid w:val="008C09A9"/>
+    <w:pPr>
+      <w:ind w:left="1920"/>
+      <w:jc w:val="left"/>
+    </w:pPr>
+    <w:rPr>
+      <w:sz w:val="18"/>
+      <w:szCs w:val="18"/>
+    </w:rPr>
+  </w:style>
+  <w:style w:type="character" w:styleId="Hyperlink">
+    <w:name w:val="Hyperlink"/>
+    <w:basedOn w:val="DefaultParagraphFont"/>
+    <w:uiPriority w:val="99"/>
+    <w:rsid w:val="008C09A9"/>
+    <w:rPr>
+      <w:color w:val="0000FF"/>
+      <w:u w:val="single"/>
+    </w:rPr>
+  </w:style>
+  <w:style w:type="paragraph" w:styleId="Caption">
+    <w:name w:val="caption"/>
+    <w:basedOn w:val="Normal"/>
+    <w:next w:val="Normal"/>
+    <w:qFormat/>
+    <w:rsid w:val="00733D0B"/>
+    <w:pPr>
+      <w:keepNext/>
+      <w:keepLines/>
+      <w:ind w:left="720" w:right="720" w:firstLine="0"/>
+    </w:pPr>
+    <w:rPr>
+      <w:bCs/>
+    </w:rPr>
+  </w:style>
+  <w:style w:type="character" w:styleId="FollowedHyperlink">
+    <w:name w:val="FollowedHyperlink"/>
+    <w:basedOn w:val="DefaultParagraphFont"/>
+    <w:rsid w:val="008C09A9"/>
+    <w:rPr>
+      <w:color w:val="800080"/>
+      <w:u w:val="single"/>
+    </w:rPr>
+  </w:style>
+  <w:style w:type="paragraph" w:styleId="Footer">
+    <w:name w:val="footer"/>
+    <w:basedOn w:val="Normal"/>
+    <w:rsid w:val="008C09A9"/>
+    <w:pPr>
+      <w:tabs>
+        <w:tab w:val="center" w:pos="4320"/>
+        <w:tab w:val="right" w:pos="8640"/>
+      </w:tabs>
+    </w:pPr>
+  </w:style>
+  <w:style w:type="character" w:styleId="PageNumber">
+    <w:name w:val="page number"/>
+    <w:basedOn w:val="DefaultParagraphFont"/>
+    <w:rsid w:val="008C09A9"/>
+  </w:style>
+  <w:style w:type="paragraph" w:styleId="BodyTextIndent">
+    <w:name w:val="Body Text Indent"/>
+    <w:basedOn w:val="Normal"/>
+    <w:rsid w:val="008C09A9"/>
+    <w:pPr>
+      <w:autoSpaceDE w:val="0"/>
+      <w:autoSpaceDN w:val="0"/>
+      <w:adjustRightInd w:val="0"/>
+    </w:pPr>
+  </w:style>
+  <w:style w:type="paragraph" w:styleId="BodyText2">
+    <w:name w:val="Body Text 2"/>
+    <w:basedOn w:val="Normal"/>
+    <w:rsid w:val="008C09A9"/>
+  </w:style>
+  <w:style w:type="paragraph" w:styleId="BalloonText">
+    <w:name w:val="Balloon Text"/>
+    <w:basedOn w:val="Normal"/>
+    <w:link w:val="BalloonTextChar"/>
+    <w:rsid w:val="009B2C9A"/>
+    <w:rPr>
+      <w:rFonts w:ascii="Tahoma" w:hAnsi="Tahoma" w:cs="Tahoma"/>
+      <w:sz w:val="16"/>
+      <w:szCs w:val="16"/>
+    </w:rPr>
+  </w:style>
+  <w:style w:type="paragraph" w:customStyle="1" w:styleId="EquationLine">
+    <w:name w:val="EquationLine"/>
+    <w:basedOn w:val="Caption"/>
+    <w:rsid w:val="008C09A9"/>
+    <w:pPr>
+      <w:tabs>
+        <w:tab w:val="center" w:pos="4320"/>
+        <w:tab w:val="right" w:pos="9000"/>
+      </w:tabs>
+    </w:pPr>
+  </w:style>
+  <w:style w:type="character" w:customStyle="1" w:styleId="BalloonTextChar">
+    <w:name w:val="Balloon Text Char"/>
+    <w:basedOn w:val="DefaultParagraphFont"/>
+    <w:link w:val="BalloonText"/>
+    <w:rsid w:val="009B2C9A"/>
+    <w:rPr>
+      <w:rFonts w:ascii="Tahoma" w:hAnsi="Tahoma" w:cs="Tahoma"/>
+      <w:sz w:val="16"/>
+      <w:szCs w:val="16"/>
+    </w:rPr>
+  </w:style>
+  <w:style w:type="paragraph" w:customStyle="1" w:styleId="Authors">
+    <w:name w:val="Authors"/>
+    <w:basedOn w:val="Normal"/>
+    <w:link w:val="AuthorsChar"/>
+    <w:qFormat/>
+    <w:rsid w:val="00733D0B"/>
+    <w:pPr>
+      <w:tabs>
+        <w:tab w:val="left" w:pos="360"/>
+        <w:tab w:val="left" w:pos="1260"/>
+      </w:tabs>
+      <w:spacing w:line="360" w:lineRule="auto"/>
+      <w:jc w:val="center"/>
+    </w:pPr>
+    <w:rPr>
+      <w:b/>
+      <w:bCs/>
+      <w:sz w:val="32"/>
+      <w:szCs w:val="32"/>
+    </w:rPr>
+  </w:style>
+  <w:style w:type="paragraph" w:styleId="Title">
+    <w:name w:val="Title"/>
+    <w:basedOn w:val="Normal"/>
+    <w:next w:val="Normal"/>
+    <w:link w:val="TitleChar"/>
+    <w:qFormat/>
+    <w:rsid w:val="00733D0B"/>
+    <w:pPr>
+      <w:contextualSpacing/>
+      <w:jc w:val="center"/>
+    </w:pPr>
+    <w:rPr>
+      <w:b/>
+      <w:bCs/>
+      <w:sz w:val="52"/>
+    </w:rPr>
+  </w:style>
+  <w:style w:type="character" w:customStyle="1" w:styleId="AuthorsChar">
+    <w:name w:val="Authors Char"/>
+    <w:basedOn w:val="DefaultParagraphFont"/>
+    <w:link w:val="Authors"/>
+    <w:rsid w:val="00733D0B"/>
+    <w:rPr>
+      <w:b/>
+      <w:bCs/>
+      <w:sz w:val="32"/>
+      <w:szCs w:val="32"/>
+    </w:rPr>
+  </w:style>
+  <w:style w:type="character" w:customStyle="1" w:styleId="TitleChar">
+    <w:name w:val="Title Char"/>
+    <w:basedOn w:val="DefaultParagraphFont"/>
+    <w:link w:val="Title"/>
+    <w:rsid w:val="00733D0B"/>
+    <w:rPr>
+      <w:b/>
+      <w:bCs/>
+      <w:sz w:val="52"/>
+      <w:szCs w:val="24"/>
+    </w:rPr>
+  </w:style>
+  <w:style w:type="paragraph" w:customStyle="1" w:styleId="CenteredHeading">
+    <w:name w:val="Centered Heading"/>
+    <w:basedOn w:val="Normal"/>
+    <w:link w:val="CenteredHeadingChar"/>
+    <w:qFormat/>
+    <w:rsid w:val="00733D0B"/>
+    <w:pPr>
+      <w:jc w:val="center"/>
+    </w:pPr>
+    <w:rPr>
+      <w:b/>
+      <w:sz w:val="36"/>
+      <w:szCs w:val="36"/>
+    </w:rPr>
+  </w:style>
+  <w:style w:type="paragraph" w:customStyle="1" w:styleId="LeftHeading">
+    <w:name w:val="Left Heading"/>
+    <w:basedOn w:val="Normal"/>
+    <w:link w:val="LeftHeadingChar"/>
+    <w:qFormat/>
+    <w:rsid w:val="00733D0B"/>
+    <w:pPr>
+      <w:keepNext/>
+      <w:keepLines/>
+      <w:autoSpaceDE w:val="0"/>
+      <w:autoSpaceDN w:val="0"/>
+      <w:adjustRightInd w:val="0"/>
+    </w:pPr>
+    <w:rPr>
+      <w:b/>
+      <w:bCs/>
+      <w:color w:val="000000"/>
+      <w:sz w:val="32"/>
+      <w:szCs w:val="32"/>
+    </w:rPr>
+  </w:style>
+  <w:style w:type="character" w:customStyle="1" w:styleId="CenteredHeadingChar">
+    <w:name w:val="Centered Heading Char"/>
+    <w:basedOn w:val="DefaultParagraphFont"/>
+    <w:link w:val="CenteredHeading"/>
+    <w:rsid w:val="00733D0B"/>
+    <w:rPr>
+      <w:b/>
+      <w:sz w:val="36"/>
+      <w:szCs w:val="36"/>
+    </w:rPr>
+  </w:style>
+  <w:style w:type="character" w:styleId="IntenseEmphasis">
+    <w:name w:val="Intense Emphasis"/>
+    <w:uiPriority w:val="21"/>
+    <w:qFormat/>
+    <w:rsid w:val="00733D0B"/>
+    <w:rPr>
+      <w:b/>
+      <w:i/>
+    </w:rPr>
+  </w:style>
+  <w:style w:type="character" w:customStyle="1" w:styleId="LeftHeadingChar">
+    <w:name w:val="Left Heading Char"/>
+    <w:basedOn w:val="DefaultParagraphFont"/>
+    <w:link w:val="LeftHeading"/>
+    <w:rsid w:val="00733D0B"/>
+    <w:rPr>
+      <w:b/>
+      <w:bCs/>
+      <w:color w:val="000000"/>
+      <w:sz w:val="32"/>
+      <w:szCs w:val="32"/>
+    </w:rPr>
+  </w:style>
+  <w:style w:type="character" w:styleId="SubtleEmphasis">
+    <w:name w:val="Subtle Emphasis"/>
+    <w:uiPriority w:val="19"/>
+    <w:qFormat/>
+    <w:rsid w:val="00733D0B"/>
+    <w:rPr>
+      <w:b/>
+    </w:rPr>
+  </w:style>
+  <w:style w:type="paragraph" w:styleId="Header">
+    <w:name w:val="header"/>
+    <w:basedOn w:val="Normal"/>
+    <w:link w:val="HeaderChar"/>
+    <w:rsid w:val="00733D0B"/>
+    <w:pPr>
+      <w:tabs>
+        <w:tab w:val="center" w:pos="4320"/>
+        <w:tab w:val="right" w:pos="8640"/>
+      </w:tabs>
+    </w:pPr>
+  </w:style>
+  <w:style w:type="character" w:customStyle="1" w:styleId="HeaderChar">
+    <w:name w:val="Header Char"/>
+    <w:basedOn w:val="DefaultParagraphFont"/>
+    <w:link w:val="Header"/>
+    <w:rsid w:val="00733D0B"/>
+    <w:rPr>
+      <w:sz w:val="24"/>
+      <w:szCs w:val="24"/>
+    </w:rPr>
+  </w:style>
+  <w:style w:type="table" w:styleId="TableGrid">
+    <w:name w:val="Table Grid"/>
+    <w:basedOn w:val="TableNormal"/>
+    <w:uiPriority w:val="39"/>
+    <w:rsid w:val="00371B8C"/>
+    <w:tblPr>
+      <w:tblInd w:w="0" w:type="dxa"/>
+      <w:tblBorders>
+        <w:top w:val="single" w:sz="4" w:space="0" w:color="auto"/>
+        <w:left w:val="single" w:sz="4" w:space="0" w:color="auto"/>
+        <w:bottom w:val="single" w:sz="4" w:space="0" w:color="auto"/>
+        <w:right w:val="single" w:sz="4" w:space="0" w:color="auto"/>
+        <w:insideH w:val="single" w:sz="4" w:space="0" w:color="auto"/>
+        <w:insideV w:val="single" w:sz="4" w:space="0" w:color="auto"/>
+      </w:tblBorders>
+      <w:tblCellMar>
+        <w:top w:w="0" w:type="dxa"/>
+        <w:left w:w="108" w:type="dxa"/>
+        <w:bottom w:w="0" w:type="dxa"/>
+        <w:right w:w="108" w:type="dxa"/>
+      </w:tblCellMar>
     </w:tblPr>
   </w:style>
   <w:style w:type="character" w:styleId="PlaceholderText">
@@ -15814,7 +16028,7 @@
 </file>
 
 <file path=customXml/itemProps1.xml><?xml version="1.0" encoding="utf-8"?>
-<ds:datastoreItem xmlns:ds="http://schemas.openxmlformats.org/officeDocument/2006/customXml" ds:itemID="{B3215116-41F4-4ACF-90E9-25D50E2343D6}">
+<ds:datastoreItem xmlns:ds="http://schemas.openxmlformats.org/officeDocument/2006/customXml" ds:itemID="{22726CDE-3ACF-9C45-8C4F-E22C2EBC598A}">
   <ds:schemaRefs>
     <ds:schemaRef ds:uri="http://schemas.openxmlformats.org/officeDocument/2006/bibliography"/>
   </ds:schemaRefs>

</xml_diff>

<commit_message>
added the hardware specification, signal tap portion with just images into the report
</commit_message>
<xml_diff>
--- a/Project_1/__report__/_Lab1Report_MinhPortion.docx
+++ b/Project_1/__report__/_Lab1Report_MinhPortion.docx
@@ -3747,7 +3747,31 @@
         <w:ind w:firstLine="0"/>
       </w:pPr>
       <w:r>
-        <w:t>The goal of this lab was to understand different developing environments such as iVerilog and gtkwave and Signal Tap Tool in the Quartus II IDE for developing Verilog code. We achieved this by making four 4-bit down counters, namely the ripple-down counter, a four stage</w:t>
+        <w:t xml:space="preserve">The goal of this lab was to understand different developing environments such as </w:t>
+      </w:r>
+      <w:proofErr w:type="spellStart"/>
+      <w:r>
+        <w:t>iVerilog</w:t>
+      </w:r>
+      <w:proofErr w:type="spellEnd"/>
+      <w:r>
+        <w:t xml:space="preserve"> and </w:t>
+      </w:r>
+      <w:proofErr w:type="spellStart"/>
+      <w:r>
+        <w:t>gtkwave</w:t>
+      </w:r>
+      <w:proofErr w:type="spellEnd"/>
+      <w:r>
+        <w:t xml:space="preserve"> and Signal Tap Tool in the </w:t>
+      </w:r>
+      <w:proofErr w:type="spellStart"/>
+      <w:r>
+        <w:t>Quartus</w:t>
+      </w:r>
+      <w:proofErr w:type="spellEnd"/>
+      <w:r>
+        <w:t xml:space="preserve"> II IDE for developing Verilog code. We achieved this by making four 4-bit down counters, namely the ripple-down counter, a four stage</w:t>
       </w:r>
       <w:r>
         <w:t xml:space="preserve"> synchronous down counter and a Johnson down counter. </w:t>
@@ -3794,9 +3818,11 @@
           <w:numId w:val="27"/>
         </w:numPr>
       </w:pPr>
+      <w:proofErr w:type="spellStart"/>
       <w:r>
         <w:t>iVerilog</w:t>
       </w:r>
+      <w:proofErr w:type="spellEnd"/>
     </w:p>
     <w:p>
       <w:pPr>
@@ -3806,9 +3832,11 @@
           <w:numId w:val="27"/>
         </w:numPr>
       </w:pPr>
+      <w:proofErr w:type="spellStart"/>
       <w:r>
         <w:t>gtkwave</w:t>
       </w:r>
+      <w:proofErr w:type="spellEnd"/>
     </w:p>
     <w:p>
       <w:pPr>
@@ -3818,8 +3846,13 @@
           <w:numId w:val="27"/>
         </w:numPr>
       </w:pPr>
-      <w:r>
-        <w:t>Quartus II Signal Tap</w:t>
+      <w:proofErr w:type="spellStart"/>
+      <w:r>
+        <w:t>Quartus</w:t>
+      </w:r>
+      <w:proofErr w:type="spellEnd"/>
+      <w:r>
+        <w:t xml:space="preserve"> II Signal Tap</w:t>
       </w:r>
     </w:p>
     <w:p>
@@ -3866,9 +3899,11 @@
           <w:numId w:val="27"/>
         </w:numPr>
       </w:pPr>
+      <w:proofErr w:type="spellStart"/>
       <w:r>
         <w:t>CodeBlocks</w:t>
       </w:r>
+      <w:proofErr w:type="spellEnd"/>
     </w:p>
     <w:p>
       <w:pPr>
@@ -3907,19 +3942,13 @@
         <w:t xml:space="preserve">The 4 bit down counters were displayed on the 4 LEDs (LED[3:0]) on the DE1-SoC board. </w:t>
       </w:r>
       <w:r>
-        <w:t>The active low reset is implemented by one of the</w:t>
-      </w:r>
-      <w:r>
-        <w:t xml:space="preserve"> DE1­SoC’s keys</w:t>
+        <w:t>The active low reset is implemented by one of the DE1­SoC’s keys</w:t>
       </w:r>
       <w:r>
         <w:t xml:space="preserve"> (KEY[0])</w:t>
       </w:r>
       <w:r>
-        <w:t>.</w:t>
-      </w:r>
-      <w:r>
-        <w:t xml:space="preserve"> </w:t>
+        <w:t xml:space="preserve">. </w:t>
       </w:r>
     </w:p>
     <w:p/>
@@ -3976,10 +4005,7 @@
         <w:t>Synchronous Johnson Counter (behavioral model)</w:t>
       </w:r>
       <w:r>
-        <w:t xml:space="preserve">, </w:t>
-      </w:r>
-      <w:r>
-        <w:t>a synchronous down 4-bit counter with an active low reset.</w:t>
+        <w:t>, a synchronous down 4-bit counter with an active low reset.</w:t>
       </w:r>
     </w:p>
     <w:p>
@@ -3994,23 +4020,18 @@
         <w:t xml:space="preserve">Synchronous Down Counter (schematic design) </w:t>
       </w:r>
       <w:r>
-        <w:t xml:space="preserve">, </w:t>
-      </w:r>
-      <w:r>
-        <w:t>a synchronous down 4-bit counter with an active low reset.</w:t>
-      </w:r>
-      <w:bookmarkStart w:id="4" w:name="_GoBack"/>
+        <w:t>, a synchronous down 4-bit counter with an active low reset.</w:t>
+      </w:r>
+    </w:p>
+    <w:p>
+      <w:pPr>
+        <w:pStyle w:val="Heading3"/>
+      </w:pPr>
+      <w:bookmarkStart w:id="4" w:name="_Toc440458146"/>
+      <w:r>
+        <w:t>Four Bit Ripple Down Counter</w:t>
+      </w:r>
       <w:bookmarkEnd w:id="4"/>
-    </w:p>
-    <w:p>
-      <w:pPr>
-        <w:pStyle w:val="Heading3"/>
-      </w:pPr>
-      <w:bookmarkStart w:id="5" w:name="_Toc440458146"/>
-      <w:r>
-        <w:t>Four Bit Ripple Down Counter</w:t>
-      </w:r>
-      <w:bookmarkEnd w:id="5"/>
     </w:p>
     <w:p>
       <w:pPr>
@@ -4066,11 +4087,11 @@
       <w:pPr>
         <w:pStyle w:val="Heading3"/>
       </w:pPr>
-      <w:bookmarkStart w:id="6" w:name="_Toc440458147"/>
+      <w:bookmarkStart w:id="5" w:name="_Toc440458147"/>
       <w:r>
         <w:t>Synchronous Down Counter (Dataflow Model)</w:t>
       </w:r>
-      <w:bookmarkEnd w:id="6"/>
+      <w:bookmarkEnd w:id="5"/>
     </w:p>
     <w:p>
       <w:pPr>
@@ -4099,14 +4120,14 @@
       <w:pPr>
         <w:pStyle w:val="Heading3"/>
       </w:pPr>
-      <w:bookmarkStart w:id="7" w:name="_Toc440458148"/>
+      <w:bookmarkStart w:id="6" w:name="_Toc440458148"/>
       <w:r>
         <w:t>Synchronous Johnson Counter</w:t>
       </w:r>
       <w:r>
         <w:t xml:space="preserve"> (Behavioral Model)</w:t>
       </w:r>
-      <w:bookmarkEnd w:id="7"/>
+      <w:bookmarkEnd w:id="6"/>
     </w:p>
     <w:p/>
     <w:p>
@@ -4183,44 +4204,68 @@
       <w:pPr>
         <w:pStyle w:val="Heading3"/>
       </w:pPr>
-      <w:bookmarkStart w:id="8" w:name="_Toc440458149"/>
+      <w:bookmarkStart w:id="7" w:name="_Toc440458149"/>
       <w:r>
         <w:t>Synchronous Down Counter (Schematic Entry)</w:t>
       </w:r>
-      <w:bookmarkEnd w:id="8"/>
-    </w:p>
-    <w:p>
-      <w:r>
-        <w:t>The syn</w:t>
-      </w:r>
+      <w:bookmarkEnd w:id="7"/>
+    </w:p>
+    <w:p>
+      <w:r>
+        <w:t>This synchronous down counter is similar to the synchronous down counter mentioned above. The only difference is the way in which we implemented it. For this counter, we made a .</w:t>
+      </w:r>
+      <w:proofErr w:type="spellStart"/>
+      <w:r>
+        <w:t>bdf</w:t>
+      </w:r>
+      <w:proofErr w:type="spellEnd"/>
+      <w:r>
+        <w:t xml:space="preserve"> file using </w:t>
+      </w:r>
+      <w:r>
+        <w:t xml:space="preserve">the </w:t>
+      </w:r>
+      <w:proofErr w:type="spellStart"/>
+      <w:r>
+        <w:t>Quartus</w:t>
+      </w:r>
+      <w:proofErr w:type="spellEnd"/>
+      <w:r>
+        <w:t xml:space="preserve"> II IDE environment using existing gate blocks with blocks we made from the slow version of our clock divider. We also used the D-flip flops in our schematic.</w:t>
+      </w:r>
+    </w:p>
+    <w:p>
+      <w:pPr>
+        <w:ind w:firstLine="0"/>
+      </w:pPr>
     </w:p>
     <w:p/>
     <w:p>
       <w:pPr>
         <w:pStyle w:val="Heading2"/>
       </w:pPr>
-      <w:bookmarkStart w:id="9" w:name="_Toc440458150"/>
+      <w:bookmarkStart w:id="8" w:name="_Toc440458150"/>
       <w:r>
         <w:lastRenderedPageBreak/>
         <w:t>Design Procedure</w:t>
       </w:r>
+      <w:bookmarkEnd w:id="8"/>
+    </w:p>
+    <w:p>
+      <w:pPr>
+        <w:pStyle w:val="Heading3"/>
+      </w:pPr>
+      <w:bookmarkStart w:id="9" w:name="_Toc440458151"/>
+      <w:r>
+        <w:t>Four Bit Ripple Down Counter</w:t>
+      </w:r>
       <w:bookmarkEnd w:id="9"/>
     </w:p>
     <w:p>
       <w:pPr>
-        <w:pStyle w:val="Heading3"/>
-      </w:pPr>
-      <w:bookmarkStart w:id="10" w:name="_Toc440458151"/>
-      <w:r>
-        <w:t>Four Bit Ripple Down Counter</w:t>
-      </w:r>
-      <w:bookmarkEnd w:id="10"/>
-    </w:p>
-    <w:p>
-      <w:pPr>
         <w:pStyle w:val="Caption"/>
       </w:pPr>
-      <w:bookmarkStart w:id="11" w:name="_Ref8089989"/>
+      <w:bookmarkStart w:id="10" w:name="_Ref8089989"/>
       <w:r>
         <w:rPr>
           <w:rStyle w:val="SubtleEmphasis"/>
@@ -4252,7 +4297,7 @@
       <w:r>
         <w:fldChar w:fldCharType="end"/>
       </w:r>
-      <w:bookmarkEnd w:id="11"/>
+      <w:bookmarkEnd w:id="10"/>
       <w:r>
         <w:rPr>
           <w:rStyle w:val="SubtleEmphasis"/>
@@ -5974,7 +6019,71 @@
                 <w:rFonts w:ascii="Arial" w:hAnsi="Arial" w:cs="Arial"/>
                 <w:sz w:val="22"/>
               </w:rPr>
-              <w:t>module DFlipFlop(q, qBar, D, clk, rst);</w:t>
+              <w:t xml:space="preserve">module </w:t>
+            </w:r>
+            <w:proofErr w:type="spellStart"/>
+            <w:r>
+              <w:rPr>
+                <w:rFonts w:ascii="Arial" w:hAnsi="Arial" w:cs="Arial"/>
+                <w:sz w:val="22"/>
+              </w:rPr>
+              <w:t>DFlipFlop</w:t>
+            </w:r>
+            <w:proofErr w:type="spellEnd"/>
+            <w:r>
+              <w:rPr>
+                <w:rFonts w:ascii="Arial" w:hAnsi="Arial" w:cs="Arial"/>
+                <w:sz w:val="22"/>
+              </w:rPr>
+              <w:t xml:space="preserve">(q, </w:t>
+            </w:r>
+            <w:proofErr w:type="spellStart"/>
+            <w:r>
+              <w:rPr>
+                <w:rFonts w:ascii="Arial" w:hAnsi="Arial" w:cs="Arial"/>
+                <w:sz w:val="22"/>
+              </w:rPr>
+              <w:t>qBar</w:t>
+            </w:r>
+            <w:proofErr w:type="spellEnd"/>
+            <w:r>
+              <w:rPr>
+                <w:rFonts w:ascii="Arial" w:hAnsi="Arial" w:cs="Arial"/>
+                <w:sz w:val="22"/>
+              </w:rPr>
+              <w:t xml:space="preserve">, D, </w:t>
+            </w:r>
+            <w:proofErr w:type="spellStart"/>
+            <w:r>
+              <w:rPr>
+                <w:rFonts w:ascii="Arial" w:hAnsi="Arial" w:cs="Arial"/>
+                <w:sz w:val="22"/>
+              </w:rPr>
+              <w:t>clk</w:t>
+            </w:r>
+            <w:proofErr w:type="spellEnd"/>
+            <w:r>
+              <w:rPr>
+                <w:rFonts w:ascii="Arial" w:hAnsi="Arial" w:cs="Arial"/>
+                <w:sz w:val="22"/>
+              </w:rPr>
+              <w:t xml:space="preserve">, </w:t>
+            </w:r>
+            <w:proofErr w:type="spellStart"/>
+            <w:r>
+              <w:rPr>
+                <w:rFonts w:ascii="Arial" w:hAnsi="Arial" w:cs="Arial"/>
+                <w:sz w:val="22"/>
+              </w:rPr>
+              <w:t>rst</w:t>
+            </w:r>
+            <w:proofErr w:type="spellEnd"/>
+            <w:r>
+              <w:rPr>
+                <w:rFonts w:ascii="Arial" w:hAnsi="Arial" w:cs="Arial"/>
+                <w:sz w:val="22"/>
+              </w:rPr>
+              <w:t>);</w:t>
             </w:r>
           </w:p>
           <w:p>
@@ -5991,7 +6100,39 @@
                 <w:rFonts w:ascii="Arial" w:hAnsi="Arial" w:cs="Arial"/>
                 <w:sz w:val="22"/>
               </w:rPr>
-              <w:t xml:space="preserve">  input D, clk, rst;</w:t>
+              <w:t xml:space="preserve">  input D, </w:t>
+            </w:r>
+            <w:proofErr w:type="spellStart"/>
+            <w:r>
+              <w:rPr>
+                <w:rFonts w:ascii="Arial" w:hAnsi="Arial" w:cs="Arial"/>
+                <w:sz w:val="22"/>
+              </w:rPr>
+              <w:t>clk</w:t>
+            </w:r>
+            <w:proofErr w:type="spellEnd"/>
+            <w:r>
+              <w:rPr>
+                <w:rFonts w:ascii="Arial" w:hAnsi="Arial" w:cs="Arial"/>
+                <w:sz w:val="22"/>
+              </w:rPr>
+              <w:t xml:space="preserve">, </w:t>
+            </w:r>
+            <w:proofErr w:type="spellStart"/>
+            <w:r>
+              <w:rPr>
+                <w:rFonts w:ascii="Arial" w:hAnsi="Arial" w:cs="Arial"/>
+                <w:sz w:val="22"/>
+              </w:rPr>
+              <w:t>rst</w:t>
+            </w:r>
+            <w:proofErr w:type="spellEnd"/>
+            <w:r>
+              <w:rPr>
+                <w:rFonts w:ascii="Arial" w:hAnsi="Arial" w:cs="Arial"/>
+                <w:sz w:val="22"/>
+              </w:rPr>
+              <w:t>;</w:t>
             </w:r>
           </w:p>
           <w:p>
@@ -6008,7 +6149,23 @@
                 <w:rFonts w:ascii="Arial" w:hAnsi="Arial" w:cs="Arial"/>
                 <w:sz w:val="22"/>
               </w:rPr>
-              <w:t xml:space="preserve">  output q, qBar;</w:t>
+              <w:t xml:space="preserve">  output q, </w:t>
+            </w:r>
+            <w:proofErr w:type="spellStart"/>
+            <w:r>
+              <w:rPr>
+                <w:rFonts w:ascii="Arial" w:hAnsi="Arial" w:cs="Arial"/>
+                <w:sz w:val="22"/>
+              </w:rPr>
+              <w:t>qBar</w:t>
+            </w:r>
+            <w:proofErr w:type="spellEnd"/>
+            <w:r>
+              <w:rPr>
+                <w:rFonts w:ascii="Arial" w:hAnsi="Arial" w:cs="Arial"/>
+                <w:sz w:val="22"/>
+              </w:rPr>
+              <w:t>;</w:t>
             </w:r>
           </w:p>
           <w:p>
@@ -6025,7 +6182,23 @@
                 <w:rFonts w:ascii="Arial" w:hAnsi="Arial" w:cs="Arial"/>
                 <w:sz w:val="22"/>
               </w:rPr>
-              <w:t xml:space="preserve">  reg q;</w:t>
+              <w:t xml:space="preserve">  </w:t>
+            </w:r>
+            <w:proofErr w:type="spellStart"/>
+            <w:r>
+              <w:rPr>
+                <w:rFonts w:ascii="Arial" w:hAnsi="Arial" w:cs="Arial"/>
+                <w:sz w:val="22"/>
+              </w:rPr>
+              <w:t>reg</w:t>
+            </w:r>
+            <w:proofErr w:type="spellEnd"/>
+            <w:r>
+              <w:rPr>
+                <w:rFonts w:ascii="Arial" w:hAnsi="Arial" w:cs="Arial"/>
+                <w:sz w:val="22"/>
+              </w:rPr>
+              <w:t xml:space="preserve"> q;</w:t>
             </w:r>
           </w:p>
           <w:p>
@@ -6042,7 +6215,23 @@
                 <w:rFonts w:ascii="Arial" w:hAnsi="Arial" w:cs="Arial"/>
                 <w:sz w:val="22"/>
               </w:rPr>
-              <w:t xml:space="preserve">  not n1(qBar, q)</w:t>
+              <w:t xml:space="preserve">  not n1(</w:t>
+            </w:r>
+            <w:proofErr w:type="spellStart"/>
+            <w:r>
+              <w:rPr>
+                <w:rFonts w:ascii="Arial" w:hAnsi="Arial" w:cs="Arial"/>
+                <w:sz w:val="22"/>
+              </w:rPr>
+              <w:t>qBar</w:t>
+            </w:r>
+            <w:proofErr w:type="spellEnd"/>
+            <w:r>
+              <w:rPr>
+                <w:rFonts w:ascii="Arial" w:hAnsi="Arial" w:cs="Arial"/>
+                <w:sz w:val="22"/>
+              </w:rPr>
+              <w:t>, q)</w:t>
             </w:r>
           </w:p>
           <w:p>
@@ -6059,7 +6248,71 @@
                 <w:rFonts w:ascii="Arial" w:hAnsi="Arial" w:cs="Arial"/>
                 <w:sz w:val="22"/>
               </w:rPr>
-              <w:t xml:space="preserve">  always@ (negedge rst or posedge clk) begin</w:t>
+              <w:t xml:space="preserve">  always@ (</w:t>
+            </w:r>
+            <w:proofErr w:type="spellStart"/>
+            <w:r>
+              <w:rPr>
+                <w:rFonts w:ascii="Arial" w:hAnsi="Arial" w:cs="Arial"/>
+                <w:sz w:val="22"/>
+              </w:rPr>
+              <w:t>negedge</w:t>
+            </w:r>
+            <w:proofErr w:type="spellEnd"/>
+            <w:r>
+              <w:rPr>
+                <w:rFonts w:ascii="Arial" w:hAnsi="Arial" w:cs="Arial"/>
+                <w:sz w:val="22"/>
+              </w:rPr>
+              <w:t xml:space="preserve"> </w:t>
+            </w:r>
+            <w:proofErr w:type="spellStart"/>
+            <w:r>
+              <w:rPr>
+                <w:rFonts w:ascii="Arial" w:hAnsi="Arial" w:cs="Arial"/>
+                <w:sz w:val="22"/>
+              </w:rPr>
+              <w:t>rst</w:t>
+            </w:r>
+            <w:proofErr w:type="spellEnd"/>
+            <w:r>
+              <w:rPr>
+                <w:rFonts w:ascii="Arial" w:hAnsi="Arial" w:cs="Arial"/>
+                <w:sz w:val="22"/>
+              </w:rPr>
+              <w:t xml:space="preserve"> or </w:t>
+            </w:r>
+            <w:proofErr w:type="spellStart"/>
+            <w:r>
+              <w:rPr>
+                <w:rFonts w:ascii="Arial" w:hAnsi="Arial" w:cs="Arial"/>
+                <w:sz w:val="22"/>
+              </w:rPr>
+              <w:t>posedge</w:t>
+            </w:r>
+            <w:proofErr w:type="spellEnd"/>
+            <w:r>
+              <w:rPr>
+                <w:rFonts w:ascii="Arial" w:hAnsi="Arial" w:cs="Arial"/>
+                <w:sz w:val="22"/>
+              </w:rPr>
+              <w:t xml:space="preserve"> </w:t>
+            </w:r>
+            <w:proofErr w:type="spellStart"/>
+            <w:r>
+              <w:rPr>
+                <w:rFonts w:ascii="Arial" w:hAnsi="Arial" w:cs="Arial"/>
+                <w:sz w:val="22"/>
+              </w:rPr>
+              <w:t>clk</w:t>
+            </w:r>
+            <w:proofErr w:type="spellEnd"/>
+            <w:r>
+              <w:rPr>
+                <w:rFonts w:ascii="Arial" w:hAnsi="Arial" w:cs="Arial"/>
+                <w:sz w:val="22"/>
+              </w:rPr>
+              <w:t>) begin</w:t>
             </w:r>
           </w:p>
           <w:p>
@@ -6090,7 +6343,23 @@
                 <w:rFonts w:ascii="Arial" w:hAnsi="Arial" w:cs="Arial"/>
                 <w:sz w:val="22"/>
               </w:rPr>
-              <w:t>if (!rst)</w:t>
+              <w:t>if (!</w:t>
+            </w:r>
+            <w:proofErr w:type="spellStart"/>
+            <w:r>
+              <w:rPr>
+                <w:rFonts w:ascii="Arial" w:hAnsi="Arial" w:cs="Arial"/>
+                <w:sz w:val="22"/>
+              </w:rPr>
+              <w:t>rst</w:t>
+            </w:r>
+            <w:proofErr w:type="spellEnd"/>
+            <w:r>
+              <w:rPr>
+                <w:rFonts w:ascii="Arial" w:hAnsi="Arial" w:cs="Arial"/>
+                <w:sz w:val="22"/>
+              </w:rPr>
+              <w:t>)</w:t>
             </w:r>
           </w:p>
           <w:p>
@@ -6211,6 +6480,7 @@
                 <w:rFonts w:ascii="Arial" w:hAnsi="Arial" w:cs="Arial"/>
               </w:rPr>
             </w:pPr>
+            <w:proofErr w:type="spellStart"/>
             <w:r>
               <w:rPr>
                 <w:rFonts w:ascii="Arial" w:hAnsi="Arial" w:cs="Arial"/>
@@ -6218,6 +6488,7 @@
               </w:rPr>
               <w:t>endmodule</w:t>
             </w:r>
+            <w:proofErr w:type="spellEnd"/>
           </w:p>
         </w:tc>
       </w:tr>
@@ -6282,7 +6553,15 @@
         <w:t>.</w:t>
       </w:r>
       <w:r>
-        <w:t xml:space="preserve"> Verilog code for DFlipFlop module.</w:t>
+        <w:t xml:space="preserve"> Verilog code for </w:t>
+      </w:r>
+      <w:proofErr w:type="spellStart"/>
+      <w:r>
+        <w:t>DFlipFlop</w:t>
+      </w:r>
+      <w:proofErr w:type="spellEnd"/>
+      <w:r>
+        <w:t xml:space="preserve"> module.</w:t>
       </w:r>
     </w:p>
     <w:p>
@@ -6412,8 +6691,13 @@
         <w:t xml:space="preserve"> Ripple Down Counter Structural Diagram</w:t>
       </w:r>
       <w:r>
-        <w:t xml:space="preserve"> from Quartas</w:t>
-      </w:r>
+        <w:t xml:space="preserve"> from </w:t>
+      </w:r>
+      <w:proofErr w:type="spellStart"/>
+      <w:r>
+        <w:t>Quartas</w:t>
+      </w:r>
+      <w:proofErr w:type="spellEnd"/>
       <w:r>
         <w:t>.</w:t>
       </w:r>
@@ -6422,11 +6706,11 @@
       <w:pPr>
         <w:pStyle w:val="Heading3"/>
       </w:pPr>
-      <w:bookmarkStart w:id="12" w:name="_Toc440458152"/>
+      <w:bookmarkStart w:id="11" w:name="_Toc440458152"/>
       <w:r>
         <w:t>Synchronous Down Counter (Dataflow Model)</w:t>
       </w:r>
-      <w:bookmarkEnd w:id="12"/>
+      <w:bookmarkEnd w:id="11"/>
     </w:p>
     <w:p>
       <w:pPr>
@@ -6574,7 +6858,7 @@
       <w:r>
         <w:t>(</w:t>
       </w:r>
-      <w:bookmarkStart w:id="13" w:name="eq2_x1"/>
+      <w:bookmarkStart w:id="12" w:name="eq2_x1"/>
       <w:r>
         <w:rPr>
           <w:b/>
@@ -6602,7 +6886,7 @@
         </w:rPr>
         <w:fldChar w:fldCharType="end"/>
       </w:r>
-      <w:bookmarkEnd w:id="13"/>
+      <w:bookmarkEnd w:id="12"/>
       <w:r>
         <w:t>)</w:t>
       </w:r>
@@ -8062,7 +8346,15 @@
         <w:t xml:space="preserve"> Counter Structural Diagram</w:t>
       </w:r>
       <w:r>
-        <w:t xml:space="preserve"> Implementation from Quartas.</w:t>
+        <w:t xml:space="preserve"> Implementation from </w:t>
+      </w:r>
+      <w:proofErr w:type="spellStart"/>
+      <w:r>
+        <w:t>Quartas</w:t>
+      </w:r>
+      <w:proofErr w:type="spellEnd"/>
+      <w:r>
+        <w:t>.</w:t>
       </w:r>
     </w:p>
     <w:p>
@@ -8075,14 +8367,14 @@
       <w:pPr>
         <w:pStyle w:val="Heading3"/>
       </w:pPr>
-      <w:bookmarkStart w:id="14" w:name="_Toc440458153"/>
+      <w:bookmarkStart w:id="13" w:name="_Toc440458153"/>
       <w:r>
         <w:t>Synchronous Johnson Counter</w:t>
       </w:r>
       <w:r>
         <w:t xml:space="preserve"> (Behavioral Model)</w:t>
       </w:r>
-      <w:bookmarkEnd w:id="14"/>
+      <w:bookmarkEnd w:id="13"/>
     </w:p>
     <w:p>
       <w:pPr>
@@ -8097,7 +8389,7 @@
       <w:pPr>
         <w:pStyle w:val="Caption"/>
       </w:pPr>
-      <w:bookmarkStart w:id="15" w:name="_Ref440452381"/>
+      <w:bookmarkStart w:id="14" w:name="_Ref440452381"/>
       <w:r>
         <w:rPr>
           <w:rStyle w:val="SubtleEmphasis"/>
@@ -8129,7 +8421,7 @@
       <w:r>
         <w:fldChar w:fldCharType="end"/>
       </w:r>
-      <w:bookmarkEnd w:id="15"/>
+      <w:bookmarkEnd w:id="14"/>
       <w:r>
         <w:rPr>
           <w:rStyle w:val="SubtleEmphasis"/>
@@ -9011,7 +9303,15 @@
         <w:t>.</w:t>
       </w:r>
       <w:r>
-        <w:t xml:space="preserve"> Johnson Down Counter Structural Diagram Implementation from Quartas.</w:t>
+        <w:t xml:space="preserve"> Johnson Down Counter Structural Diagram Implementation from </w:t>
+      </w:r>
+      <w:proofErr w:type="spellStart"/>
+      <w:r>
+        <w:t>Quartas</w:t>
+      </w:r>
+      <w:proofErr w:type="spellEnd"/>
+      <w:r>
+        <w:t>.</w:t>
       </w:r>
     </w:p>
     <w:p>
@@ -9026,27 +9326,97 @@
       <w:pPr>
         <w:pStyle w:val="Heading3"/>
       </w:pPr>
-      <w:bookmarkStart w:id="16" w:name="_Toc440458154"/>
+      <w:bookmarkStart w:id="15" w:name="_Toc440458154"/>
       <w:r>
         <w:t>Synchronous Down Counter (Schematic Entry)</w:t>
       </w:r>
-      <w:bookmarkEnd w:id="16"/>
+      <w:bookmarkEnd w:id="15"/>
+    </w:p>
+    <w:p>
+      <w:pPr>
+        <w:ind w:left="720"/>
+      </w:pPr>
+      <w:r>
+        <w:t xml:space="preserve">We created the following schematic in the </w:t>
+      </w:r>
+      <w:proofErr w:type="spellStart"/>
+      <w:r>
+        <w:t>Quartus</w:t>
+      </w:r>
+      <w:proofErr w:type="spellEnd"/>
+      <w:r>
+        <w:t xml:space="preserve"> IDE. This allowed us to produce a corresponding Verilog file (auto-generated by </w:t>
+      </w:r>
+      <w:proofErr w:type="spellStart"/>
+      <w:r>
+        <w:t>Quartus</w:t>
+      </w:r>
+      <w:proofErr w:type="spellEnd"/>
+      <w:r>
+        <w:t>) and generate the signal tap wave form at the third state for this.</w:t>
+      </w:r>
     </w:p>
     <w:p>
       <w:pPr>
         <w:pStyle w:val="ListParagraph"/>
         <w:ind w:left="1152" w:firstLine="0"/>
       </w:pPr>
+      <w:r>
+        <w:rPr>
+          <w:noProof/>
+        </w:rPr>
+        <w:drawing>
+          <wp:inline distT="0" distB="0" distL="0" distR="0" wp14:anchorId="70C32ADE" wp14:editId="0A506CA1">
+            <wp:extent cx="5068395" cy="2092147"/>
+            <wp:effectExtent l="0" t="0" r="0" b="3810"/>
+            <wp:docPr id="2" name="Picture 2"/>
+            <wp:cNvGraphicFramePr>
+              <a:graphicFrameLocks xmlns:a="http://schemas.openxmlformats.org/drawingml/2006/main" noChangeAspect="1"/>
+            </wp:cNvGraphicFramePr>
+            <a:graphic xmlns:a="http://schemas.openxmlformats.org/drawingml/2006/main">
+              <a:graphicData uri="http://schemas.openxmlformats.org/drawingml/2006/picture">
+                <pic:pic xmlns:pic="http://schemas.openxmlformats.org/drawingml/2006/picture">
+                  <pic:nvPicPr>
+                    <pic:cNvPr id="4" name="__countdown_schematic.PNG"/>
+                    <pic:cNvPicPr/>
+                  </pic:nvPicPr>
+                  <pic:blipFill>
+                    <a:blip r:embed="rId10">
+                      <a:extLst>
+                        <a:ext uri="{28A0092B-C50C-407E-A947-70E740481C1C}">
+                          <a14:useLocalDpi xmlns:a14="http://schemas.microsoft.com/office/drawing/2010/main" val="0"/>
+                        </a:ext>
+                      </a:extLst>
+                    </a:blip>
+                    <a:stretch>
+                      <a:fillRect/>
+                    </a:stretch>
+                  </pic:blipFill>
+                  <pic:spPr>
+                    <a:xfrm>
+                      <a:off x="0" y="0"/>
+                      <a:ext cx="5091904" cy="2101851"/>
+                    </a:xfrm>
+                    <a:prstGeom prst="rect">
+                      <a:avLst/>
+                    </a:prstGeom>
+                  </pic:spPr>
+                </pic:pic>
+              </a:graphicData>
+            </a:graphic>
+          </wp:inline>
+        </w:drawing>
+      </w:r>
     </w:p>
     <w:p>
       <w:pPr>
         <w:pStyle w:val="Heading2"/>
       </w:pPr>
-      <w:bookmarkStart w:id="17" w:name="_Toc440458155"/>
+      <w:bookmarkStart w:id="16" w:name="_Toc440458155"/>
       <w:r>
         <w:t>System Description</w:t>
       </w:r>
-      <w:bookmarkEnd w:id="17"/>
+      <w:bookmarkEnd w:id="16"/>
     </w:p>
     <w:p>
       <w:r>
@@ -9060,65 +9430,548 @@
       <w:pPr>
         <w:pStyle w:val="Heading2"/>
       </w:pPr>
-      <w:bookmarkStart w:id="18" w:name="_Toc440458156"/>
-      <w:r>
+      <w:bookmarkStart w:id="17" w:name="_Toc440458156"/>
+      <w:r>
+        <w:lastRenderedPageBreak/>
         <w:t>Software Implementation</w:t>
       </w:r>
+      <w:bookmarkEnd w:id="17"/>
+    </w:p>
+    <w:p>
+      <w:r>
+        <w:t xml:space="preserve">Please refer to the code submitted via canvas </w:t>
+      </w:r>
+      <w:proofErr w:type="spellStart"/>
+      <w:r>
+        <w:t>dropbox</w:t>
+      </w:r>
+      <w:proofErr w:type="spellEnd"/>
+      <w:r>
+        <w:t>.</w:t>
+      </w:r>
+    </w:p>
+    <w:p>
+      <w:pPr>
+        <w:pStyle w:val="Heading2"/>
+      </w:pPr>
+      <w:bookmarkStart w:id="18" w:name="_Toc440458157"/>
+      <w:r>
+        <w:t>Hardware Implementation</w:t>
+      </w:r>
       <w:bookmarkEnd w:id="18"/>
     </w:p>
     <w:p>
       <w:r>
-        <w:t>Please refer to the code submitted via canvas dropbox.</w:t>
-      </w:r>
+        <w:t xml:space="preserve">We used the </w:t>
+      </w:r>
+      <w:proofErr w:type="spellStart"/>
+      <w:r>
+        <w:t>Quartus</w:t>
+      </w:r>
+      <w:proofErr w:type="spellEnd"/>
+      <w:r>
+        <w:t xml:space="preserve"> IDE to load our Verilog modules on to the DE1_SOC FPGA board. For our hardware, we used simple D- Flip Flops to achieve the functionality of the ripple down</w:t>
+      </w:r>
+      <w:r>
+        <w:t>, Johnson</w:t>
+      </w:r>
+      <w:r>
+        <w:t xml:space="preserve"> and synchronous counters.</w:t>
+      </w:r>
+      <w:r>
+        <w:t xml:space="preserve"> We assigned the required pins on the </w:t>
+      </w:r>
+      <w:r>
+        <w:t xml:space="preserve">FPGA </w:t>
+      </w:r>
+      <w:r>
+        <w:t xml:space="preserve">board such as LEDS[3:0], KEY[0], system CLOCK (50 MHz) using a pin planner tool in </w:t>
+      </w:r>
+      <w:proofErr w:type="spellStart"/>
+      <w:r>
+        <w:t>Quartus</w:t>
+      </w:r>
+      <w:proofErr w:type="spellEnd"/>
+      <w:r>
+        <w:t xml:space="preserve">. The pin assignment layout was imported from an excel spreadsheet we created by </w:t>
+      </w:r>
+      <w:r>
+        <w:t xml:space="preserve">studying the DE1_SOC datasheet for </w:t>
+      </w:r>
+      <w:r>
+        <w:t>FPGA pin assignments.</w:t>
+      </w:r>
+    </w:p>
+    <w:p/>
+    <w:tbl>
+      <w:tblPr>
+        <w:tblStyle w:val="TableGrid"/>
+        <w:tblW w:w="0" w:type="auto"/>
+        <w:tblLook w:val="04A0" w:firstRow="1" w:lastRow="0" w:firstColumn="1" w:lastColumn="0" w:noHBand="0" w:noVBand="1"/>
+      </w:tblPr>
+      <w:tblGrid>
+        <w:gridCol w:w="2394"/>
+        <w:gridCol w:w="2394"/>
+        <w:gridCol w:w="2394"/>
+        <w:gridCol w:w="2394"/>
+      </w:tblGrid>
+      <w:tr>
+        <w:tc>
+          <w:tcPr>
+            <w:tcW w:w="2394" w:type="dxa"/>
+          </w:tcPr>
+          <w:p>
+            <w:pPr>
+              <w:ind w:firstLine="0"/>
+              <w:rPr>
+                <w:b/>
+              </w:rPr>
+            </w:pPr>
+            <w:r>
+              <w:rPr>
+                <w:b/>
+              </w:rPr>
+              <w:t>Signal Name</w:t>
+            </w:r>
+          </w:p>
+        </w:tc>
+        <w:tc>
+          <w:tcPr>
+            <w:tcW w:w="2394" w:type="dxa"/>
+          </w:tcPr>
+          <w:p>
+            <w:pPr>
+              <w:ind w:firstLine="0"/>
+              <w:rPr>
+                <w:b/>
+              </w:rPr>
+            </w:pPr>
+            <w:r>
+              <w:rPr>
+                <w:b/>
+              </w:rPr>
+              <w:t>FPGA Pin No.</w:t>
+            </w:r>
+          </w:p>
+        </w:tc>
+        <w:tc>
+          <w:tcPr>
+            <w:tcW w:w="2394" w:type="dxa"/>
+          </w:tcPr>
+          <w:p>
+            <w:pPr>
+              <w:ind w:firstLine="0"/>
+              <w:rPr>
+                <w:b/>
+              </w:rPr>
+            </w:pPr>
+            <w:r>
+              <w:rPr>
+                <w:b/>
+              </w:rPr>
+              <w:t>Description</w:t>
+            </w:r>
+          </w:p>
+        </w:tc>
+        <w:tc>
+          <w:tcPr>
+            <w:tcW w:w="2394" w:type="dxa"/>
+          </w:tcPr>
+          <w:p>
+            <w:pPr>
+              <w:ind w:firstLine="0"/>
+              <w:rPr>
+                <w:b/>
+              </w:rPr>
+            </w:pPr>
+            <w:r>
+              <w:rPr>
+                <w:b/>
+              </w:rPr>
+              <w:t>I/O Standard</w:t>
+            </w:r>
+          </w:p>
+        </w:tc>
+      </w:tr>
+      <w:tr>
+        <w:tc>
+          <w:tcPr>
+            <w:tcW w:w="2394" w:type="dxa"/>
+          </w:tcPr>
+          <w:p>
+            <w:pPr>
+              <w:ind w:firstLine="0"/>
+            </w:pPr>
+            <w:r>
+              <w:t>KEY[0]</w:t>
+            </w:r>
+          </w:p>
+        </w:tc>
+        <w:tc>
+          <w:tcPr>
+            <w:tcW w:w="2394" w:type="dxa"/>
+          </w:tcPr>
+          <w:p>
+            <w:pPr>
+              <w:ind w:firstLine="0"/>
+            </w:pPr>
+            <w:r>
+              <w:t>PIN_AA14</w:t>
+            </w:r>
+          </w:p>
+        </w:tc>
+        <w:tc>
+          <w:tcPr>
+            <w:tcW w:w="2394" w:type="dxa"/>
+          </w:tcPr>
+          <w:p>
+            <w:pPr>
+              <w:ind w:firstLine="0"/>
+            </w:pPr>
+            <w:r>
+              <w:t>Push-button[0]</w:t>
+            </w:r>
+          </w:p>
+        </w:tc>
+        <w:tc>
+          <w:tcPr>
+            <w:tcW w:w="2394" w:type="dxa"/>
+          </w:tcPr>
+          <w:p>
+            <w:pPr>
+              <w:ind w:firstLine="0"/>
+            </w:pPr>
+            <w:r>
+              <w:t>3.3V</w:t>
+            </w:r>
+          </w:p>
+        </w:tc>
+      </w:tr>
+      <w:tr>
+        <w:tc>
+          <w:tcPr>
+            <w:tcW w:w="2394" w:type="dxa"/>
+          </w:tcPr>
+          <w:p>
+            <w:pPr>
+              <w:ind w:firstLine="0"/>
+            </w:pPr>
+            <w:r>
+              <w:t>LEDR[0]</w:t>
+            </w:r>
+          </w:p>
+        </w:tc>
+        <w:tc>
+          <w:tcPr>
+            <w:tcW w:w="2394" w:type="dxa"/>
+          </w:tcPr>
+          <w:p>
+            <w:pPr>
+              <w:ind w:firstLine="0"/>
+            </w:pPr>
+            <w:r>
+              <w:t>PIN_V16</w:t>
+            </w:r>
+          </w:p>
+        </w:tc>
+        <w:tc>
+          <w:tcPr>
+            <w:tcW w:w="2394" w:type="dxa"/>
+          </w:tcPr>
+          <w:p>
+            <w:pPr>
+              <w:ind w:firstLine="0"/>
+            </w:pPr>
+            <w:r>
+              <w:t>LED[0]</w:t>
+            </w:r>
+          </w:p>
+        </w:tc>
+        <w:tc>
+          <w:tcPr>
+            <w:tcW w:w="2394" w:type="dxa"/>
+          </w:tcPr>
+          <w:p>
+            <w:pPr>
+              <w:ind w:firstLine="0"/>
+            </w:pPr>
+            <w:r>
+              <w:t>3.3V</w:t>
+            </w:r>
+          </w:p>
+        </w:tc>
+      </w:tr>
+      <w:tr>
+        <w:tc>
+          <w:tcPr>
+            <w:tcW w:w="2394" w:type="dxa"/>
+          </w:tcPr>
+          <w:p>
+            <w:pPr>
+              <w:ind w:firstLine="0"/>
+            </w:pPr>
+            <w:r>
+              <w:t>LEDR[1]</w:t>
+            </w:r>
+          </w:p>
+        </w:tc>
+        <w:tc>
+          <w:tcPr>
+            <w:tcW w:w="2394" w:type="dxa"/>
+          </w:tcPr>
+          <w:p>
+            <w:pPr>
+              <w:ind w:firstLine="0"/>
+            </w:pPr>
+            <w:r>
+              <w:t>PIN_W16</w:t>
+            </w:r>
+          </w:p>
+        </w:tc>
+        <w:tc>
+          <w:tcPr>
+            <w:tcW w:w="2394" w:type="dxa"/>
+          </w:tcPr>
+          <w:p>
+            <w:pPr>
+              <w:ind w:firstLine="0"/>
+            </w:pPr>
+            <w:r>
+              <w:t>LED[1]</w:t>
+            </w:r>
+          </w:p>
+        </w:tc>
+        <w:tc>
+          <w:tcPr>
+            <w:tcW w:w="2394" w:type="dxa"/>
+          </w:tcPr>
+          <w:p>
+            <w:pPr>
+              <w:ind w:firstLine="0"/>
+            </w:pPr>
+            <w:r>
+              <w:t>3.3V</w:t>
+            </w:r>
+          </w:p>
+        </w:tc>
+      </w:tr>
+      <w:tr>
+        <w:tc>
+          <w:tcPr>
+            <w:tcW w:w="2394" w:type="dxa"/>
+          </w:tcPr>
+          <w:p>
+            <w:pPr>
+              <w:ind w:firstLine="0"/>
+            </w:pPr>
+            <w:r>
+              <w:t>LEDR[2]</w:t>
+            </w:r>
+          </w:p>
+        </w:tc>
+        <w:tc>
+          <w:tcPr>
+            <w:tcW w:w="2394" w:type="dxa"/>
+          </w:tcPr>
+          <w:p>
+            <w:pPr>
+              <w:ind w:firstLine="0"/>
+            </w:pPr>
+            <w:r>
+              <w:t>PIN_V17</w:t>
+            </w:r>
+          </w:p>
+        </w:tc>
+        <w:tc>
+          <w:tcPr>
+            <w:tcW w:w="2394" w:type="dxa"/>
+          </w:tcPr>
+          <w:p>
+            <w:pPr>
+              <w:ind w:firstLine="0"/>
+            </w:pPr>
+            <w:r>
+              <w:t>LED[2]</w:t>
+            </w:r>
+          </w:p>
+        </w:tc>
+        <w:tc>
+          <w:tcPr>
+            <w:tcW w:w="2394" w:type="dxa"/>
+          </w:tcPr>
+          <w:p>
+            <w:pPr>
+              <w:ind w:firstLine="0"/>
+            </w:pPr>
+            <w:r>
+              <w:t>3.3V</w:t>
+            </w:r>
+          </w:p>
+        </w:tc>
+      </w:tr>
+      <w:tr>
+        <w:tc>
+          <w:tcPr>
+            <w:tcW w:w="2394" w:type="dxa"/>
+          </w:tcPr>
+          <w:p>
+            <w:pPr>
+              <w:ind w:firstLine="0"/>
+            </w:pPr>
+            <w:r>
+              <w:t>LEDR[3]</w:t>
+            </w:r>
+          </w:p>
+        </w:tc>
+        <w:tc>
+          <w:tcPr>
+            <w:tcW w:w="2394" w:type="dxa"/>
+          </w:tcPr>
+          <w:p>
+            <w:pPr>
+              <w:ind w:firstLine="0"/>
+            </w:pPr>
+            <w:r>
+              <w:t>PIN_V18</w:t>
+            </w:r>
+          </w:p>
+        </w:tc>
+        <w:tc>
+          <w:tcPr>
+            <w:tcW w:w="2394" w:type="dxa"/>
+          </w:tcPr>
+          <w:p>
+            <w:pPr>
+              <w:ind w:firstLine="0"/>
+            </w:pPr>
+            <w:r>
+              <w:t>LED[3]</w:t>
+            </w:r>
+          </w:p>
+        </w:tc>
+        <w:tc>
+          <w:tcPr>
+            <w:tcW w:w="2394" w:type="dxa"/>
+          </w:tcPr>
+          <w:p>
+            <w:pPr>
+              <w:ind w:firstLine="0"/>
+            </w:pPr>
+            <w:r>
+              <w:t>3.3V</w:t>
+            </w:r>
+          </w:p>
+        </w:tc>
+      </w:tr>
+      <w:tr>
+        <w:tc>
+          <w:tcPr>
+            <w:tcW w:w="2394" w:type="dxa"/>
+          </w:tcPr>
+          <w:p>
+            <w:pPr>
+              <w:ind w:firstLine="0"/>
+            </w:pPr>
+            <w:r>
+              <w:t>CLOCK_50</w:t>
+            </w:r>
+          </w:p>
+        </w:tc>
+        <w:tc>
+          <w:tcPr>
+            <w:tcW w:w="2394" w:type="dxa"/>
+          </w:tcPr>
+          <w:p>
+            <w:pPr>
+              <w:ind w:firstLine="0"/>
+            </w:pPr>
+            <w:r>
+              <w:t>PIN_AF14</w:t>
+            </w:r>
+          </w:p>
+        </w:tc>
+        <w:tc>
+          <w:tcPr>
+            <w:tcW w:w="2394" w:type="dxa"/>
+          </w:tcPr>
+          <w:p>
+            <w:pPr>
+              <w:ind w:firstLine="0"/>
+            </w:pPr>
+            <w:r>
+              <w:t>50 MHz clock input</w:t>
+            </w:r>
+          </w:p>
+        </w:tc>
+        <w:tc>
+          <w:tcPr>
+            <w:tcW w:w="2394" w:type="dxa"/>
+          </w:tcPr>
+          <w:p>
+            <w:pPr>
+              <w:ind w:firstLine="0"/>
+            </w:pPr>
+            <w:r>
+              <w:t>3.3V</w:t>
+            </w:r>
+          </w:p>
+        </w:tc>
+      </w:tr>
+    </w:tbl>
+    <w:p>
+      <w:pPr>
+        <w:rPr>
+          <w:b/>
+        </w:rPr>
+      </w:pPr>
+      <w:r>
+        <w:tab/>
+      </w:r>
+      <w:r>
+        <w:tab/>
+      </w:r>
+      <w:r>
+        <w:tab/>
+      </w:r>
+      <w:r>
+        <w:tab/>
+      </w:r>
+      <w:r>
+        <w:rPr>
+          <w:b/>
+        </w:rPr>
+        <w:t>Pin Assignments used</w:t>
+      </w:r>
+    </w:p>
+    <w:p>
+      <w:pPr>
+        <w:pStyle w:val="Heading1"/>
+      </w:pPr>
+      <w:bookmarkStart w:id="19" w:name="_Toc440458158"/>
+      <w:r>
+        <w:t>Testing</w:t>
+      </w:r>
+      <w:bookmarkEnd w:id="19"/>
     </w:p>
     <w:p>
       <w:pPr>
         <w:pStyle w:val="Heading2"/>
       </w:pPr>
-      <w:bookmarkStart w:id="19" w:name="_Toc440458157"/>
-      <w:r>
-        <w:t>Hardware Implementation</w:t>
-      </w:r>
-      <w:bookmarkEnd w:id="19"/>
-    </w:p>
-    <w:p>
-      <w:r>
-        <w:rPr>
-          <w:highlight w:val="yellow"/>
-        </w:rPr>
-        <w:t>We used the DE1_SOC FPGA board.</w:t>
-      </w:r>
-    </w:p>
-    <w:p/>
-    <w:p>
-      <w:pPr>
-        <w:pStyle w:val="Heading1"/>
-      </w:pPr>
-      <w:bookmarkStart w:id="20" w:name="_Toc440458158"/>
-      <w:r>
-        <w:t>Testing</w:t>
+      <w:bookmarkStart w:id="20" w:name="_Ref440457954"/>
+      <w:bookmarkStart w:id="21" w:name="_Ref440457961"/>
+      <w:bookmarkStart w:id="22" w:name="_Ref440457968"/>
+      <w:bookmarkStart w:id="23" w:name="_Ref440457994"/>
+      <w:bookmarkStart w:id="24" w:name="_Ref440457998"/>
+      <w:bookmarkStart w:id="25" w:name="_Toc440458159"/>
+      <w:r>
+        <w:t>Test Plan</w:t>
       </w:r>
       <w:bookmarkEnd w:id="20"/>
-    </w:p>
-    <w:p>
-      <w:pPr>
-        <w:pStyle w:val="Heading2"/>
-      </w:pPr>
-      <w:bookmarkStart w:id="21" w:name="_Ref440457954"/>
-      <w:bookmarkStart w:id="22" w:name="_Ref440457961"/>
-      <w:bookmarkStart w:id="23" w:name="_Ref440457968"/>
-      <w:bookmarkStart w:id="24" w:name="_Ref440457994"/>
-      <w:bookmarkStart w:id="25" w:name="_Ref440457998"/>
-      <w:bookmarkStart w:id="26" w:name="_Toc440458159"/>
-      <w:r>
-        <w:t>Test Plan</w:t>
-      </w:r>
       <w:bookmarkEnd w:id="21"/>
       <w:bookmarkEnd w:id="22"/>
       <w:bookmarkEnd w:id="23"/>
       <w:bookmarkEnd w:id="24"/>
       <w:bookmarkEnd w:id="25"/>
-      <w:bookmarkEnd w:id="26"/>
     </w:p>
     <w:p>
       <w:r>
@@ -9134,7 +9987,6 @@
         <w:t xml:space="preserve">corresponding output signal given a varying input signal. By using the truth tables derived from </w:t>
       </w:r>
       <w:r>
-        <w:lastRenderedPageBreak/>
         <w:fldChar w:fldCharType="begin"/>
       </w:r>
       <w:r>
@@ -9215,9 +10067,19 @@
           <w:numId w:val="34"/>
         </w:numPr>
       </w:pPr>
-      <w:r>
-        <w:t>iVerilog and gtkwave</w:t>
-      </w:r>
+      <w:proofErr w:type="spellStart"/>
+      <w:r>
+        <w:t>iVerilog</w:t>
+      </w:r>
+      <w:proofErr w:type="spellEnd"/>
+      <w:r>
+        <w:t xml:space="preserve"> and </w:t>
+      </w:r>
+      <w:proofErr w:type="spellStart"/>
+      <w:r>
+        <w:t>gtkwave</w:t>
+      </w:r>
+      <w:proofErr w:type="spellEnd"/>
     </w:p>
     <w:p>
       <w:pPr>
@@ -9227,8 +10089,13 @@
           <w:numId w:val="34"/>
         </w:numPr>
       </w:pPr>
-      <w:r>
-        <w:t>Quartas II and Signal Tap</w:t>
+      <w:proofErr w:type="spellStart"/>
+      <w:r>
+        <w:t>Quartas</w:t>
+      </w:r>
+      <w:proofErr w:type="spellEnd"/>
+      <w:r>
+        <w:t xml:space="preserve"> II and Signal Tap</w:t>
       </w:r>
     </w:p>
     <w:p>
@@ -9239,29 +10106,68 @@
           <w:numId w:val="34"/>
         </w:numPr>
       </w:pPr>
-      <w:r>
-        <w:t xml:space="preserve">Quartas II </w:t>
+      <w:proofErr w:type="spellStart"/>
+      <w:r>
+        <w:t>Quartas</w:t>
+      </w:r>
+      <w:proofErr w:type="spellEnd"/>
+      <w:r>
+        <w:t xml:space="preserve"> II </w:t>
       </w:r>
       <w:r>
         <w:t xml:space="preserve">and </w:t>
       </w:r>
       <w:r>
-        <w:t>Waveform tool for .bdf files</w:t>
+        <w:t>Waveform tool for .</w:t>
+      </w:r>
+      <w:proofErr w:type="spellStart"/>
+      <w:r>
+        <w:t>bdf</w:t>
+      </w:r>
+      <w:proofErr w:type="spellEnd"/>
+      <w:r>
+        <w:t xml:space="preserve"> files</w:t>
       </w:r>
     </w:p>
     <w:p>
       <w:pPr>
         <w:pStyle w:val="Heading3"/>
       </w:pPr>
-      <w:bookmarkStart w:id="27" w:name="_Toc440458160"/>
-      <w:r>
-        <w:t>iVerilog and gtkwave</w:t>
-      </w:r>
-      <w:bookmarkEnd w:id="27"/>
-    </w:p>
-    <w:p>
-      <w:r>
-        <w:t>The process of testing in iVerilog and gtkwave consists of the following steps:</w:t>
+      <w:bookmarkStart w:id="26" w:name="_Toc440458160"/>
+      <w:proofErr w:type="spellStart"/>
+      <w:r>
+        <w:t>iVerilog</w:t>
+      </w:r>
+      <w:proofErr w:type="spellEnd"/>
+      <w:r>
+        <w:t xml:space="preserve"> and </w:t>
+      </w:r>
+      <w:proofErr w:type="spellStart"/>
+      <w:r>
+        <w:t>gtkwave</w:t>
+      </w:r>
+      <w:bookmarkEnd w:id="26"/>
+      <w:proofErr w:type="spellEnd"/>
+    </w:p>
+    <w:p>
+      <w:r>
+        <w:t xml:space="preserve">The process of testing in </w:t>
+      </w:r>
+      <w:proofErr w:type="spellStart"/>
+      <w:r>
+        <w:t>iVerilog</w:t>
+      </w:r>
+      <w:proofErr w:type="spellEnd"/>
+      <w:r>
+        <w:t xml:space="preserve"> and </w:t>
+      </w:r>
+      <w:proofErr w:type="spellStart"/>
+      <w:r>
+        <w:t>gtkwave</w:t>
+      </w:r>
+      <w:proofErr w:type="spellEnd"/>
+      <w:r>
+        <w:t xml:space="preserve"> consists of the following steps:</w:t>
       </w:r>
     </w:p>
     <w:p>
@@ -9285,7 +10191,23 @@
         </w:numPr>
       </w:pPr>
       <w:r>
-        <w:t>Design a testbench module in Verilog to generate a .vcd file to view the waveform generated from the unit under test.</w:t>
+        <w:t xml:space="preserve">Design a </w:t>
+      </w:r>
+      <w:proofErr w:type="spellStart"/>
+      <w:r>
+        <w:t>testbench</w:t>
+      </w:r>
+      <w:proofErr w:type="spellEnd"/>
+      <w:r>
+        <w:t xml:space="preserve"> module in Verilog to generate a .</w:t>
+      </w:r>
+      <w:proofErr w:type="spellStart"/>
+      <w:r>
+        <w:t>vcd</w:t>
+      </w:r>
+      <w:proofErr w:type="spellEnd"/>
+      <w:r>
+        <w:t xml:space="preserve"> file to view the waveform generated from the unit under test.</w:t>
       </w:r>
     </w:p>
     <w:p>
@@ -9297,7 +10219,31 @@
         </w:numPr>
       </w:pPr>
       <w:r>
-        <w:t>Synthesize associated Verilog files in iVerilog and run the synthesized Verilog program to generate a .vcd file and run gtkwave to view the waveform.</w:t>
+        <w:t xml:space="preserve">Synthesize associated Verilog files in </w:t>
+      </w:r>
+      <w:proofErr w:type="spellStart"/>
+      <w:r>
+        <w:t>iVerilog</w:t>
+      </w:r>
+      <w:proofErr w:type="spellEnd"/>
+      <w:r>
+        <w:t xml:space="preserve"> and run the synthesized Verilog program to generate a .</w:t>
+      </w:r>
+      <w:proofErr w:type="spellStart"/>
+      <w:r>
+        <w:t>vcd</w:t>
+      </w:r>
+      <w:proofErr w:type="spellEnd"/>
+      <w:r>
+        <w:t xml:space="preserve"> file and run </w:t>
+      </w:r>
+      <w:proofErr w:type="spellStart"/>
+      <w:r>
+        <w:t>gtkwave</w:t>
+      </w:r>
+      <w:proofErr w:type="spellEnd"/>
+      <w:r>
+        <w:t xml:space="preserve"> to view the waveform.</w:t>
       </w:r>
     </w:p>
     <w:p>
@@ -9322,11 +10268,17 @@
       <w:pPr>
         <w:pStyle w:val="Heading3"/>
       </w:pPr>
-      <w:bookmarkStart w:id="28" w:name="_Toc440458161"/>
-      <w:r>
-        <w:t>Quartas II and Signal Tap</w:t>
-      </w:r>
-      <w:bookmarkEnd w:id="28"/>
+      <w:bookmarkStart w:id="27" w:name="_Toc440458161"/>
+      <w:proofErr w:type="spellStart"/>
+      <w:r>
+        <w:lastRenderedPageBreak/>
+        <w:t>Quartas</w:t>
+      </w:r>
+      <w:proofErr w:type="spellEnd"/>
+      <w:r>
+        <w:t xml:space="preserve"> II and Signal Tap</w:t>
+      </w:r>
+      <w:bookmarkEnd w:id="27"/>
     </w:p>
     <w:p>
       <w:r>
@@ -9342,7 +10294,15 @@
         </w:numPr>
       </w:pPr>
       <w:r>
-        <w:t>Design a top level module in Verilog under the Quartas II IDE.</w:t>
+        <w:t xml:space="preserve">Design a top level module in Verilog under the </w:t>
+      </w:r>
+      <w:proofErr w:type="spellStart"/>
+      <w:r>
+        <w:t>Quartas</w:t>
+      </w:r>
+      <w:proofErr w:type="spellEnd"/>
+      <w:r>
+        <w:t xml:space="preserve"> II IDE.</w:t>
       </w:r>
     </w:p>
     <w:p>
@@ -9402,7 +10362,15 @@
         </w:numPr>
       </w:pPr>
       <w:r>
-        <w:t>Load the .sof file into the DE1-SoC board.</w:t>
+        <w:t>Load the .</w:t>
+      </w:r>
+      <w:proofErr w:type="spellStart"/>
+      <w:r>
+        <w:t>sof</w:t>
+      </w:r>
+      <w:proofErr w:type="spellEnd"/>
+      <w:r>
+        <w:t xml:space="preserve"> file into the DE1-SoC board.</w:t>
       </w:r>
     </w:p>
     <w:p>
@@ -9442,11 +10410,16 @@
       <w:pPr>
         <w:pStyle w:val="Heading3"/>
       </w:pPr>
-      <w:bookmarkStart w:id="29" w:name="_Toc440458162"/>
-      <w:r>
-        <w:t>Quartas II and Waveform tool</w:t>
-      </w:r>
-      <w:bookmarkEnd w:id="29"/>
+      <w:bookmarkStart w:id="28" w:name="_Toc440458162"/>
+      <w:proofErr w:type="spellStart"/>
+      <w:r>
+        <w:t>Quartas</w:t>
+      </w:r>
+      <w:proofErr w:type="spellEnd"/>
+      <w:r>
+        <w:t xml:space="preserve"> II and Waveform tool</w:t>
+      </w:r>
+      <w:bookmarkEnd w:id="28"/>
     </w:p>
     <w:p>
       <w:r>
@@ -9462,7 +10435,15 @@
         </w:numPr>
       </w:pPr>
       <w:r>
-        <w:t>Create the schematic file using Quartas.</w:t>
+        <w:t xml:space="preserve">Create the schematic file using </w:t>
+      </w:r>
+      <w:proofErr w:type="spellStart"/>
+      <w:r>
+        <w:t>Quartas</w:t>
+      </w:r>
+      <w:proofErr w:type="spellEnd"/>
+      <w:r>
+        <w:t>.</w:t>
       </w:r>
     </w:p>
     <w:p>
@@ -9541,42 +10522,38 @@
       <w:pPr>
         <w:pStyle w:val="Heading2"/>
       </w:pPr>
-      <w:bookmarkStart w:id="30" w:name="_Toc440458163"/>
+      <w:bookmarkStart w:id="29" w:name="_Toc440458163"/>
       <w:r>
         <w:t>Test Specification</w:t>
       </w:r>
+      <w:bookmarkEnd w:id="29"/>
+    </w:p>
+    <w:p>
+      <w:r>
+        <w:t xml:space="preserve">The test specifications </w:t>
+      </w:r>
+      <w:r>
+        <w:t>were similar for all</w:t>
+      </w:r>
+      <w:r>
+        <w:t xml:space="preserve"> of the tools used for testing which includes </w:t>
+      </w:r>
+      <w:r>
+        <w:t>two cases: (1) reset signal is low and (2) the reset signal is high.</w:t>
+      </w:r>
+      <w:r>
+        <w:t xml:space="preserve"> For the record, the clock should always behave independently from the reset signal and continue alternating from high and low regardless of the state of the reset signal.</w:t>
+      </w:r>
+    </w:p>
+    <w:p>
+      <w:pPr>
+        <w:pStyle w:val="Heading3"/>
+      </w:pPr>
+      <w:bookmarkStart w:id="30" w:name="_Toc440458164"/>
+      <w:r>
+        <w:t>Reset Signal is set low</w:t>
+      </w:r>
       <w:bookmarkEnd w:id="30"/>
-    </w:p>
-    <w:p>
-      <w:r>
-        <w:t xml:space="preserve">The test specifications </w:t>
-      </w:r>
-      <w:r>
-        <w:t>were similar for all</w:t>
-      </w:r>
-      <w:r>
-        <w:t xml:space="preserve"> of the tools used for testing which includes </w:t>
-      </w:r>
-      <w:r>
-        <w:t>two cases: (1) reset signal is low and (2) the reset signal is high.</w:t>
-      </w:r>
-      <w:r>
-        <w:t xml:space="preserve"> For the record, the clock should </w:t>
-      </w:r>
-      <w:r>
-        <w:lastRenderedPageBreak/>
-        <w:t>always behave independently from the reset signal and continue alternating from high and low regardless of the state of the reset signal.</w:t>
-      </w:r>
-    </w:p>
-    <w:p>
-      <w:pPr>
-        <w:pStyle w:val="Heading3"/>
-      </w:pPr>
-      <w:bookmarkStart w:id="31" w:name="_Toc440458164"/>
-      <w:r>
-        <w:t>Reset Signal is set low</w:t>
-      </w:r>
-      <w:bookmarkEnd w:id="31"/>
     </w:p>
     <w:p>
       <w:pPr>
@@ -9654,11 +10631,11 @@
       <w:pPr>
         <w:pStyle w:val="Heading3"/>
       </w:pPr>
-      <w:bookmarkStart w:id="32" w:name="_Toc440458165"/>
+      <w:bookmarkStart w:id="31" w:name="_Toc440458165"/>
       <w:r>
         <w:t>Reset Signal is set high</w:t>
       </w:r>
-      <w:bookmarkEnd w:id="32"/>
+      <w:bookmarkEnd w:id="31"/>
     </w:p>
     <w:p>
       <w:r>
@@ -9679,6 +10656,7 @@
         <w:pStyle w:val="Heading4"/>
       </w:pPr>
       <w:r>
+        <w:lastRenderedPageBreak/>
         <w:t>Ripple and Synchronous Down Counter</w:t>
       </w:r>
     </w:p>
@@ -9924,7 +10902,6 @@
         </w:numPr>
       </w:pPr>
       <w:r>
-        <w:lastRenderedPageBreak/>
         <w:t>Current output is set to the next output at the next positive (rising edge) of the clock signal.</w:t>
       </w:r>
     </w:p>
@@ -9944,47 +10921,58 @@
       <w:pPr>
         <w:pStyle w:val="Heading2"/>
       </w:pPr>
-      <w:bookmarkStart w:id="33" w:name="_Toc440458166"/>
+      <w:bookmarkStart w:id="32" w:name="_Toc440458166"/>
       <w:r>
         <w:t>Test Cases</w:t>
       </w:r>
+      <w:bookmarkEnd w:id="32"/>
+    </w:p>
+    <w:p>
+      <w:r>
+        <w:t xml:space="preserve">The test cases were conducted using the procedures described in Section </w:t>
+      </w:r>
+      <w:r>
+        <w:fldChar w:fldCharType="begin"/>
+      </w:r>
+      <w:r>
+        <w:instrText xml:space="preserve"> REF _Ref440457998 \w \h </w:instrText>
+      </w:r>
+      <w:r>
+        <w:fldChar w:fldCharType="separate"/>
+      </w:r>
+      <w:r>
+        <w:t>4.1</w:t>
+      </w:r>
+      <w:r>
+        <w:fldChar w:fldCharType="end"/>
+      </w:r>
+      <w:r>
+        <w:t xml:space="preserve"> for each of the corresponding testing methods.</w:t>
+      </w:r>
+      <w:r>
+        <w:t xml:space="preserve"> </w:t>
+      </w:r>
+    </w:p>
+    <w:p>
+      <w:pPr>
+        <w:pStyle w:val="Heading3"/>
+      </w:pPr>
+      <w:bookmarkStart w:id="33" w:name="_Toc440458167"/>
+      <w:proofErr w:type="spellStart"/>
+      <w:r>
+        <w:lastRenderedPageBreak/>
+        <w:t>iVerilog</w:t>
+      </w:r>
+      <w:proofErr w:type="spellEnd"/>
+      <w:r>
+        <w:t xml:space="preserve"> and </w:t>
+      </w:r>
+      <w:proofErr w:type="spellStart"/>
+      <w:r>
+        <w:t>gtkwave</w:t>
+      </w:r>
       <w:bookmarkEnd w:id="33"/>
-    </w:p>
-    <w:p>
-      <w:r>
-        <w:t xml:space="preserve">The test cases were conducted using the procedures described in Section </w:t>
-      </w:r>
-      <w:r>
-        <w:fldChar w:fldCharType="begin"/>
-      </w:r>
-      <w:r>
-        <w:instrText xml:space="preserve"> REF _Ref440457998 \w \h </w:instrText>
-      </w:r>
-      <w:r>
-        <w:fldChar w:fldCharType="separate"/>
-      </w:r>
-      <w:r>
-        <w:t>4.1</w:t>
-      </w:r>
-      <w:r>
-        <w:fldChar w:fldCharType="end"/>
-      </w:r>
-      <w:r>
-        <w:t xml:space="preserve"> for each of the corresponding testing methods.</w:t>
-      </w:r>
-      <w:r>
-        <w:t xml:space="preserve"> </w:t>
-      </w:r>
-    </w:p>
-    <w:p>
-      <w:pPr>
-        <w:pStyle w:val="Heading3"/>
-      </w:pPr>
-      <w:bookmarkStart w:id="34" w:name="_Toc440458167"/>
-      <w:r>
-        <w:t>iVerilog and gtkwave</w:t>
-      </w:r>
-      <w:bookmarkEnd w:id="34"/>
+      <w:proofErr w:type="spellEnd"/>
     </w:p>
     <w:p>
       <w:pPr>
@@ -10105,7 +11093,15 @@
         <w:t>.</w:t>
       </w:r>
       <w:r>
-        <w:t xml:space="preserve"> Four Bit Ripple Down Counter Waveform using gtkwave.</w:t>
+        <w:t xml:space="preserve"> Four Bit Ripple Down Counter Waveform using </w:t>
+      </w:r>
+      <w:proofErr w:type="spellStart"/>
+      <w:r>
+        <w:t>gtkwave</w:t>
+      </w:r>
+      <w:proofErr w:type="spellEnd"/>
+      <w:r>
+        <w:t>.</w:t>
       </w:r>
     </w:p>
     <w:p/>
@@ -10229,10 +11225,19 @@
         <w:t>.</w:t>
       </w:r>
       <w:r>
-        <w:t xml:space="preserve"> Four Bit Synchronous Down Counter Waveform using gtkwave.</w:t>
-      </w:r>
-    </w:p>
-    <w:p/>
+        <w:t xml:space="preserve"> Four Bit Synchronous Down Counter Waveform using </w:t>
+      </w:r>
+      <w:proofErr w:type="spellStart"/>
+      <w:r>
+        <w:t>gtkwave</w:t>
+      </w:r>
+      <w:proofErr w:type="spellEnd"/>
+      <w:r>
+        <w:t>.</w:t>
+      </w:r>
+      <w:bookmarkStart w:id="34" w:name="_GoBack"/>
+      <w:bookmarkEnd w:id="34"/>
+    </w:p>
     <w:p>
       <w:pPr>
         <w:pStyle w:val="Heading4"/>
@@ -10356,7 +11361,15 @@
         <w:t>.</w:t>
       </w:r>
       <w:r>
-        <w:t xml:space="preserve"> Four Bit Johnson Down Counter Waveform using gtkwave.</w:t>
+        <w:t xml:space="preserve"> Four Bit Johnson Down Counter Waveform using </w:t>
+      </w:r>
+      <w:proofErr w:type="spellStart"/>
+      <w:r>
+        <w:t>gtkwave</w:t>
+      </w:r>
+      <w:proofErr w:type="spellEnd"/>
+      <w:r>
+        <w:t>.</w:t>
       </w:r>
     </w:p>
     <w:p>
@@ -10364,18 +11377,543 @@
         <w:pStyle w:val="Heading3"/>
       </w:pPr>
       <w:bookmarkStart w:id="35" w:name="_Toc440458168"/>
-      <w:r>
-        <w:t>Quartas II Signal Tap</w:t>
+      <w:proofErr w:type="spellStart"/>
+      <w:r>
+        <w:t>Quartas</w:t>
+      </w:r>
+      <w:proofErr w:type="spellEnd"/>
+      <w:r>
+        <w:t xml:space="preserve"> II Signal Tap</w:t>
       </w:r>
       <w:bookmarkEnd w:id="35"/>
     </w:p>
     <w:p>
+      <w:r>
+        <w:t xml:space="preserve">We made use of the </w:t>
+      </w:r>
+      <w:proofErr w:type="spellStart"/>
+      <w:r>
+        <w:t>SignalTap</w:t>
+      </w:r>
+      <w:proofErr w:type="spellEnd"/>
+      <w:r>
+        <w:t xml:space="preserve"> II Logic Analyzer</w:t>
+      </w:r>
+      <w:r>
+        <w:t xml:space="preserve"> available in the </w:t>
+      </w:r>
+      <w:proofErr w:type="spellStart"/>
+      <w:r>
+        <w:t>Quartus</w:t>
+      </w:r>
+      <w:proofErr w:type="spellEnd"/>
+      <w:r>
+        <w:t xml:space="preserve"> II IDE.</w:t>
+      </w:r>
+      <w:r>
+        <w:t xml:space="preserve"> We conducted our Signal Tap Analyzer experiments in the following steps.</w:t>
+      </w:r>
+    </w:p>
+    <w:p>
+      <w:pPr>
+        <w:pStyle w:val="ListParagraph"/>
+        <w:numPr>
+          <w:ilvl w:val="0"/>
+          <w:numId w:val="36"/>
+        </w:numPr>
+      </w:pPr>
+      <w:r>
+        <w:t xml:space="preserve">Configure the </w:t>
+      </w:r>
+      <w:proofErr w:type="spellStart"/>
+      <w:r>
+        <w:t>SignalTap</w:t>
+      </w:r>
+      <w:proofErr w:type="spellEnd"/>
+      <w:r>
+        <w:t xml:space="preserve"> II Analyzer software to analyze the input and output signals of the counter programmed onto the DE1 board.</w:t>
+      </w:r>
+    </w:p>
+    <w:p>
+      <w:pPr>
+        <w:pStyle w:val="ListParagraph"/>
+        <w:numPr>
+          <w:ilvl w:val="1"/>
+          <w:numId w:val="36"/>
+        </w:numPr>
+      </w:pPr>
+      <w:r>
+        <w:t>Create and add nodes that represent inputs and outputs.</w:t>
+      </w:r>
+    </w:p>
+    <w:p>
+      <w:pPr>
+        <w:pStyle w:val="ListParagraph"/>
+        <w:numPr>
+          <w:ilvl w:val="1"/>
+          <w:numId w:val="36"/>
+        </w:numPr>
+      </w:pPr>
+      <w:r>
+        <w:t>Set specific trigger points to capture signal data</w:t>
+      </w:r>
+    </w:p>
+    <w:p>
+      <w:pPr>
+        <w:pStyle w:val="ListParagraph"/>
+        <w:numPr>
+          <w:ilvl w:val="1"/>
+          <w:numId w:val="36"/>
+        </w:numPr>
+      </w:pPr>
+      <w:r>
+        <w:t>Set trigger at rising edge to see behavior and state after reset.</w:t>
+      </w:r>
+    </w:p>
+    <w:p>
+      <w:pPr>
+        <w:pStyle w:val="ListParagraph"/>
+        <w:numPr>
+          <w:ilvl w:val="1"/>
+          <w:numId w:val="36"/>
+        </w:numPr>
+      </w:pPr>
+      <w:r>
+        <w:t>Set trigger at the third state to see behavior in the middle of operation</w:t>
+      </w:r>
+    </w:p>
+    <w:p>
+      <w:pPr>
+        <w:pStyle w:val="ListParagraph"/>
+        <w:numPr>
+          <w:ilvl w:val="1"/>
+          <w:numId w:val="36"/>
+        </w:numPr>
+      </w:pPr>
+      <w:r>
+        <w:t>Correctly compile and program the DE1­SoC board in conjunction with</w:t>
+      </w:r>
+      <w:r>
+        <w:t xml:space="preserve"> the Signal Tap tool</w:t>
+      </w:r>
+    </w:p>
+    <w:p>
+      <w:pPr>
+        <w:pStyle w:val="ListParagraph"/>
+        <w:numPr>
+          <w:ilvl w:val="1"/>
+          <w:numId w:val="36"/>
+        </w:numPr>
+      </w:pPr>
+      <w:r>
+        <w:t>Correctly compile and program the DE1­SoC board in conjunction with</w:t>
+      </w:r>
+      <w:r>
+        <w:t xml:space="preserve"> the Signal Tap tool</w:t>
+      </w:r>
+    </w:p>
+    <w:p>
+      <w:pPr>
+        <w:pStyle w:val="ListParagraph"/>
+        <w:numPr>
+          <w:ilvl w:val="1"/>
+          <w:numId w:val="36"/>
+        </w:numPr>
+      </w:pPr>
+      <w:r>
+        <w:t>Adjust the clock, sample dept</w:t>
+      </w:r>
+      <w:r>
+        <w:t xml:space="preserve">h, accordingly ­ around </w:t>
+      </w:r>
+      <w:proofErr w:type="spellStart"/>
+      <w:r>
+        <w:t>tBase</w:t>
+      </w:r>
+      <w:proofErr w:type="spellEnd"/>
+      <w:r>
+        <w:t>[19</w:t>
+      </w:r>
+      <w:r>
+        <w:t>] and 512</w:t>
+      </w:r>
+    </w:p>
+    <w:p>
+      <w:pPr>
+        <w:pStyle w:val="ListParagraph"/>
+        <w:numPr>
+          <w:ilvl w:val="1"/>
+          <w:numId w:val="36"/>
+        </w:numPr>
+      </w:pPr>
+      <w:r>
+        <w:t>look for the correct pattern in the result to verify the correctness of design</w:t>
+      </w:r>
+    </w:p>
+    <w:p>
+      <w:pPr>
+        <w:ind w:firstLine="0"/>
+      </w:pPr>
+    </w:p>
+    <w:p>
+      <w:pPr>
+        <w:ind w:firstLine="0"/>
+      </w:pPr>
+    </w:p>
+    <w:p>
+      <w:pPr>
+        <w:ind w:firstLine="0"/>
+      </w:pPr>
+      <w:r>
+        <w:t xml:space="preserve">Signal Tap </w:t>
+      </w:r>
+      <w:proofErr w:type="spellStart"/>
+      <w:r>
+        <w:t>Johnson_structural</w:t>
+      </w:r>
+      <w:proofErr w:type="spellEnd"/>
+    </w:p>
+    <w:p>
+      <w:pPr>
+        <w:ind w:firstLine="0"/>
+      </w:pPr>
+    </w:p>
+    <w:p>
+      <w:pPr>
+        <w:ind w:firstLine="0"/>
+      </w:pPr>
+      <w:r>
+        <w:rPr>
+          <w:noProof/>
+        </w:rPr>
+        <w:drawing>
+          <wp:inline distT="0" distB="0" distL="0" distR="0" wp14:anchorId="5691C7DD" wp14:editId="74CAC7D6">
+            <wp:extent cx="5943600" cy="1541834"/>
+            <wp:effectExtent l="0" t="0" r="0" b="7620"/>
+            <wp:docPr id="12" name="Picture 12"/>
+            <wp:cNvGraphicFramePr>
+              <a:graphicFrameLocks xmlns:a="http://schemas.openxmlformats.org/drawingml/2006/main" noChangeAspect="1"/>
+            </wp:cNvGraphicFramePr>
+            <a:graphic xmlns:a="http://schemas.openxmlformats.org/drawingml/2006/main">
+              <a:graphicData uri="http://schemas.openxmlformats.org/drawingml/2006/picture">
+                <pic:pic xmlns:pic="http://schemas.openxmlformats.org/drawingml/2006/picture">
+                  <pic:nvPicPr>
+                    <pic:cNvPr id="0" name="SignalTap_Johnson_structural_3.JPG"/>
+                    <pic:cNvPicPr/>
+                  </pic:nvPicPr>
+                  <pic:blipFill>
+                    <a:blip r:embed="rId15">
+                      <a:extLst>
+                        <a:ext uri="{28A0092B-C50C-407E-A947-70E740481C1C}">
+                          <a14:useLocalDpi xmlns:a14="http://schemas.microsoft.com/office/drawing/2010/main" val="0"/>
+                        </a:ext>
+                      </a:extLst>
+                    </a:blip>
+                    <a:stretch>
+                      <a:fillRect/>
+                    </a:stretch>
+                  </pic:blipFill>
+                  <pic:spPr>
+                    <a:xfrm>
+                      <a:off x="0" y="0"/>
+                      <a:ext cx="5943600" cy="1541834"/>
+                    </a:xfrm>
+                    <a:prstGeom prst="rect">
+                      <a:avLst/>
+                    </a:prstGeom>
+                  </pic:spPr>
+                </pic:pic>
+              </a:graphicData>
+            </a:graphic>
+          </wp:inline>
+        </w:drawing>
+      </w:r>
+    </w:p>
+    <w:p>
+      <w:pPr>
+        <w:ind w:firstLine="0"/>
+      </w:pPr>
+    </w:p>
+    <w:p>
+      <w:pPr>
+        <w:ind w:firstLine="0"/>
+      </w:pPr>
+    </w:p>
+    <w:p>
+      <w:pPr>
+        <w:ind w:firstLine="0"/>
+      </w:pPr>
+      <w:r>
+        <w:lastRenderedPageBreak/>
+        <w:t>Signal Tap Ripple</w:t>
+      </w:r>
+    </w:p>
+    <w:p>
+      <w:pPr>
+        <w:ind w:firstLine="0"/>
+      </w:pPr>
+    </w:p>
+    <w:p>
+      <w:pPr>
+        <w:ind w:firstLine="0"/>
+      </w:pPr>
+      <w:r>
+        <w:rPr>
+          <w:noProof/>
+        </w:rPr>
+        <w:drawing>
+          <wp:inline distT="0" distB="0" distL="0" distR="0" wp14:anchorId="5DD9B0F0" wp14:editId="2BAC8C4C">
+            <wp:extent cx="5943600" cy="1714500"/>
+            <wp:effectExtent l="0" t="0" r="0" b="12700"/>
+            <wp:docPr id="13" name="Picture 13"/>
+            <wp:cNvGraphicFramePr>
+              <a:graphicFrameLocks xmlns:a="http://schemas.openxmlformats.org/drawingml/2006/main" noChangeAspect="1"/>
+            </wp:cNvGraphicFramePr>
+            <a:graphic xmlns:a="http://schemas.openxmlformats.org/drawingml/2006/main">
+              <a:graphicData uri="http://schemas.openxmlformats.org/drawingml/2006/picture">
+                <pic:pic xmlns:pic="http://schemas.openxmlformats.org/drawingml/2006/picture">
+                  <pic:nvPicPr>
+                    <pic:cNvPr id="0" name="SignalTap_Ripple_structural.JPG"/>
+                    <pic:cNvPicPr/>
+                  </pic:nvPicPr>
+                  <pic:blipFill>
+                    <a:blip r:embed="rId16">
+                      <a:extLst>
+                        <a:ext uri="{28A0092B-C50C-407E-A947-70E740481C1C}">
+                          <a14:useLocalDpi xmlns:a14="http://schemas.microsoft.com/office/drawing/2010/main" val="0"/>
+                        </a:ext>
+                      </a:extLst>
+                    </a:blip>
+                    <a:stretch>
+                      <a:fillRect/>
+                    </a:stretch>
+                  </pic:blipFill>
+                  <pic:spPr>
+                    <a:xfrm>
+                      <a:off x="0" y="0"/>
+                      <a:ext cx="5943600" cy="1714500"/>
+                    </a:xfrm>
+                    <a:prstGeom prst="rect">
+                      <a:avLst/>
+                    </a:prstGeom>
+                  </pic:spPr>
+                </pic:pic>
+              </a:graphicData>
+            </a:graphic>
+          </wp:inline>
+        </w:drawing>
+      </w:r>
+    </w:p>
+    <w:p>
+      <w:pPr>
+        <w:ind w:firstLine="0"/>
+      </w:pPr>
+    </w:p>
+    <w:p>
+      <w:pPr>
+        <w:ind w:firstLine="0"/>
+      </w:pPr>
+      <w:r>
+        <w:t>Signal Tap Ripple 3</w:t>
+      </w:r>
+    </w:p>
+    <w:p>
+      <w:pPr>
+        <w:ind w:firstLine="0"/>
+      </w:pPr>
+    </w:p>
+    <w:p>
+      <w:pPr>
+        <w:ind w:firstLine="0"/>
+      </w:pPr>
+      <w:r>
+        <w:rPr>
+          <w:noProof/>
+        </w:rPr>
+        <w:drawing>
+          <wp:inline distT="0" distB="0" distL="0" distR="0" wp14:anchorId="5C205BA5" wp14:editId="6BBC413F">
+            <wp:extent cx="5943600" cy="1568585"/>
+            <wp:effectExtent l="0" t="0" r="0" b="6350"/>
+            <wp:docPr id="14" name="Picture 14"/>
+            <wp:cNvGraphicFramePr>
+              <a:graphicFrameLocks xmlns:a="http://schemas.openxmlformats.org/drawingml/2006/main" noChangeAspect="1"/>
+            </wp:cNvGraphicFramePr>
+            <a:graphic xmlns:a="http://schemas.openxmlformats.org/drawingml/2006/main">
+              <a:graphicData uri="http://schemas.openxmlformats.org/drawingml/2006/picture">
+                <pic:pic xmlns:pic="http://schemas.openxmlformats.org/drawingml/2006/picture">
+                  <pic:nvPicPr>
+                    <pic:cNvPr id="0" name="SignalTap_Ripple_structural_3.JPG"/>
+                    <pic:cNvPicPr/>
+                  </pic:nvPicPr>
+                  <pic:blipFill>
+                    <a:blip r:embed="rId17">
+                      <a:extLst>
+                        <a:ext uri="{28A0092B-C50C-407E-A947-70E740481C1C}">
+                          <a14:useLocalDpi xmlns:a14="http://schemas.microsoft.com/office/drawing/2010/main" val="0"/>
+                        </a:ext>
+                      </a:extLst>
+                    </a:blip>
+                    <a:stretch>
+                      <a:fillRect/>
+                    </a:stretch>
+                  </pic:blipFill>
+                  <pic:spPr>
+                    <a:xfrm>
+                      <a:off x="0" y="0"/>
+                      <a:ext cx="5943600" cy="1568585"/>
+                    </a:xfrm>
+                    <a:prstGeom prst="rect">
+                      <a:avLst/>
+                    </a:prstGeom>
+                  </pic:spPr>
+                </pic:pic>
+              </a:graphicData>
+            </a:graphic>
+          </wp:inline>
+        </w:drawing>
+      </w:r>
+    </w:p>
+    <w:p>
+      <w:pPr>
+        <w:ind w:firstLine="0"/>
+      </w:pPr>
+    </w:p>
+    <w:p>
+      <w:pPr>
+        <w:ind w:firstLine="0"/>
+      </w:pPr>
+      <w:r>
+        <w:t>Signal Tap Schematic</w:t>
+      </w:r>
+    </w:p>
+    <w:p>
+      <w:pPr>
+        <w:ind w:firstLine="0"/>
+      </w:pPr>
+      <w:r>
+        <w:rPr>
+          <w:noProof/>
+        </w:rPr>
+        <w:drawing>
+          <wp:inline distT="0" distB="0" distL="0" distR="0" wp14:anchorId="2B4BCDEB" wp14:editId="657DD4B7">
+            <wp:extent cx="5942965" cy="1585609"/>
+            <wp:effectExtent l="0" t="0" r="635" b="0"/>
+            <wp:docPr id="15" name="Picture 15"/>
+            <wp:cNvGraphicFramePr>
+              <a:graphicFrameLocks xmlns:a="http://schemas.openxmlformats.org/drawingml/2006/main" noChangeAspect="1"/>
+            </wp:cNvGraphicFramePr>
+            <a:graphic xmlns:a="http://schemas.openxmlformats.org/drawingml/2006/main">
+              <a:graphicData uri="http://schemas.openxmlformats.org/drawingml/2006/picture">
+                <pic:pic xmlns:pic="http://schemas.openxmlformats.org/drawingml/2006/picture">
+                  <pic:nvPicPr>
+                    <pic:cNvPr id="0" name="SignalTap_schematic_3.JPG"/>
+                    <pic:cNvPicPr/>
+                  </pic:nvPicPr>
+                  <pic:blipFill>
+                    <a:blip r:embed="rId18">
+                      <a:extLst>
+                        <a:ext uri="{28A0092B-C50C-407E-A947-70E740481C1C}">
+                          <a14:useLocalDpi xmlns:a14="http://schemas.microsoft.com/office/drawing/2010/main" val="0"/>
+                        </a:ext>
+                      </a:extLst>
+                    </a:blip>
+                    <a:stretch>
+                      <a:fillRect/>
+                    </a:stretch>
+                  </pic:blipFill>
+                  <pic:spPr>
+                    <a:xfrm>
+                      <a:off x="0" y="0"/>
+                      <a:ext cx="5943600" cy="1585778"/>
+                    </a:xfrm>
+                    <a:prstGeom prst="rect">
+                      <a:avLst/>
+                    </a:prstGeom>
+                  </pic:spPr>
+                </pic:pic>
+              </a:graphicData>
+            </a:graphic>
+          </wp:inline>
+        </w:drawing>
+      </w:r>
+    </w:p>
+    <w:p>
+      <w:pPr>
+        <w:ind w:firstLine="0"/>
+      </w:pPr>
+    </w:p>
+    <w:p>
+      <w:pPr>
+        <w:ind w:firstLine="0"/>
+      </w:pPr>
+      <w:r>
+        <w:t>Signal Tap countdown dataflow</w:t>
+      </w:r>
+    </w:p>
+    <w:p>
+      <w:pPr>
+        <w:ind w:firstLine="0"/>
+      </w:pPr>
+      <w:r>
+        <w:rPr>
+          <w:noProof/>
+        </w:rPr>
+        <w:drawing>
+          <wp:inline distT="0" distB="0" distL="0" distR="0" wp14:anchorId="3FCDAA0A" wp14:editId="3458763C">
+            <wp:extent cx="5941606" cy="1709636"/>
+            <wp:effectExtent l="0" t="0" r="2540" b="0"/>
+            <wp:docPr id="16" name="Picture 16"/>
+            <wp:cNvGraphicFramePr>
+              <a:graphicFrameLocks xmlns:a="http://schemas.openxmlformats.org/drawingml/2006/main" noChangeAspect="1"/>
+            </wp:cNvGraphicFramePr>
+            <a:graphic xmlns:a="http://schemas.openxmlformats.org/drawingml/2006/main">
+              <a:graphicData uri="http://schemas.openxmlformats.org/drawingml/2006/picture">
+                <pic:pic xmlns:pic="http://schemas.openxmlformats.org/drawingml/2006/picture">
+                  <pic:nvPicPr>
+                    <pic:cNvPr id="0" name="SignalTap_top_count_down_dataflow.JPG"/>
+                    <pic:cNvPicPr/>
+                  </pic:nvPicPr>
+                  <pic:blipFill>
+                    <a:blip r:embed="rId19">
+                      <a:extLst>
+                        <a:ext uri="{28A0092B-C50C-407E-A947-70E740481C1C}">
+                          <a14:useLocalDpi xmlns:a14="http://schemas.microsoft.com/office/drawing/2010/main" val="0"/>
+                        </a:ext>
+                      </a:extLst>
+                    </a:blip>
+                    <a:stretch>
+                      <a:fillRect/>
+                    </a:stretch>
+                  </pic:blipFill>
+                  <pic:spPr>
+                    <a:xfrm>
+                      <a:off x="0" y="0"/>
+                      <a:ext cx="5943600" cy="1710210"/>
+                    </a:xfrm>
+                    <a:prstGeom prst="rect">
+                      <a:avLst/>
+                    </a:prstGeom>
+                  </pic:spPr>
+                </pic:pic>
+              </a:graphicData>
+            </a:graphic>
+          </wp:inline>
+        </w:drawing>
+      </w:r>
+    </w:p>
+    <w:p>
       <w:pPr>
         <w:pStyle w:val="Heading3"/>
       </w:pPr>
       <w:bookmarkStart w:id="36" w:name="_Toc440458169"/>
-      <w:r>
-        <w:t>Quartas II Waveform tool</w:t>
+      <w:proofErr w:type="spellStart"/>
+      <w:r>
+        <w:lastRenderedPageBreak/>
+        <w:t>Quartas</w:t>
+      </w:r>
+      <w:proofErr w:type="spellEnd"/>
+      <w:r>
+        <w:t xml:space="preserve"> II Waveform tool</w:t>
       </w:r>
       <w:bookmarkEnd w:id="36"/>
     </w:p>
@@ -10423,7 +11961,15 @@
     </w:p>
     <w:p>
       <w:r>
-        <w:t>Software and tool problems. Iverilog not running because it is not included in windows path variable.</w:t>
+        <w:t xml:space="preserve">Software and tool problems. </w:t>
+      </w:r>
+      <w:proofErr w:type="spellStart"/>
+      <w:r>
+        <w:t>Iverilog</w:t>
+      </w:r>
+      <w:proofErr w:type="spellEnd"/>
+      <w:r>
+        <w:t xml:space="preserve"> not running because it is not included in windows path variable.</w:t>
       </w:r>
     </w:p>
     <w:p/>
@@ -10487,7 +12033,6 @@
         <w:pStyle w:val="Heading1"/>
       </w:pPr>
       <w:r>
-        <w:lastRenderedPageBreak/>
         <w:t xml:space="preserve"> </w:t>
       </w:r>
       <w:bookmarkStart w:id="43" w:name="_Toc440458176"/>
@@ -10502,8 +12047,8 @@
       </w:pPr>
     </w:p>
     <w:sectPr>
-      <w:footerReference w:type="even" r:id="rId15"/>
-      <w:footerReference w:type="default" r:id="rId16"/>
+      <w:footerReference w:type="even" r:id="rId20"/>
+      <w:footerReference w:type="default" r:id="rId21"/>
       <w:pgSz w:w="12240" w:h="15840"/>
       <w:pgMar w:top="1440" w:right="1440" w:bottom="1440" w:left="1440" w:header="720" w:footer="720" w:gutter="0"/>
       <w:cols w:space="720"/>
@@ -10603,7 +12148,7 @@
         <w:rStyle w:val="PageNumber"/>
         <w:noProof/>
       </w:rPr>
-      <w:t>4</w:t>
+      <w:t>13</w:t>
     </w:r>
     <w:r>
       <w:rPr>
@@ -16028,7 +17573,7 @@
 </file>
 
 <file path=customXml/itemProps1.xml><?xml version="1.0" encoding="utf-8"?>
-<ds:datastoreItem xmlns:ds="http://schemas.openxmlformats.org/officeDocument/2006/customXml" ds:itemID="{22726CDE-3ACF-9C45-8C4F-E22C2EBC598A}">
+<ds:datastoreItem xmlns:ds="http://schemas.openxmlformats.org/officeDocument/2006/customXml" ds:itemID="{90D1B761-C931-1444-8F15-76873F93C7E5}">
   <ds:schemaRefs>
     <ds:schemaRef ds:uri="http://schemas.openxmlformats.org/officeDocument/2006/bibliography"/>
   </ds:schemaRefs>

</xml_diff>